<commit_message>
Aggiornamento per CCV ed invio documenti senza convocazione (senza motivo)
</commit_message>
<xml_diff>
--- a/modelli/CV_commissioni/CV11_REG.docx
+++ b/modelli/CV_commissioni/CV11_REG.docx
@@ -280,74 +280,110 @@
           <w:p>
             <w:pPr>
               <w:pStyle w:val="Contenutotabella"/>
+              <w:rPr/>
+            </w:pPr>
+            <w:r>
+              <w:rPr/>
+              <w:fldChar w:fldCharType="begin"/>
+            </w:r>
+            <w:r>
+              <w:rPr/>
+              <w:instrText xml:space="preserve"> MERGEFIELD $COMUNE_COMANDO </w:instrText>
+            </w:r>
+            <w:r>
+              <w:rPr/>
+              <w:fldChar w:fldCharType="separate"/>
+            </w:r>
+            <w:r>
+              <w:rPr/>
+              <w:t>&lt;$COMUNE_COMANDO&gt;</w:t>
+            </w:r>
+            <w:r>
+              <w:rPr/>
+              <w:fldChar w:fldCharType="end"/>
+            </w:r>
+            <w:r>
+              <w:rPr/>
+              <w:t xml:space="preserve">, </w:t>
+            </w:r>
+            <w:r>
+              <w:rPr>
+                <w:i/>
+                <w:iCs/>
+              </w:rPr>
+              <w:t>data del protocollo</w:t>
+            </w:r>
+          </w:p>
+          <w:p>
+            <w:pPr>
+              <w:pStyle w:val="Contenutotabella"/>
+              <w:rPr/>
+            </w:pPr>
+            <w:r>
+              <w:rPr/>
+              <w:t>Pratica PI n°</w:t>
+            </w:r>
+            <w:r>
+              <w:rPr/>
+              <w:fldChar w:fldCharType="begin"/>
+            </w:r>
+            <w:r>
+              <w:rPr/>
+              <w:instrText xml:space="preserve"> MERGEFIELD $NUM_PRATICA </w:instrText>
+            </w:r>
+            <w:r>
+              <w:rPr/>
+              <w:fldChar w:fldCharType="separate"/>
+            </w:r>
+            <w:r>
+              <w:rPr/>
+              <w:t>&lt;$NUM_PRATICA&gt;</w:t>
+            </w:r>
+            <w:r>
+              <w:rPr/>
+              <w:fldChar w:fldCharType="end"/>
+            </w:r>
+          </w:p>
+        </w:tc>
+      </w:tr>
+      <w:tr>
+        <w:trPr/>
+        <w:tc>
+          <w:tcPr>
+            <w:tcW w:w="4818" w:type="dxa"/>
+            <w:tcBorders/>
+          </w:tcPr>
+          <w:p>
+            <w:pPr>
+              <w:pStyle w:val="Normal"/>
+              <w:keepNext w:val="true"/>
               <w:widowControl w:val="false"/>
               <w:bidi w:val="0"/>
               <w:jc w:val="center"/>
-              <w:rPr/>
-            </w:pPr>
-            <w:r>
-              <w:rPr/>
-              <w:fldChar w:fldCharType="begin"/>
-            </w:r>
-            <w:r>
-              <w:rPr/>
-              <w:instrText xml:space="preserve"> MERGEFIELD $COMUNE_COMANDO </w:instrText>
-            </w:r>
-            <w:r>
-              <w:rPr/>
-              <w:fldChar w:fldCharType="separate"/>
-            </w:r>
-            <w:r>
-              <w:rPr/>
-              <w:t>&lt;$COMUNE_COMANDO&gt;</w:t>
-            </w:r>
-            <w:r>
-              <w:rPr/>
-              <w:fldChar w:fldCharType="end"/>
-            </w:r>
-            <w:r>
-              <w:rPr/>
-              <w:t xml:space="preserve">, </w:t>
-            </w:r>
-            <w:r>
-              <w:rPr>
-                <w:i/>
-                <w:iCs/>
-              </w:rPr>
-              <w:t>data del protocollo</w:t>
-            </w:r>
-          </w:p>
+              <w:rPr>
+                <w:rFonts w:ascii="Arial" w:hAnsi="Arial"/>
+              </w:rPr>
+            </w:pPr>
+            <w:r>
+              <w:rPr>
+                <w:rFonts w:ascii="Arial" w:hAnsi="Arial"/>
+              </w:rPr>
+            </w:r>
+          </w:p>
+        </w:tc>
+        <w:tc>
+          <w:tcPr>
+            <w:tcW w:w="4819" w:type="dxa"/>
+            <w:tcBorders/>
+            <w:vAlign w:val="center"/>
+          </w:tcPr>
           <w:p>
             <w:pPr>
               <w:pStyle w:val="Contenutotabella"/>
-              <w:widowControl w:val="false"/>
-              <w:bidi w:val="0"/>
-              <w:jc w:val="center"/>
-              <w:rPr/>
-            </w:pPr>
-            <w:r>
-              <w:rPr/>
-              <w:t>Pratica PI n°</w:t>
-            </w:r>
-            <w:r>
-              <w:rPr/>
-              <w:fldChar w:fldCharType="begin"/>
-            </w:r>
-            <w:r>
-              <w:rPr/>
-              <w:instrText xml:space="preserve"> MERGEFIELD $NUM_PRATICA </w:instrText>
-            </w:r>
-            <w:r>
-              <w:rPr/>
-              <w:fldChar w:fldCharType="separate"/>
-            </w:r>
-            <w:r>
-              <w:rPr/>
-              <w:t>&lt;$NUM_PRATICA&gt;</w:t>
-            </w:r>
-            <w:r>
-              <w:rPr/>
-              <w:fldChar w:fldCharType="end"/>
+              <w:rPr/>
+            </w:pPr>
+            <w:r>
+              <w:rPr/>
             </w:r>
           </w:p>
         </w:tc>
@@ -583,18 +619,6 @@
     <w:p>
       <w:pPr>
         <w:pStyle w:val="TextBody"/>
-        <w:rPr/>
-      </w:pPr>
-      <w:r>
-        <w:rPr/>
-      </w:r>
-    </w:p>
-    <w:p>
-      <w:pPr>
-        <w:pStyle w:val="TextBody"/>
-        <w:rPr/>
-      </w:pPr>
-      <w:r>
         <w:rPr>
           <w:rStyle w:val="DamodificareEG"/>
           <w:rFonts w:eastAsia="Noto Serif CJK SC" w:cs="Lohit Devanagari"/>
@@ -603,103 +627,9 @@
           <w:szCs w:val="24"/>
           <w:lang w:val="it-IT" w:eastAsia="zh-CN" w:bidi="hi-IN"/>
         </w:rPr>
-        <w:t>[se indisponibili]</w:t>
-      </w:r>
-    </w:p>
-    <w:p>
-      <w:pPr>
-        <w:pStyle w:val="TextBody"/>
-        <w:rPr/>
       </w:pPr>
       <w:r>
-        <w:rPr>
-          <w:rFonts w:eastAsia="Noto Serif CJK SC" w:cs="Lohit Devanagari"/>
-          <w:kern w:val="2"/>
-          <w:sz w:val="24"/>
-          <w:szCs w:val="24"/>
-          <w:lang w:val="it-IT" w:eastAsia="zh-CN" w:bidi="hi-IN"/>
-        </w:rPr>
-        <w:t>In relazione alla convocazione</w:t>
-      </w:r>
-      <w:r>
-        <w:rPr>
-          <w:rFonts w:eastAsia="Noto Serif CJK SC" w:cs="Lohit Devanagari"/>
-          <w:color w:val="auto"/>
-          <w:kern w:val="2"/>
-          <w:sz w:val="24"/>
-          <w:szCs w:val="24"/>
-          <w:lang w:val="it-IT" w:eastAsia="zh-CN" w:bidi="hi-IN"/>
-        </w:rPr>
-        <w:t xml:space="preserve"> in oggetto,</w:t>
-      </w:r>
-      <w:r>
-        <w:rPr>
-          <w:rFonts w:eastAsia="Noto Serif CJK SC" w:cs="Lohit Devanagari"/>
-          <w:kern w:val="2"/>
-          <w:sz w:val="24"/>
-          <w:szCs w:val="24"/>
-          <w:lang w:val="it-IT" w:eastAsia="zh-CN" w:bidi="hi-IN"/>
-        </w:rPr>
-        <w:t xml:space="preserve"> questo Comando comunica l’indisponibilità di personale qualificato ai fini della partecipazione </w:t>
-      </w:r>
-      <w:r>
-        <w:rPr>
-          <w:rFonts w:eastAsia="Noto Serif CJK SC" w:cs="Lohit Devanagari"/>
-          <w:kern w:val="2"/>
-          <w:sz w:val="24"/>
-          <w:szCs w:val="24"/>
-          <w:lang w:val="it-IT" w:eastAsia="zh-CN" w:bidi="hi-IN"/>
-        </w:rPr>
-        <w:t>in tale data</w:t>
-      </w:r>
-      <w:r>
-        <w:rPr>
-          <w:rFonts w:eastAsia="Noto Serif CJK SC" w:cs="Lohit Devanagari"/>
-          <w:kern w:val="2"/>
-          <w:sz w:val="24"/>
-          <w:szCs w:val="24"/>
-          <w:lang w:val="it-IT" w:eastAsia="zh-CN" w:bidi="hi-IN"/>
-        </w:rPr>
-        <w:t>.</w:t>
-      </w:r>
-    </w:p>
-    <w:p>
-      <w:pPr>
-        <w:pStyle w:val="TextBody"/>
-        <w:rPr>
-          <w:rStyle w:val="DamodificareEG"/>
-          <w:rFonts w:eastAsia="Noto Serif CJK SC" w:cs="Lohit Devanagari"/>
-          <w:kern w:val="2"/>
-          <w:sz w:val="24"/>
-          <w:szCs w:val="24"/>
-          <w:lang w:val="it-IT" w:eastAsia="zh-CN" w:bidi="hi-IN"/>
-        </w:rPr>
-      </w:pPr>
-      <w:r>
-        <w:rPr>
-          <w:rFonts w:eastAsia="Noto Serif CJK SC" w:cs="Lohit Devanagari"/>
-          <w:kern w:val="2"/>
-          <w:sz w:val="24"/>
-          <w:szCs w:val="24"/>
-          <w:lang w:val="it-IT" w:eastAsia="zh-CN" w:bidi="hi-IN"/>
-        </w:rPr>
-      </w:r>
-    </w:p>
-    <w:p>
-      <w:pPr>
-        <w:pStyle w:val="TextBody"/>
-        <w:rPr/>
-      </w:pPr>
-      <w:r>
-        <w:rPr>
-          <w:rStyle w:val="DamodificareEG"/>
-          <w:rFonts w:eastAsia="Noto Serif CJK SC" w:cs="Lohit Devanagari"/>
-          <w:kern w:val="2"/>
-          <w:sz w:val="24"/>
-          <w:szCs w:val="24"/>
-          <w:lang w:val="it-IT" w:eastAsia="zh-CN" w:bidi="hi-IN"/>
-        </w:rPr>
-        <w:t>[se non allegata documentazione o incompleta]</w:t>
+        <w:rPr/>
       </w:r>
     </w:p>
     <w:p>
@@ -748,6 +678,7 @@
             <w:calcOnExit w:val="0"/>
             <w:checkBox>
               <w:sizeAuto/>
+              <w:checked/>
             </w:checkBox>
           </w:ffData>
         </w:fldChar>
@@ -760,8 +691,8 @@
         <w:rPr/>
         <w:fldChar w:fldCharType="separate"/>
       </w:r>
-      <w:bookmarkStart w:id="0" w:name="__Fieldmark__73_1307749316"/>
-      <w:bookmarkStart w:id="1" w:name="__Fieldmark__73_1307749316"/>
+      <w:bookmarkStart w:id="0" w:name="__Fieldmark__745_2208356899"/>
+      <w:bookmarkStart w:id="1" w:name="__Fieldmark__745_2208356899"/>
       <w:bookmarkEnd w:id="1"/>
       <w:r>
         <w:rPr/>
@@ -770,15 +701,17 @@
         <w:rPr/>
         <w:fldChar w:fldCharType="end"/>
       </w:r>
-      <w:bookmarkStart w:id="2" w:name="__Fieldmark__895_4095184655"/>
-      <w:bookmarkStart w:id="3" w:name="__Fieldmark__1846_3708920283"/>
-      <w:bookmarkStart w:id="4" w:name="__Fieldmark__5915_3765483858"/>
-      <w:bookmarkStart w:id="5" w:name="__Fieldmark__3813_3765483858"/>
-      <w:bookmarkStart w:id="6" w:name="__Fieldmark__1633_3765483858"/>
+      <w:bookmarkStart w:id="2" w:name="__Fieldmark__73_1307749316"/>
+      <w:bookmarkStart w:id="3" w:name="__Fieldmark__72_2208356899"/>
+      <w:bookmarkStart w:id="4" w:name="__Fieldmark__2215_4095184655"/>
+      <w:bookmarkStart w:id="5" w:name="__Fieldmark__1487_2884195028"/>
+      <w:bookmarkStart w:id="6" w:name="__Fieldmark__65_3202536920"/>
       <w:bookmarkStart w:id="7" w:name="__Fieldmark__4882_3765483858"/>
-      <w:bookmarkStart w:id="8" w:name="__Fieldmark__65_3202536920"/>
-      <w:bookmarkStart w:id="9" w:name="__Fieldmark__1487_2884195028"/>
-      <w:bookmarkStart w:id="10" w:name="__Fieldmark__2215_4095184655"/>
+      <w:bookmarkStart w:id="8" w:name="__Fieldmark__1633_3765483858"/>
+      <w:bookmarkStart w:id="9" w:name="__Fieldmark__3813_3765483858"/>
+      <w:bookmarkStart w:id="10" w:name="__Fieldmark__5915_3765483858"/>
+      <w:bookmarkStart w:id="11" w:name="__Fieldmark__1846_3708920283"/>
+      <w:bookmarkStart w:id="12" w:name="__Fieldmark__895_4095184655"/>
       <w:bookmarkEnd w:id="2"/>
       <w:bookmarkEnd w:id="3"/>
       <w:bookmarkEnd w:id="4"/>
@@ -788,6 +721,8 @@
       <w:bookmarkEnd w:id="8"/>
       <w:bookmarkEnd w:id="9"/>
       <w:bookmarkEnd w:id="10"/>
+      <w:bookmarkEnd w:id="11"/>
+      <w:bookmarkEnd w:id="12"/>
       <w:r>
         <w:rPr>
           <w:rStyle w:val="DamodificareEG"/>
@@ -822,6 +757,7 @@
             <w:calcOnExit w:val="0"/>
             <w:checkBox>
               <w:sizeAuto/>
+              <w:checked/>
             </w:checkBox>
           </w:ffData>
         </w:fldChar>
@@ -834,9 +770,9 @@
         <w:rPr/>
         <w:fldChar w:fldCharType="separate"/>
       </w:r>
-      <w:bookmarkStart w:id="11" w:name="__Fieldmark__107_1307749316"/>
-      <w:bookmarkStart w:id="12" w:name="__Fieldmark__107_1307749316"/>
-      <w:bookmarkEnd w:id="12"/>
+      <w:bookmarkStart w:id="13" w:name="__Fieldmark__785_2208356899"/>
+      <w:bookmarkStart w:id="14" w:name="__Fieldmark__785_2208356899"/>
+      <w:bookmarkEnd w:id="14"/>
       <w:r>
         <w:rPr/>
       </w:r>
@@ -844,17 +780,17 @@
         <w:rPr/>
         <w:fldChar w:fldCharType="end"/>
       </w:r>
-      <w:bookmarkStart w:id="13" w:name="__Fieldmark__923_4095184655"/>
-      <w:bookmarkStart w:id="14" w:name="__Fieldmark__1868_3708920283"/>
-      <w:bookmarkStart w:id="15" w:name="__Fieldmark__5933_3765483858"/>
-      <w:bookmarkStart w:id="16" w:name="__Fieldmark__3826_3765483858"/>
-      <w:bookmarkStart w:id="17" w:name="__Fieldmark__1632_3765483858"/>
-      <w:bookmarkStart w:id="18" w:name="__Fieldmark__4895_3765483858"/>
+      <w:bookmarkStart w:id="15" w:name="__Fieldmark__1868_3708920283"/>
+      <w:bookmarkStart w:id="16" w:name="__Fieldmark__109_2208356899"/>
+      <w:bookmarkStart w:id="17" w:name="__Fieldmark__2246_4095184655"/>
+      <w:bookmarkStart w:id="18" w:name="__Fieldmark__1512_2884195028"/>
       <w:bookmarkStart w:id="19" w:name="__Fieldmark__84_3202536920"/>
-      <w:bookmarkStart w:id="20" w:name="__Fieldmark__1512_2884195028"/>
-      <w:bookmarkStart w:id="21" w:name="__Fieldmark__2246_4095184655"/>
-      <w:bookmarkEnd w:id="13"/>
-      <w:bookmarkEnd w:id="14"/>
+      <w:bookmarkStart w:id="20" w:name="__Fieldmark__4895_3765483858"/>
+      <w:bookmarkStart w:id="21" w:name="__Fieldmark__1632_3765483858"/>
+      <w:bookmarkStart w:id="22" w:name="__Fieldmark__3826_3765483858"/>
+      <w:bookmarkStart w:id="23" w:name="__Fieldmark__5933_3765483858"/>
+      <w:bookmarkStart w:id="24" w:name="__Fieldmark__923_4095184655"/>
+      <w:bookmarkStart w:id="25" w:name="__Fieldmark__107_1307749316"/>
       <w:bookmarkEnd w:id="15"/>
       <w:bookmarkEnd w:id="16"/>
       <w:bookmarkEnd w:id="17"/>
@@ -862,6 +798,10 @@
       <w:bookmarkEnd w:id="19"/>
       <w:bookmarkEnd w:id="20"/>
       <w:bookmarkEnd w:id="21"/>
+      <w:bookmarkEnd w:id="22"/>
+      <w:bookmarkEnd w:id="23"/>
+      <w:bookmarkEnd w:id="24"/>
+      <w:bookmarkEnd w:id="25"/>
       <w:r>
         <w:rPr>
           <w:rStyle w:val="DamodificareEG"/>
@@ -892,7 +832,7 @@
           <w:rStyle w:val="DamodificareEG"/>
           <w:lang w:val="it-IT"/>
         </w:rPr>
-        <w:t xml:space="preserve"> attestante la rispondenza dell’attività alla regola dell’arte, in accordo o in analogia a quanto previsto dal DM 7 agosto 2012 per i procedimenti di prevenzione incendi.</w:t>
+        <w:t xml:space="preserve"> attestante la rispondenza dell’attività alla regola dell’arte, in accordo o in analogia a quanto previsto dal DM 7 agosto 2012 per i procedimenti di prevenzione incendi;</w:t>
       </w:r>
     </w:p>
     <w:p>
@@ -901,10 +841,97 @@
         <w:rPr/>
       </w:pPr>
       <w:r>
-        <w:rPr>
-          <w:lang w:val="it-IT"/>
-        </w:rPr>
-        <w:t>Quanto sopra può essere agevolmente comunicato impiegando l’allegata lista di controllo.</w:t>
+        <w:fldChar w:fldCharType="begin">
+          <w:ffData>
+            <w:name w:val=""/>
+            <w:enabled/>
+            <w:calcOnExit w:val="0"/>
+            <w:checkBox>
+              <w:sizeAuto/>
+              <w:checked/>
+            </w:checkBox>
+          </w:ffData>
+        </w:fldChar>
+      </w:r>
+      <w:r>
+        <w:rPr>
+          <w:rStyle w:val="DamodificareEG"/>
+        </w:rPr>
+        <w:instrText xml:space="preserve"> FORMCHECKBOX </w:instrText>
+      </w:r>
+      <w:r>
+        <w:rPr>
+          <w:rStyle w:val="DamodificareEG"/>
+        </w:rPr>
+        <w:fldChar w:fldCharType="separate"/>
+      </w:r>
+      <w:bookmarkStart w:id="26" w:name="__Fieldmark__1707_2208356899"/>
+      <w:bookmarkStart w:id="27" w:name="__Fieldmark__1707_2208356899"/>
+      <w:bookmarkEnd w:id="27"/>
+      <w:r>
+        <w:rPr>
+          <w:rStyle w:val="DamodificareEG"/>
+        </w:rPr>
+      </w:r>
+      <w:r>
+        <w:rPr>
+          <w:rStyle w:val="DamodificareEG"/>
+        </w:rPr>
+        <w:fldChar w:fldCharType="end"/>
+      </w:r>
+      <w:bookmarkStart w:id="28" w:name="__Fieldmark__1868_37089202831"/>
+      <w:bookmarkStart w:id="29" w:name="__Fieldmark__109_22083568991"/>
+      <w:bookmarkStart w:id="30" w:name="__Fieldmark__2246_40951846551"/>
+      <w:bookmarkStart w:id="31" w:name="__Fieldmark__1512_28841950281"/>
+      <w:bookmarkStart w:id="32" w:name="__Fieldmark__84_32025369201"/>
+      <w:bookmarkStart w:id="33" w:name="__Fieldmark__4895_37654838581"/>
+      <w:bookmarkStart w:id="34" w:name="__Fieldmark__1632_37654838581"/>
+      <w:bookmarkStart w:id="35" w:name="__Fieldmark__3826_37654838581"/>
+      <w:bookmarkStart w:id="36" w:name="__Fieldmark__5933_37654838581"/>
+      <w:bookmarkStart w:id="37" w:name="__Fieldmark__923_40951846551"/>
+      <w:bookmarkStart w:id="38" w:name="__Fieldmark__107_13077493161"/>
+      <w:bookmarkEnd w:id="28"/>
+      <w:bookmarkEnd w:id="29"/>
+      <w:bookmarkEnd w:id="30"/>
+      <w:bookmarkEnd w:id="31"/>
+      <w:bookmarkEnd w:id="32"/>
+      <w:bookmarkEnd w:id="33"/>
+      <w:bookmarkEnd w:id="34"/>
+      <w:bookmarkEnd w:id="35"/>
+      <w:bookmarkEnd w:id="36"/>
+      <w:bookmarkEnd w:id="37"/>
+      <w:bookmarkEnd w:id="38"/>
+      <w:r>
+        <w:rPr>
+          <w:rStyle w:val="DamodificareEG"/>
+          <w:b/>
+          <w:bCs/>
+        </w:rPr>
+        <w:t xml:space="preserve"> </w:t>
+      </w:r>
+      <w:r>
+        <w:rPr>
+          <w:rStyle w:val="DamodificareEG"/>
+          <w:b w:val="false"/>
+          <w:bCs w:val="false"/>
+        </w:rPr>
+        <w:t xml:space="preserve">specificare quale ambito dell’attività sia da intendersi </w:t>
+      </w:r>
+      <w:r>
+        <w:rPr>
+          <w:rStyle w:val="DamodificareEG"/>
+          <w:b/>
+          <w:bCs/>
+        </w:rPr>
+        <w:t>pubblico spettacolo o intrattenimento</w:t>
+      </w:r>
+      <w:r>
+        <w:rPr>
+          <w:rStyle w:val="DamodificareEG"/>
+          <w:b w:val="false"/>
+          <w:bCs w:val="false"/>
+        </w:rPr>
+        <w:t>, come definito per analogia all’articolo 1, comma 1 del decreto ministeriale 18 agosto 1996.</w:t>
       </w:r>
     </w:p>
     <w:p>
@@ -916,7 +943,7 @@
         <w:rPr>
           <w:lang w:val="it-IT"/>
         </w:rPr>
-        <w:t>La documentazione richiesta deve essere inviata con congruo anticipo rispetto alla convocazione, tale da consentirne l’esame da parte di questo Comando.</w:t>
+        <w:t>Quanto sopra può essere agevolmente comunicato impiegando l’allegata lista di controllo.</w:t>
       </w:r>
     </w:p>
     <w:p>
@@ -928,7 +955,7 @@
         <w:rPr>
           <w:lang w:val="it-IT"/>
         </w:rPr>
-        <w:t>Si rammenta che il parere della commissione può essere adottato esclusivamente con l'intervento di tutti i componenti. Se richiesto, solo il parere sui progetti può essere espresso in videoconferenza.</w:t>
+        <w:t>La documentazione richiesta deve essere inviata con congruo anticipo rispetto alla convocazione, tale da consentirne l’esame da parte di questo Comando.</w:t>
       </w:r>
     </w:p>
     <w:p>
@@ -940,7 +967,43 @@
         <w:rPr>
           <w:lang w:val="it-IT"/>
         </w:rPr>
-        <w:t>In ragione della complessità della progettazione antincendio, questo Comando non può esprimere il parere in seno alla commissione in mancanza di quanto sopra.</w:t>
+        <w:t>Si rammenta che il parere della commissione può essere adottato esclusivamente con l'intervento di tutti i componenti. Se richiesto, solo il parere sui progetti può essere espresso in videoconferenza.</w:t>
+      </w:r>
+    </w:p>
+    <w:p>
+      <w:pPr>
+        <w:pStyle w:val="TextBody"/>
+        <w:rPr/>
+      </w:pPr>
+      <w:r>
+        <w:rPr>
+          <w:lang w:val="it-IT"/>
+        </w:rPr>
+        <w:t>In ragione della complessità della progettazione antincendio,</w:t>
+      </w:r>
+      <w:r>
+        <w:rPr>
+          <w:lang w:val="it-IT"/>
+        </w:rPr>
+        <w:t xml:space="preserve"> </w:t>
+      </w:r>
+      <w:r>
+        <w:rPr>
+          <w:lang w:val="it-IT"/>
+        </w:rPr>
+        <w:t xml:space="preserve">in mancanza di quanto sopra questo Comando non può esprimere il parere in seno alla commissione </w:t>
+      </w:r>
+      <w:r>
+        <w:rPr>
+          <w:lang w:val="it-IT"/>
+        </w:rPr>
+        <w:t>e pertanto non parteciperà alla convocazione</w:t>
+      </w:r>
+      <w:r>
+        <w:rPr>
+          <w:lang w:val="it-IT"/>
+        </w:rPr>
+        <w:t>.</w:t>
       </w:r>
     </w:p>
     <w:tbl>
@@ -1108,7 +1171,7 @@
           <w:b/>
           <w:bCs/>
         </w:rPr>
-        <w:t>Lista di controllo per convocazione commissione di vigilanza per il pubblico spettacolo</w:t>
+        <w:t>Lista di controllo convocazione commissione comunale di vigilanza per il pubblico spettacolo</w:t>
       </w:r>
     </w:p>
     <w:p>
@@ -1228,14 +1291,14 @@
         </w:tblCellMar>
       </w:tblPr>
       <w:tblGrid>
-        <w:gridCol w:w="838"/>
-        <w:gridCol w:w="8804"/>
+        <w:gridCol w:w="837"/>
+        <w:gridCol w:w="8805"/>
       </w:tblGrid>
       <w:tr>
         <w:trPr/>
         <w:tc>
           <w:tcPr>
-            <w:tcW w:w="838" w:type="dxa"/>
+            <w:tcW w:w="837" w:type="dxa"/>
             <w:tcBorders/>
           </w:tcPr>
           <w:p>
@@ -1265,9 +1328,9 @@
               <w:rPr/>
               <w:fldChar w:fldCharType="separate"/>
             </w:r>
-            <w:bookmarkStart w:id="22" w:name="__Fieldmark__178_1307749316"/>
-            <w:bookmarkStart w:id="23" w:name="__Fieldmark__178_1307749316"/>
-            <w:bookmarkEnd w:id="23"/>
+            <w:bookmarkStart w:id="39" w:name="__Fieldmark__918_2208356899"/>
+            <w:bookmarkStart w:id="40" w:name="__Fieldmark__918_2208356899"/>
+            <w:bookmarkEnd w:id="40"/>
             <w:r>
               <w:rPr/>
             </w:r>
@@ -1275,24 +1338,28 @@
               <w:rPr/>
               <w:fldChar w:fldCharType="end"/>
             </w:r>
-            <w:bookmarkStart w:id="24" w:name="__Fieldmark__992_4095184655"/>
-            <w:bookmarkStart w:id="25" w:name="__Fieldmark__1923_3708920283"/>
-            <w:bookmarkStart w:id="26" w:name="__Fieldmark__5986_37654838581"/>
-            <w:bookmarkStart w:id="27" w:name="__Fieldmark__3904_37654838581"/>
-            <w:bookmarkStart w:id="28" w:name="__Fieldmark__320_37654838581"/>
-            <w:bookmarkStart w:id="29" w:name="__Fieldmark__4950_37654838581"/>
-            <w:bookmarkStart w:id="30" w:name="__Fieldmark__295_3202536920"/>
-            <w:bookmarkStart w:id="31" w:name="__Fieldmark__1576_2884195028"/>
-            <w:bookmarkStart w:id="32" w:name="__Fieldmark__2314_4095184655"/>
-            <w:bookmarkEnd w:id="24"/>
-            <w:bookmarkEnd w:id="25"/>
-            <w:bookmarkEnd w:id="26"/>
-            <w:bookmarkEnd w:id="27"/>
-            <w:bookmarkEnd w:id="28"/>
-            <w:bookmarkEnd w:id="29"/>
-            <w:bookmarkEnd w:id="30"/>
-            <w:bookmarkEnd w:id="31"/>
-            <w:bookmarkEnd w:id="32"/>
+            <w:bookmarkStart w:id="41" w:name="__Fieldmark__1923_3708920283"/>
+            <w:bookmarkStart w:id="42" w:name="__Fieldmark__183_2208356899"/>
+            <w:bookmarkStart w:id="43" w:name="__Fieldmark__2314_4095184655"/>
+            <w:bookmarkStart w:id="44" w:name="__Fieldmark__1576_2884195028"/>
+            <w:bookmarkStart w:id="45" w:name="__Fieldmark__295_3202536920"/>
+            <w:bookmarkStart w:id="46" w:name="__Fieldmark__4950_37654838581"/>
+            <w:bookmarkStart w:id="47" w:name="__Fieldmark__3904_37654838581"/>
+            <w:bookmarkStart w:id="48" w:name="__Fieldmark__5986_37654838581"/>
+            <w:bookmarkStart w:id="49" w:name="__Fieldmark__992_4095184655"/>
+            <w:bookmarkStart w:id="50" w:name="__Fieldmark__178_1307749316"/>
+            <w:bookmarkStart w:id="51" w:name="__Fieldmark__320_37654838581"/>
+            <w:bookmarkEnd w:id="41"/>
+            <w:bookmarkEnd w:id="42"/>
+            <w:bookmarkEnd w:id="43"/>
+            <w:bookmarkEnd w:id="44"/>
+            <w:bookmarkEnd w:id="45"/>
+            <w:bookmarkEnd w:id="46"/>
+            <w:bookmarkEnd w:id="47"/>
+            <w:bookmarkEnd w:id="48"/>
+            <w:bookmarkEnd w:id="49"/>
+            <w:bookmarkEnd w:id="50"/>
+            <w:bookmarkEnd w:id="51"/>
             <w:r>
               <w:rPr>
                 <w:lang w:val="it-IT"/>
@@ -1303,7 +1370,7 @@
         </w:tc>
         <w:tc>
           <w:tcPr>
-            <w:tcW w:w="8804" w:type="dxa"/>
+            <w:tcW w:w="8805" w:type="dxa"/>
             <w:tcBorders/>
           </w:tcPr>
           <w:p>
@@ -1325,7 +1392,7 @@
         <w:trPr/>
         <w:tc>
           <w:tcPr>
-            <w:tcW w:w="838" w:type="dxa"/>
+            <w:tcW w:w="837" w:type="dxa"/>
             <w:tcBorders/>
           </w:tcPr>
           <w:p>
@@ -1355,9 +1422,9 @@
               <w:rPr/>
               <w:fldChar w:fldCharType="separate"/>
             </w:r>
-            <w:bookmarkStart w:id="33" w:name="__Fieldmark__213_1307749316"/>
-            <w:bookmarkStart w:id="34" w:name="__Fieldmark__213_1307749316"/>
-            <w:bookmarkEnd w:id="34"/>
+            <w:bookmarkStart w:id="52" w:name="__Fieldmark__959_2208356899"/>
+            <w:bookmarkStart w:id="53" w:name="__Fieldmark__959_2208356899"/>
+            <w:bookmarkEnd w:id="53"/>
             <w:r>
               <w:rPr/>
             </w:r>
@@ -1369,7 +1436,7 @@
         </w:tc>
         <w:tc>
           <w:tcPr>
-            <w:tcW w:w="8804" w:type="dxa"/>
+            <w:tcW w:w="8805" w:type="dxa"/>
             <w:tcBorders/>
           </w:tcPr>
           <w:p>
@@ -1427,14 +1494,14 @@
         </w:tblCellMar>
       </w:tblPr>
       <w:tblGrid>
-        <w:gridCol w:w="838"/>
-        <w:gridCol w:w="8804"/>
+        <w:gridCol w:w="837"/>
+        <w:gridCol w:w="8805"/>
       </w:tblGrid>
       <w:tr>
         <w:trPr/>
         <w:tc>
           <w:tcPr>
-            <w:tcW w:w="838" w:type="dxa"/>
+            <w:tcW w:w="837" w:type="dxa"/>
             <w:tcBorders/>
           </w:tcPr>
           <w:p>
@@ -1464,9 +1531,9 @@
               <w:rPr/>
               <w:fldChar w:fldCharType="separate"/>
             </w:r>
-            <w:bookmarkStart w:id="35" w:name="__Fieldmark__237_1307749316"/>
-            <w:bookmarkStart w:id="36" w:name="__Fieldmark__237_1307749316"/>
-            <w:bookmarkEnd w:id="36"/>
+            <w:bookmarkStart w:id="54" w:name="__Fieldmark__983_2208356899"/>
+            <w:bookmarkStart w:id="55" w:name="__Fieldmark__983_2208356899"/>
+            <w:bookmarkEnd w:id="55"/>
             <w:r>
               <w:rPr/>
             </w:r>
@@ -1474,24 +1541,28 @@
               <w:rPr/>
               <w:fldChar w:fldCharType="end"/>
             </w:r>
-            <w:bookmarkStart w:id="37" w:name="__Fieldmark__1047_4095184655"/>
-            <w:bookmarkStart w:id="38" w:name="__Fieldmark__1972_3708920283"/>
-            <w:bookmarkStart w:id="39" w:name="__Fieldmark__5986_3765483858"/>
-            <w:bookmarkStart w:id="40" w:name="__Fieldmark__3904_3765483858"/>
-            <w:bookmarkStart w:id="41" w:name="__Fieldmark__320_3765483858"/>
-            <w:bookmarkStart w:id="42" w:name="__Fieldmark__4950_3765483858"/>
-            <w:bookmarkStart w:id="43" w:name="__Fieldmark__139_3202536920"/>
-            <w:bookmarkStart w:id="44" w:name="__Fieldmark__1642_2884195028"/>
-            <w:bookmarkStart w:id="45" w:name="__Fieldmark__2370_4095184655"/>
-            <w:bookmarkEnd w:id="37"/>
-            <w:bookmarkEnd w:id="38"/>
-            <w:bookmarkEnd w:id="39"/>
-            <w:bookmarkEnd w:id="40"/>
-            <w:bookmarkEnd w:id="41"/>
-            <w:bookmarkEnd w:id="42"/>
-            <w:bookmarkEnd w:id="43"/>
-            <w:bookmarkEnd w:id="44"/>
-            <w:bookmarkEnd w:id="45"/>
+            <w:bookmarkStart w:id="56" w:name="__Fieldmark__320_3765483858"/>
+            <w:bookmarkStart w:id="57" w:name="__Fieldmark__245_2208356899"/>
+            <w:bookmarkStart w:id="58" w:name="__Fieldmark__2370_4095184655"/>
+            <w:bookmarkStart w:id="59" w:name="__Fieldmark__1642_2884195028"/>
+            <w:bookmarkStart w:id="60" w:name="__Fieldmark__139_3202536920"/>
+            <w:bookmarkStart w:id="61" w:name="__Fieldmark__4950_3765483858"/>
+            <w:bookmarkStart w:id="62" w:name="__Fieldmark__3904_3765483858"/>
+            <w:bookmarkStart w:id="63" w:name="__Fieldmark__5986_3765483858"/>
+            <w:bookmarkStart w:id="64" w:name="__Fieldmark__1972_3708920283"/>
+            <w:bookmarkStart w:id="65" w:name="__Fieldmark__1047_4095184655"/>
+            <w:bookmarkStart w:id="66" w:name="__Fieldmark__237_1307749316"/>
+            <w:bookmarkEnd w:id="56"/>
+            <w:bookmarkEnd w:id="57"/>
+            <w:bookmarkEnd w:id="58"/>
+            <w:bookmarkEnd w:id="59"/>
+            <w:bookmarkEnd w:id="60"/>
+            <w:bookmarkEnd w:id="61"/>
+            <w:bookmarkEnd w:id="62"/>
+            <w:bookmarkEnd w:id="63"/>
+            <w:bookmarkEnd w:id="64"/>
+            <w:bookmarkEnd w:id="65"/>
+            <w:bookmarkEnd w:id="66"/>
             <w:r>
               <w:rPr>
                 <w:lang w:val="it-IT"/>
@@ -1502,7 +1573,7 @@
         </w:tc>
         <w:tc>
           <w:tcPr>
-            <w:tcW w:w="8804" w:type="dxa"/>
+            <w:tcW w:w="8805" w:type="dxa"/>
             <w:tcBorders/>
           </w:tcPr>
           <w:p>
@@ -1536,7 +1607,7 @@
         <w:trPr/>
         <w:tc>
           <w:tcPr>
-            <w:tcW w:w="838" w:type="dxa"/>
+            <w:tcW w:w="837" w:type="dxa"/>
             <w:tcBorders/>
           </w:tcPr>
           <w:p>
@@ -1566,9 +1637,9 @@
               <w:rPr/>
               <w:fldChar w:fldCharType="separate"/>
             </w:r>
-            <w:bookmarkStart w:id="46" w:name="__Fieldmark__272_1307749316"/>
-            <w:bookmarkStart w:id="47" w:name="__Fieldmark__272_1307749316"/>
-            <w:bookmarkEnd w:id="47"/>
+            <w:bookmarkStart w:id="67" w:name="__Fieldmark__1024_2208356899"/>
+            <w:bookmarkStart w:id="68" w:name="__Fieldmark__1024_2208356899"/>
+            <w:bookmarkEnd w:id="68"/>
             <w:r>
               <w:rPr/>
             </w:r>
@@ -1580,7 +1651,7 @@
         </w:tc>
         <w:tc>
           <w:tcPr>
-            <w:tcW w:w="8804" w:type="dxa"/>
+            <w:tcW w:w="8805" w:type="dxa"/>
             <w:tcBorders/>
           </w:tcPr>
           <w:p>
@@ -1614,7 +1685,7 @@
         <w:trPr/>
         <w:tc>
           <w:tcPr>
-            <w:tcW w:w="838" w:type="dxa"/>
+            <w:tcW w:w="837" w:type="dxa"/>
             <w:tcBorders/>
           </w:tcPr>
           <w:p>
@@ -1644,9 +1715,9 @@
               <w:rPr/>
               <w:fldChar w:fldCharType="separate"/>
             </w:r>
-            <w:bookmarkStart w:id="48" w:name="__Fieldmark__282_1307749316"/>
-            <w:bookmarkStart w:id="49" w:name="__Fieldmark__282_1307749316"/>
-            <w:bookmarkEnd w:id="49"/>
+            <w:bookmarkStart w:id="69" w:name="__Fieldmark__1034_2208356899"/>
+            <w:bookmarkStart w:id="70" w:name="__Fieldmark__1034_2208356899"/>
+            <w:bookmarkEnd w:id="70"/>
             <w:r>
               <w:rPr/>
             </w:r>
@@ -1658,7 +1729,7 @@
         </w:tc>
         <w:tc>
           <w:tcPr>
-            <w:tcW w:w="8804" w:type="dxa"/>
+            <w:tcW w:w="8805" w:type="dxa"/>
             <w:tcBorders/>
           </w:tcPr>
           <w:p>
@@ -1692,7 +1763,7 @@
         <w:trPr/>
         <w:tc>
           <w:tcPr>
-            <w:tcW w:w="838" w:type="dxa"/>
+            <w:tcW w:w="837" w:type="dxa"/>
             <w:tcBorders/>
           </w:tcPr>
           <w:p>
@@ -1722,9 +1793,9 @@
               <w:rPr/>
               <w:fldChar w:fldCharType="separate"/>
             </w:r>
-            <w:bookmarkStart w:id="50" w:name="__Fieldmark__292_1307749316"/>
-            <w:bookmarkStart w:id="51" w:name="__Fieldmark__292_1307749316"/>
-            <w:bookmarkEnd w:id="51"/>
+            <w:bookmarkStart w:id="71" w:name="__Fieldmark__1044_2208356899"/>
+            <w:bookmarkStart w:id="72" w:name="__Fieldmark__1044_2208356899"/>
+            <w:bookmarkEnd w:id="72"/>
             <w:r>
               <w:rPr/>
             </w:r>
@@ -1736,7 +1807,7 @@
         </w:tc>
         <w:tc>
           <w:tcPr>
-            <w:tcW w:w="8804" w:type="dxa"/>
+            <w:tcW w:w="8805" w:type="dxa"/>
             <w:tcBorders/>
           </w:tcPr>
           <w:p>
@@ -1769,7 +1840,7 @@
         <w:trPr/>
         <w:tc>
           <w:tcPr>
-            <w:tcW w:w="838" w:type="dxa"/>
+            <w:tcW w:w="837" w:type="dxa"/>
             <w:tcBorders/>
           </w:tcPr>
           <w:p>
@@ -1799,9 +1870,9 @@
               <w:rPr/>
               <w:fldChar w:fldCharType="separate"/>
             </w:r>
-            <w:bookmarkStart w:id="52" w:name="__Fieldmark__304_1307749316"/>
-            <w:bookmarkStart w:id="53" w:name="__Fieldmark__304_1307749316"/>
-            <w:bookmarkEnd w:id="53"/>
+            <w:bookmarkStart w:id="73" w:name="__Fieldmark__1056_2208356899"/>
+            <w:bookmarkStart w:id="74" w:name="__Fieldmark__1056_2208356899"/>
+            <w:bookmarkEnd w:id="74"/>
             <w:r>
               <w:rPr/>
             </w:r>
@@ -1813,7 +1884,7 @@
         </w:tc>
         <w:tc>
           <w:tcPr>
-            <w:tcW w:w="8804" w:type="dxa"/>
+            <w:tcW w:w="8805" w:type="dxa"/>
             <w:tcBorders/>
           </w:tcPr>
           <w:p>
@@ -1879,14 +1950,14 @@
         </w:tblCellMar>
       </w:tblPr>
       <w:tblGrid>
-        <w:gridCol w:w="838"/>
-        <w:gridCol w:w="8804"/>
+        <w:gridCol w:w="837"/>
+        <w:gridCol w:w="8805"/>
       </w:tblGrid>
       <w:tr>
         <w:trPr/>
         <w:tc>
           <w:tcPr>
-            <w:tcW w:w="838" w:type="dxa"/>
+            <w:tcW w:w="837" w:type="dxa"/>
             <w:tcBorders/>
           </w:tcPr>
           <w:p>
@@ -1904,7 +1975,7 @@
         </w:tc>
         <w:tc>
           <w:tcPr>
-            <w:tcW w:w="8804" w:type="dxa"/>
+            <w:tcW w:w="8805" w:type="dxa"/>
             <w:tcBorders/>
           </w:tcPr>
           <w:p>
@@ -1952,7 +2023,7 @@
         <w:trPr/>
         <w:tc>
           <w:tcPr>
-            <w:tcW w:w="838" w:type="dxa"/>
+            <w:tcW w:w="837" w:type="dxa"/>
             <w:tcBorders/>
           </w:tcPr>
           <w:p>
@@ -1982,9 +2053,9 @@
               <w:rPr/>
               <w:fldChar w:fldCharType="separate"/>
             </w:r>
-            <w:bookmarkStart w:id="54" w:name="__Fieldmark__342_1307749316"/>
-            <w:bookmarkStart w:id="55" w:name="__Fieldmark__342_1307749316"/>
-            <w:bookmarkEnd w:id="55"/>
+            <w:bookmarkStart w:id="75" w:name="__Fieldmark__1094_2208356899"/>
+            <w:bookmarkStart w:id="76" w:name="__Fieldmark__1094_2208356899"/>
+            <w:bookmarkEnd w:id="76"/>
             <w:r>
               <w:rPr/>
             </w:r>
@@ -1996,7 +2067,7 @@
         </w:tc>
         <w:tc>
           <w:tcPr>
-            <w:tcW w:w="8804" w:type="dxa"/>
+            <w:tcW w:w="8805" w:type="dxa"/>
             <w:tcBorders/>
           </w:tcPr>
           <w:p>
@@ -2064,7 +2135,7 @@
         <w:trPr/>
         <w:tc>
           <w:tcPr>
-            <w:tcW w:w="838" w:type="dxa"/>
+            <w:tcW w:w="837" w:type="dxa"/>
             <w:tcBorders/>
           </w:tcPr>
           <w:p>
@@ -2094,9 +2165,9 @@
               <w:rPr/>
               <w:fldChar w:fldCharType="separate"/>
             </w:r>
-            <w:bookmarkStart w:id="56" w:name="__Fieldmark__355_1307749316"/>
-            <w:bookmarkStart w:id="57" w:name="__Fieldmark__355_1307749316"/>
-            <w:bookmarkEnd w:id="57"/>
+            <w:bookmarkStart w:id="77" w:name="__Fieldmark__1107_2208356899"/>
+            <w:bookmarkStart w:id="78" w:name="__Fieldmark__1107_2208356899"/>
+            <w:bookmarkEnd w:id="78"/>
             <w:r>
               <w:rPr/>
             </w:r>
@@ -2108,7 +2179,7 @@
         </w:tc>
         <w:tc>
           <w:tcPr>
-            <w:tcW w:w="8804" w:type="dxa"/>
+            <w:tcW w:w="8805" w:type="dxa"/>
             <w:tcBorders/>
           </w:tcPr>
           <w:p>
@@ -2441,6 +2512,13 @@
       <w:color w:val="000080"/>
       <w:u w:val="single"/>
       <w:lang w:val="zxx" w:eastAsia="zxx" w:bidi="zxx"/>
+    </w:rPr>
+  </w:style>
+  <w:style w:type="character" w:styleId="Bullets">
+    <w:name w:val="Bullets"/>
+    <w:qFormat/>
+    <w:rPr>
+      <w:rFonts w:ascii="OpenSymbol" w:hAnsi="OpenSymbol" w:eastAsia="OpenSymbol" w:cs="OpenSymbol"/>
     </w:rPr>
   </w:style>
   <w:style w:type="paragraph" w:styleId="Heading">

</xml_diff>

<commit_message>
Aggiunta richiesta planimetria del LPS nella manifestazione pubblica
</commit_message>
<xml_diff>
--- a/modelli/CV_commissioni/CV11_REG.docx
+++ b/modelli/CV_commissioni/CV11_REG.docx
@@ -280,110 +280,74 @@
           <w:p>
             <w:pPr>
               <w:pStyle w:val="Contenutotabella"/>
-              <w:rPr/>
-            </w:pPr>
-            <w:r>
-              <w:rPr/>
-              <w:fldChar w:fldCharType="begin"/>
-            </w:r>
-            <w:r>
-              <w:rPr/>
-              <w:instrText xml:space="preserve"> MERGEFIELD $COMUNE_COMANDO </w:instrText>
-            </w:r>
-            <w:r>
-              <w:rPr/>
-              <w:fldChar w:fldCharType="separate"/>
-            </w:r>
-            <w:r>
-              <w:rPr/>
-              <w:t>&lt;$COMUNE_COMANDO&gt;</w:t>
-            </w:r>
-            <w:r>
-              <w:rPr/>
-              <w:fldChar w:fldCharType="end"/>
-            </w:r>
-            <w:r>
-              <w:rPr/>
-              <w:t xml:space="preserve">, </w:t>
-            </w:r>
-            <w:r>
-              <w:rPr>
-                <w:i/>
-                <w:iCs/>
-              </w:rPr>
-              <w:t>data del protocollo</w:t>
-            </w:r>
-          </w:p>
-          <w:p>
-            <w:pPr>
-              <w:pStyle w:val="Contenutotabella"/>
-              <w:rPr/>
-            </w:pPr>
-            <w:r>
-              <w:rPr/>
-              <w:t>Pratica PI n°</w:t>
-            </w:r>
-            <w:r>
-              <w:rPr/>
-              <w:fldChar w:fldCharType="begin"/>
-            </w:r>
-            <w:r>
-              <w:rPr/>
-              <w:instrText xml:space="preserve"> MERGEFIELD $NUM_PRATICA </w:instrText>
-            </w:r>
-            <w:r>
-              <w:rPr/>
-              <w:fldChar w:fldCharType="separate"/>
-            </w:r>
-            <w:r>
-              <w:rPr/>
-              <w:t>&lt;$NUM_PRATICA&gt;</w:t>
-            </w:r>
-            <w:r>
-              <w:rPr/>
-              <w:fldChar w:fldCharType="end"/>
-            </w:r>
-          </w:p>
-        </w:tc>
-      </w:tr>
-      <w:tr>
-        <w:trPr/>
-        <w:tc>
-          <w:tcPr>
-            <w:tcW w:w="4818" w:type="dxa"/>
-            <w:tcBorders/>
-          </w:tcPr>
-          <w:p>
-            <w:pPr>
-              <w:pStyle w:val="Normal"/>
-              <w:keepNext w:val="true"/>
               <w:widowControl w:val="false"/>
               <w:bidi w:val="0"/>
               <w:jc w:val="center"/>
-              <w:rPr>
-                <w:rFonts w:ascii="Arial" w:hAnsi="Arial"/>
-              </w:rPr>
-            </w:pPr>
-            <w:r>
-              <w:rPr>
-                <w:rFonts w:ascii="Arial" w:hAnsi="Arial"/>
-              </w:rPr>
-            </w:r>
-          </w:p>
-        </w:tc>
-        <w:tc>
-          <w:tcPr>
-            <w:tcW w:w="4819" w:type="dxa"/>
-            <w:tcBorders/>
-            <w:vAlign w:val="center"/>
-          </w:tcPr>
+              <w:rPr/>
+            </w:pPr>
+            <w:r>
+              <w:rPr/>
+              <w:fldChar w:fldCharType="begin"/>
+            </w:r>
+            <w:r>
+              <w:rPr/>
+              <w:instrText xml:space="preserve"> MERGEFIELD $COMUNE_COMANDO </w:instrText>
+            </w:r>
+            <w:r>
+              <w:rPr/>
+              <w:fldChar w:fldCharType="separate"/>
+            </w:r>
+            <w:r>
+              <w:rPr/>
+              <w:t>&lt;$COMUNE_COMANDO&gt;</w:t>
+            </w:r>
+            <w:r>
+              <w:rPr/>
+              <w:fldChar w:fldCharType="end"/>
+            </w:r>
+            <w:r>
+              <w:rPr/>
+              <w:t xml:space="preserve">, </w:t>
+            </w:r>
+            <w:r>
+              <w:rPr>
+                <w:i/>
+                <w:iCs/>
+              </w:rPr>
+              <w:t>data del protocollo</w:t>
+            </w:r>
+          </w:p>
           <w:p>
             <w:pPr>
               <w:pStyle w:val="Contenutotabella"/>
-              <w:rPr/>
-            </w:pPr>
-            <w:r>
-              <w:rPr/>
+              <w:widowControl w:val="false"/>
+              <w:bidi w:val="0"/>
+              <w:jc w:val="center"/>
+              <w:rPr/>
+            </w:pPr>
+            <w:r>
+              <w:rPr/>
+              <w:t>Pratica PI n°</w:t>
+            </w:r>
+            <w:r>
+              <w:rPr/>
+              <w:fldChar w:fldCharType="begin"/>
+            </w:r>
+            <w:r>
+              <w:rPr/>
+              <w:instrText xml:space="preserve"> MERGEFIELD $NUM_PRATICA </w:instrText>
+            </w:r>
+            <w:r>
+              <w:rPr/>
+              <w:fldChar w:fldCharType="separate"/>
+            </w:r>
+            <w:r>
+              <w:rPr/>
+              <w:t>&lt;$NUM_PRATICA&gt;</w:t>
+            </w:r>
+            <w:r>
+              <w:rPr/>
+              <w:fldChar w:fldCharType="end"/>
             </w:r>
           </w:p>
         </w:tc>
@@ -531,7 +495,7 @@
                 <w:szCs w:val="24"/>
                 <w:lang w:val="it-IT" w:eastAsia="zh-CN" w:bidi="hi-IN"/>
               </w:rPr>
-              <w:t>Richiesta regolarizzazione per pubblico spettacolo</w:t>
+              <w:t>Richiesta regolarizzazione</w:t>
             </w:r>
           </w:p>
           <w:p>
@@ -619,14 +583,7 @@
     <w:p>
       <w:pPr>
         <w:pStyle w:val="TextBody"/>
-        <w:rPr>
-          <w:rStyle w:val="DamodificareEG"/>
-          <w:rFonts w:eastAsia="Noto Serif CJK SC" w:cs="Lohit Devanagari"/>
-          <w:kern w:val="2"/>
-          <w:sz w:val="24"/>
-          <w:szCs w:val="24"/>
-          <w:lang w:val="it-IT" w:eastAsia="zh-CN" w:bidi="hi-IN"/>
-        </w:rPr>
+        <w:rPr/>
       </w:pPr>
       <w:r>
         <w:rPr/>
@@ -691,8 +648,8 @@
         <w:rPr/>
         <w:fldChar w:fldCharType="separate"/>
       </w:r>
-      <w:bookmarkStart w:id="0" w:name="__Fieldmark__745_2208356899"/>
-      <w:bookmarkStart w:id="1" w:name="__Fieldmark__745_2208356899"/>
+      <w:bookmarkStart w:id="0" w:name="__Fieldmark__1093_3001179831"/>
+      <w:bookmarkStart w:id="1" w:name="__Fieldmark__1093_3001179831"/>
       <w:bookmarkEnd w:id="1"/>
       <w:r>
         <w:rPr/>
@@ -701,17 +658,19 @@
         <w:rPr/>
         <w:fldChar w:fldCharType="end"/>
       </w:r>
-      <w:bookmarkStart w:id="2" w:name="__Fieldmark__73_1307749316"/>
-      <w:bookmarkStart w:id="3" w:name="__Fieldmark__72_2208356899"/>
-      <w:bookmarkStart w:id="4" w:name="__Fieldmark__2215_4095184655"/>
-      <w:bookmarkStart w:id="5" w:name="__Fieldmark__1487_2884195028"/>
-      <w:bookmarkStart w:id="6" w:name="__Fieldmark__65_3202536920"/>
-      <w:bookmarkStart w:id="7" w:name="__Fieldmark__4882_3765483858"/>
-      <w:bookmarkStart w:id="8" w:name="__Fieldmark__1633_3765483858"/>
-      <w:bookmarkStart w:id="9" w:name="__Fieldmark__3813_3765483858"/>
-      <w:bookmarkStart w:id="10" w:name="__Fieldmark__5915_3765483858"/>
-      <w:bookmarkStart w:id="11" w:name="__Fieldmark__1846_3708920283"/>
-      <w:bookmarkStart w:id="12" w:name="__Fieldmark__895_4095184655"/>
+      <w:bookmarkStart w:id="2" w:name="__Fieldmark__745_2208356899"/>
+      <w:bookmarkStart w:id="3" w:name="__Fieldmark__73_1307749316"/>
+      <w:bookmarkStart w:id="4" w:name="__Fieldmark__72_2208356899"/>
+      <w:bookmarkStart w:id="5" w:name="__Fieldmark__2215_4095184655"/>
+      <w:bookmarkStart w:id="6" w:name="__Fieldmark__1487_2884195028"/>
+      <w:bookmarkStart w:id="7" w:name="__Fieldmark__65_3202536920"/>
+      <w:bookmarkStart w:id="8" w:name="__Fieldmark__4882_3765483858"/>
+      <w:bookmarkStart w:id="9" w:name="__Fieldmark__1633_3765483858"/>
+      <w:bookmarkStart w:id="10" w:name="__Fieldmark__3813_3765483858"/>
+      <w:bookmarkStart w:id="11" w:name="__Fieldmark__5915_3765483858"/>
+      <w:bookmarkStart w:id="12" w:name="__Fieldmark__1846_3708920283"/>
+      <w:bookmarkStart w:id="13" w:name="__Fieldmark__895_4095184655"/>
+      <w:bookmarkStart w:id="14" w:name="__Fieldmark__194_3001179831"/>
       <w:bookmarkEnd w:id="2"/>
       <w:bookmarkEnd w:id="3"/>
       <w:bookmarkEnd w:id="4"/>
@@ -723,6 +682,8 @@
       <w:bookmarkEnd w:id="10"/>
       <w:bookmarkEnd w:id="11"/>
       <w:bookmarkEnd w:id="12"/>
+      <w:bookmarkEnd w:id="13"/>
+      <w:bookmarkEnd w:id="14"/>
       <w:r>
         <w:rPr>
           <w:rStyle w:val="DamodificareEG"/>
@@ -770,9 +731,9 @@
         <w:rPr/>
         <w:fldChar w:fldCharType="separate"/>
       </w:r>
-      <w:bookmarkStart w:id="13" w:name="__Fieldmark__785_2208356899"/>
-      <w:bookmarkStart w:id="14" w:name="__Fieldmark__785_2208356899"/>
-      <w:bookmarkEnd w:id="14"/>
+      <w:bookmarkStart w:id="15" w:name="__Fieldmark__1139_3001179831"/>
+      <w:bookmarkStart w:id="16" w:name="__Fieldmark__1139_3001179831"/>
+      <w:bookmarkEnd w:id="16"/>
       <w:r>
         <w:rPr/>
       </w:r>
@@ -780,19 +741,19 @@
         <w:rPr/>
         <w:fldChar w:fldCharType="end"/>
       </w:r>
-      <w:bookmarkStart w:id="15" w:name="__Fieldmark__1868_3708920283"/>
-      <w:bookmarkStart w:id="16" w:name="__Fieldmark__109_2208356899"/>
-      <w:bookmarkStart w:id="17" w:name="__Fieldmark__2246_4095184655"/>
-      <w:bookmarkStart w:id="18" w:name="__Fieldmark__1512_2884195028"/>
-      <w:bookmarkStart w:id="19" w:name="__Fieldmark__84_3202536920"/>
-      <w:bookmarkStart w:id="20" w:name="__Fieldmark__4895_3765483858"/>
-      <w:bookmarkStart w:id="21" w:name="__Fieldmark__1632_3765483858"/>
-      <w:bookmarkStart w:id="22" w:name="__Fieldmark__3826_3765483858"/>
-      <w:bookmarkStart w:id="23" w:name="__Fieldmark__5933_3765483858"/>
-      <w:bookmarkStart w:id="24" w:name="__Fieldmark__923_4095184655"/>
-      <w:bookmarkStart w:id="25" w:name="__Fieldmark__107_1307749316"/>
-      <w:bookmarkEnd w:id="15"/>
-      <w:bookmarkEnd w:id="16"/>
+      <w:bookmarkStart w:id="17" w:name="__Fieldmark__785_2208356899"/>
+      <w:bookmarkStart w:id="18" w:name="__Fieldmark__1868_3708920283"/>
+      <w:bookmarkStart w:id="19" w:name="__Fieldmark__109_2208356899"/>
+      <w:bookmarkStart w:id="20" w:name="__Fieldmark__2246_4095184655"/>
+      <w:bookmarkStart w:id="21" w:name="__Fieldmark__1512_2884195028"/>
+      <w:bookmarkStart w:id="22" w:name="__Fieldmark__84_3202536920"/>
+      <w:bookmarkStart w:id="23" w:name="__Fieldmark__4895_3765483858"/>
+      <w:bookmarkStart w:id="24" w:name="__Fieldmark__1632_3765483858"/>
+      <w:bookmarkStart w:id="25" w:name="__Fieldmark__3826_3765483858"/>
+      <w:bookmarkStart w:id="26" w:name="__Fieldmark__5933_3765483858"/>
+      <w:bookmarkStart w:id="27" w:name="__Fieldmark__923_4095184655"/>
+      <w:bookmarkStart w:id="28" w:name="__Fieldmark__107_1307749316"/>
+      <w:bookmarkStart w:id="29" w:name="__Fieldmark__237_3001179831"/>
       <w:bookmarkEnd w:id="17"/>
       <w:bookmarkEnd w:id="18"/>
       <w:bookmarkEnd w:id="19"/>
@@ -802,6 +763,10 @@
       <w:bookmarkEnd w:id="23"/>
       <w:bookmarkEnd w:id="24"/>
       <w:bookmarkEnd w:id="25"/>
+      <w:bookmarkEnd w:id="26"/>
+      <w:bookmarkEnd w:id="27"/>
+      <w:bookmarkEnd w:id="28"/>
+      <w:bookmarkEnd w:id="29"/>
       <w:r>
         <w:rPr>
           <w:rStyle w:val="DamodificareEG"/>
@@ -854,46 +819,36 @@
         </w:fldChar>
       </w:r>
       <w:r>
-        <w:rPr>
-          <w:rStyle w:val="DamodificareEG"/>
-        </w:rPr>
+        <w:rPr/>
         <w:instrText xml:space="preserve"> FORMCHECKBOX </w:instrText>
       </w:r>
       <w:r>
-        <w:rPr>
-          <w:rStyle w:val="DamodificareEG"/>
-        </w:rPr>
+        <w:rPr/>
         <w:fldChar w:fldCharType="separate"/>
       </w:r>
-      <w:bookmarkStart w:id="26" w:name="__Fieldmark__1707_2208356899"/>
-      <w:bookmarkStart w:id="27" w:name="__Fieldmark__1707_2208356899"/>
-      <w:bookmarkEnd w:id="27"/>
-      <w:r>
-        <w:rPr>
-          <w:rStyle w:val="DamodificareEG"/>
-        </w:rPr>
-      </w:r>
-      <w:r>
-        <w:rPr>
-          <w:rStyle w:val="DamodificareEG"/>
-        </w:rPr>
+      <w:bookmarkStart w:id="30" w:name="__Fieldmark__1186_3001179831"/>
+      <w:bookmarkStart w:id="31" w:name="__Fieldmark__1186_3001179831"/>
+      <w:bookmarkEnd w:id="31"/>
+      <w:r>
+        <w:rPr/>
+      </w:r>
+      <w:r>
+        <w:rPr/>
         <w:fldChar w:fldCharType="end"/>
       </w:r>
-      <w:bookmarkStart w:id="28" w:name="__Fieldmark__1868_37089202831"/>
-      <w:bookmarkStart w:id="29" w:name="__Fieldmark__109_22083568991"/>
-      <w:bookmarkStart w:id="30" w:name="__Fieldmark__2246_40951846551"/>
-      <w:bookmarkStart w:id="31" w:name="__Fieldmark__1512_28841950281"/>
-      <w:bookmarkStart w:id="32" w:name="__Fieldmark__84_32025369201"/>
-      <w:bookmarkStart w:id="33" w:name="__Fieldmark__4895_37654838581"/>
-      <w:bookmarkStart w:id="34" w:name="__Fieldmark__1632_37654838581"/>
-      <w:bookmarkStart w:id="35" w:name="__Fieldmark__3826_37654838581"/>
-      <w:bookmarkStart w:id="36" w:name="__Fieldmark__5933_37654838581"/>
-      <w:bookmarkStart w:id="37" w:name="__Fieldmark__923_40951846551"/>
-      <w:bookmarkStart w:id="38" w:name="__Fieldmark__107_13077493161"/>
-      <w:bookmarkEnd w:id="28"/>
-      <w:bookmarkEnd w:id="29"/>
-      <w:bookmarkEnd w:id="30"/>
-      <w:bookmarkEnd w:id="31"/>
+      <w:bookmarkStart w:id="32" w:name="__Fieldmark__1707_2208356899"/>
+      <w:bookmarkStart w:id="33" w:name="__Fieldmark__1868_37089202831"/>
+      <w:bookmarkStart w:id="34" w:name="__Fieldmark__109_22083568991"/>
+      <w:bookmarkStart w:id="35" w:name="__Fieldmark__2246_40951846551"/>
+      <w:bookmarkStart w:id="36" w:name="__Fieldmark__1512_28841950281"/>
+      <w:bookmarkStart w:id="37" w:name="__Fieldmark__84_32025369201"/>
+      <w:bookmarkStart w:id="38" w:name="__Fieldmark__4895_37654838581"/>
+      <w:bookmarkStart w:id="39" w:name="__Fieldmark__1632_37654838581"/>
+      <w:bookmarkStart w:id="40" w:name="__Fieldmark__3826_37654838581"/>
+      <w:bookmarkStart w:id="41" w:name="__Fieldmark__5933_37654838581"/>
+      <w:bookmarkStart w:id="42" w:name="__Fieldmark__923_40951846551"/>
+      <w:bookmarkStart w:id="43" w:name="__Fieldmark__107_13077493161"/>
+      <w:bookmarkStart w:id="44" w:name="__Fieldmark__281_3001179831"/>
       <w:bookmarkEnd w:id="32"/>
       <w:bookmarkEnd w:id="33"/>
       <w:bookmarkEnd w:id="34"/>
@@ -901,6 +856,12 @@
       <w:bookmarkEnd w:id="36"/>
       <w:bookmarkEnd w:id="37"/>
       <w:bookmarkEnd w:id="38"/>
+      <w:bookmarkEnd w:id="39"/>
+      <w:bookmarkEnd w:id="40"/>
+      <w:bookmarkEnd w:id="41"/>
+      <w:bookmarkEnd w:id="42"/>
+      <w:bookmarkEnd w:id="43"/>
+      <w:bookmarkEnd w:id="44"/>
       <w:r>
         <w:rPr>
           <w:rStyle w:val="DamodificareEG"/>
@@ -915,7 +876,7 @@
           <w:b w:val="false"/>
           <w:bCs w:val="false"/>
         </w:rPr>
-        <w:t xml:space="preserve">specificare quale ambito dell’attività sia da intendersi </w:t>
+        <w:t xml:space="preserve">specificare quale ambito dell’attività, delimitato e munito di controllo degli accessi, sia da intendersi </w:t>
       </w:r>
       <w:r>
         <w:rPr>
@@ -931,7 +892,23 @@
           <w:b w:val="false"/>
           <w:bCs w:val="false"/>
         </w:rPr>
-        <w:t>, come definito per analogia all’articolo 1, comma 1 del decreto ministeriale 18 agosto 1996.</w:t>
+        <w:t xml:space="preserve">, come definito per analogia all’articolo 1, comma 1 del decreto ministeriale 19 agosto 1996, allegando </w:t>
+      </w:r>
+      <w:r>
+        <w:rPr>
+          <w:rStyle w:val="DamodificareEG"/>
+          <w:b/>
+          <w:bCs/>
+        </w:rPr>
+        <w:t>apposita planimetria</w:t>
+      </w:r>
+      <w:r>
+        <w:rPr>
+          <w:rStyle w:val="DamodificareEG"/>
+          <w:b w:val="false"/>
+          <w:bCs w:val="false"/>
+        </w:rPr>
+        <w:t>.</w:t>
       </w:r>
     </w:p>
     <w:p>
@@ -977,33 +954,35 @@
       </w:pPr>
       <w:r>
         <w:rPr>
-          <w:lang w:val="it-IT"/>
-        </w:rPr>
-        <w:t>In ragione della complessità della progettazione antincendio,</w:t>
-      </w:r>
-      <w:r>
-        <w:rPr>
-          <w:lang w:val="it-IT"/>
-        </w:rPr>
-        <w:t xml:space="preserve"> </w:t>
-      </w:r>
-      <w:r>
-        <w:rPr>
-          <w:lang w:val="it-IT"/>
-        </w:rPr>
-        <w:t xml:space="preserve">in mancanza di quanto sopra questo Comando non può esprimere il parere in seno alla commissione </w:t>
-      </w:r>
-      <w:r>
-        <w:rPr>
-          <w:lang w:val="it-IT"/>
-        </w:rPr>
-        <w:t>e pertanto non parteciperà alla convocazione</w:t>
-      </w:r>
-      <w:r>
-        <w:rPr>
-          <w:lang w:val="it-IT"/>
-        </w:rPr>
-        <w:t>.</w:t>
+          <w:rFonts w:eastAsia="Noto Serif CJK SC" w:cs="Lohit Devanagari"/>
+          <w:kern w:val="2"/>
+          <w:sz w:val="24"/>
+          <w:szCs w:val="24"/>
+          <w:lang w:val="it-IT" w:eastAsia="zh-CN" w:bidi="hi-IN"/>
+        </w:rPr>
+        <w:t xml:space="preserve">In ragione della complessità della progettazione antincendio, in mancanza di quanto sopra, questo Comando non può esprimere il parere in seno alla commissione e pertanto </w:t>
+      </w:r>
+      <w:r>
+        <w:rPr>
+          <w:rFonts w:eastAsia="Noto Serif CJK SC" w:cs="Lohit Devanagari"/>
+          <w:b/>
+          <w:bCs/>
+          <w:kern w:val="2"/>
+          <w:sz w:val="24"/>
+          <w:szCs w:val="24"/>
+          <w:lang w:val="it-IT" w:eastAsia="zh-CN" w:bidi="hi-IN"/>
+        </w:rPr>
+        <w:t>non parteciperà</w:t>
+      </w:r>
+      <w:r>
+        <w:rPr>
+          <w:rFonts w:eastAsia="Noto Serif CJK SC" w:cs="Lohit Devanagari"/>
+          <w:kern w:val="2"/>
+          <w:sz w:val="24"/>
+          <w:szCs w:val="24"/>
+          <w:lang w:val="it-IT" w:eastAsia="zh-CN" w:bidi="hi-IN"/>
+        </w:rPr>
+        <w:t xml:space="preserve"> alla convocazione.</w:t>
       </w:r>
     </w:p>
     <w:tbl>
@@ -1177,93 +1156,98 @@
     <w:p>
       <w:pPr>
         <w:pStyle w:val="TextBody"/>
-        <w:spacing w:before="0" w:after="0"/>
         <w:rPr/>
       </w:pPr>
       <w:r>
         <w:rPr/>
-        <w:t>La presente Amministrazione procedente dichiara che la commissione di vigilanza per il pubblico spettacolo (art. 80 TULPS) è convocata in data …… / …… / …… alle ore … : …  presso:</w:t>
+        <w:t>Si</w:t>
+      </w:r>
+      <w:r>
+        <w:rPr/>
+        <w:t xml:space="preserve"> dichiara che la commissione di vigilanza per il pubblico spettacolo (art. 80 TULPS) è convocata in data …… / …… / …… alle ore … : …  presso: ………………………………………………… al fine dell’espressione del parere tecnico </w:t>
+      </w:r>
+      <w:r>
+        <w:rPr>
+          <w:i/>
+          <w:iCs/>
+        </w:rPr>
+        <w:t>esclusivamente</w:t>
+      </w:r>
+      <w:r>
+        <w:rPr/>
+        <w:t xml:space="preserve"> finalizzato alla </w:t>
+      </w:r>
+      <w:r>
+        <w:rPr>
+          <w:i/>
+          <w:iCs/>
+        </w:rPr>
+        <w:t>concessione della licenza</w:t>
+      </w:r>
+      <w:r>
+        <w:rPr/>
+        <w:t xml:space="preserve"> da parte del Sindaco (art. 68 TULPS) per l’</w:t>
+      </w:r>
+      <w:r>
+        <w:rPr>
+          <w:i/>
+          <w:iCs/>
+        </w:rPr>
+        <w:t>attività di pubblico spettacolo</w:t>
+      </w:r>
+      <w:r>
+        <w:rPr/>
+        <w:t xml:space="preserve"> denominata:</w:t>
       </w:r>
     </w:p>
     <w:p>
       <w:pPr>
         <w:pStyle w:val="TextBody"/>
-        <w:spacing w:before="0" w:after="0"/>
         <w:rPr/>
       </w:pPr>
       <w:r>
         <w:rPr/>
         <w:t>…………………………………………………………………………………………………………</w:t>
-      </w:r>
-      <w:r>
-        <w:rPr/>
-        <w:t xml:space="preserve">al fine dell’espressione del parere tecnico </w:t>
-      </w:r>
-      <w:r>
-        <w:rPr>
-          <w:i/>
-          <w:iCs/>
-        </w:rPr>
-        <w:t>esclusivamente</w:t>
-      </w:r>
-      <w:r>
-        <w:rPr/>
-        <w:t xml:space="preserve"> finalizzato alla </w:t>
-      </w:r>
-      <w:r>
-        <w:rPr>
-          <w:i/>
-          <w:iCs/>
-        </w:rPr>
-        <w:t>concessione della licenza</w:t>
-      </w:r>
-      <w:r>
-        <w:rPr/>
-        <w:t xml:space="preserve"> da parte del Sindaco (art. 68 TULPS) per l’</w:t>
-      </w:r>
-      <w:r>
-        <w:rPr>
-          <w:i/>
-          <w:iCs/>
-        </w:rPr>
-        <w:t>attività di pubblico spettacolo</w:t>
-      </w:r>
-      <w:r>
-        <w:rPr/>
-        <w:t xml:space="preserve"> denominata:</w:t>
       </w:r>
     </w:p>
     <w:p>
       <w:pPr>
         <w:pStyle w:val="TextBody"/>
-        <w:spacing w:before="0" w:after="0"/>
         <w:rPr/>
       </w:pPr>
       <w:r>
         <w:rPr/>
-        <w:t>…………………………………………………………………………………………………………</w:t>
+        <w:t>che costituisce ambito delimitato e munito di controllo degli accessi della manifestazione pubblica:</w:t>
       </w:r>
     </w:p>
     <w:p>
       <w:pPr>
         <w:pStyle w:val="TextBody"/>
-        <w:spacing w:before="0" w:after="0"/>
         <w:rPr/>
       </w:pPr>
       <w:r>
         <w:rPr/>
-        <w:t>che si svolgerà nelle seguenti date ed orari: …………………………………………………………</w:t>
+        <w:t xml:space="preserve">………………………………………………………………………………………………………… </w:t>
       </w:r>
     </w:p>
     <w:p>
       <w:pPr>
         <w:pStyle w:val="TextBody"/>
-        <w:spacing w:before="0" w:after="0"/>
         <w:rPr/>
       </w:pPr>
       <w:r>
         <w:rPr/>
-        <w:t xml:space="preserve">Per l’attività è richiesta capienza complessiva pari a n°……… occupanti, comunque superiore a 200 occupanti e </w:t>
+        <w:t>che si svolgerà nelle seguenti date ed orari: …………………………………………………………</w:t>
+      </w:r>
+    </w:p>
+    <w:p>
+      <w:pPr>
+        <w:pStyle w:val="TextBody"/>
+        <w:rPr/>
+      </w:pPr>
+      <w:r>
+        <w:rPr/>
+        <w:t xml:space="preserve">Per l’attività di pubblico spettacolo è richiesta capienza complessiva pari a n°……… occupanti, comunque &gt; 200 occupanti, e </w:t>
       </w:r>
       <w:r>
         <w:rPr>
@@ -1295,7 +1279,9 @@
         <w:gridCol w:w="8805"/>
       </w:tblGrid>
       <w:tr>
-        <w:trPr/>
+        <w:trPr>
+          <w:cantSplit w:val="true"/>
+        </w:trPr>
         <w:tc>
           <w:tcPr>
             <w:tcW w:w="837" w:type="dxa"/>
@@ -1303,8 +1289,8 @@
           </w:tcPr>
           <w:p>
             <w:pPr>
-              <w:pStyle w:val="Contenutotabella"/>
-              <w:widowControl w:val="false"/>
+              <w:pStyle w:val="TextBody"/>
+              <w:spacing w:before="0" w:after="140"/>
               <w:jc w:val="center"/>
               <w:rPr/>
             </w:pPr>
@@ -1328,9 +1314,9 @@
               <w:rPr/>
               <w:fldChar w:fldCharType="separate"/>
             </w:r>
-            <w:bookmarkStart w:id="39" w:name="__Fieldmark__918_2208356899"/>
-            <w:bookmarkStart w:id="40" w:name="__Fieldmark__918_2208356899"/>
-            <w:bookmarkEnd w:id="40"/>
+            <w:bookmarkStart w:id="45" w:name="__Fieldmark__1287_3001179831"/>
+            <w:bookmarkStart w:id="46" w:name="__Fieldmark__1287_3001179831"/>
+            <w:bookmarkEnd w:id="46"/>
             <w:r>
               <w:rPr/>
             </w:r>
@@ -1338,28 +1324,32 @@
               <w:rPr/>
               <w:fldChar w:fldCharType="end"/>
             </w:r>
-            <w:bookmarkStart w:id="41" w:name="__Fieldmark__1923_3708920283"/>
-            <w:bookmarkStart w:id="42" w:name="__Fieldmark__183_2208356899"/>
-            <w:bookmarkStart w:id="43" w:name="__Fieldmark__2314_4095184655"/>
-            <w:bookmarkStart w:id="44" w:name="__Fieldmark__1576_2884195028"/>
-            <w:bookmarkStart w:id="45" w:name="__Fieldmark__295_3202536920"/>
-            <w:bookmarkStart w:id="46" w:name="__Fieldmark__4950_37654838581"/>
-            <w:bookmarkStart w:id="47" w:name="__Fieldmark__3904_37654838581"/>
-            <w:bookmarkStart w:id="48" w:name="__Fieldmark__5986_37654838581"/>
-            <w:bookmarkStart w:id="49" w:name="__Fieldmark__992_4095184655"/>
-            <w:bookmarkStart w:id="50" w:name="__Fieldmark__178_1307749316"/>
-            <w:bookmarkStart w:id="51" w:name="__Fieldmark__320_37654838581"/>
-            <w:bookmarkEnd w:id="41"/>
-            <w:bookmarkEnd w:id="42"/>
-            <w:bookmarkEnd w:id="43"/>
-            <w:bookmarkEnd w:id="44"/>
-            <w:bookmarkEnd w:id="45"/>
-            <w:bookmarkEnd w:id="46"/>
+            <w:bookmarkStart w:id="47" w:name="__Fieldmark__918_2208356899"/>
+            <w:bookmarkStart w:id="48" w:name="__Fieldmark__1923_3708920283"/>
+            <w:bookmarkStart w:id="49" w:name="__Fieldmark__183_2208356899"/>
+            <w:bookmarkStart w:id="50" w:name="__Fieldmark__2314_4095184655"/>
+            <w:bookmarkStart w:id="51" w:name="__Fieldmark__1576_2884195028"/>
+            <w:bookmarkStart w:id="52" w:name="__Fieldmark__295_3202536920"/>
+            <w:bookmarkStart w:id="53" w:name="__Fieldmark__4950_37654838581"/>
+            <w:bookmarkStart w:id="54" w:name="__Fieldmark__3904_37654838581"/>
+            <w:bookmarkStart w:id="55" w:name="__Fieldmark__5986_37654838581"/>
+            <w:bookmarkStart w:id="56" w:name="__Fieldmark__992_4095184655"/>
+            <w:bookmarkStart w:id="57" w:name="__Fieldmark__178_1307749316"/>
+            <w:bookmarkStart w:id="58" w:name="__Fieldmark__320_37654838581"/>
+            <w:bookmarkStart w:id="59" w:name="__Fieldmark__365_3001179831"/>
             <w:bookmarkEnd w:id="47"/>
             <w:bookmarkEnd w:id="48"/>
             <w:bookmarkEnd w:id="49"/>
             <w:bookmarkEnd w:id="50"/>
             <w:bookmarkEnd w:id="51"/>
+            <w:bookmarkEnd w:id="52"/>
+            <w:bookmarkEnd w:id="53"/>
+            <w:bookmarkEnd w:id="54"/>
+            <w:bookmarkEnd w:id="55"/>
+            <w:bookmarkEnd w:id="56"/>
+            <w:bookmarkEnd w:id="57"/>
+            <w:bookmarkEnd w:id="58"/>
+            <w:bookmarkEnd w:id="59"/>
             <w:r>
               <w:rPr>
                 <w:lang w:val="it-IT"/>
@@ -1375,8 +1365,9 @@
           </w:tcPr>
           <w:p>
             <w:pPr>
-              <w:pStyle w:val="Contenutotabella"/>
-              <w:widowControl w:val="false"/>
+              <w:pStyle w:val="TextBody"/>
+              <w:spacing w:lineRule="auto" w:line="276" w:before="0" w:after="140"/>
+              <w:jc w:val="both"/>
               <w:rPr/>
             </w:pPr>
             <w:r>
@@ -1389,7 +1380,9 @@
         </w:tc>
       </w:tr>
       <w:tr>
-        <w:trPr/>
+        <w:trPr>
+          <w:cantSplit w:val="true"/>
+        </w:trPr>
         <w:tc>
           <w:tcPr>
             <w:tcW w:w="837" w:type="dxa"/>
@@ -1397,8 +1390,8 @@
           </w:tcPr>
           <w:p>
             <w:pPr>
-              <w:pStyle w:val="Contenutotabella"/>
-              <w:widowControl w:val="false"/>
+              <w:pStyle w:val="TextBody"/>
+              <w:spacing w:before="0" w:after="140"/>
               <w:jc w:val="center"/>
               <w:rPr/>
             </w:pPr>
@@ -1422,9 +1415,9 @@
               <w:rPr/>
               <w:fldChar w:fldCharType="separate"/>
             </w:r>
-            <w:bookmarkStart w:id="52" w:name="__Fieldmark__959_2208356899"/>
-            <w:bookmarkStart w:id="53" w:name="__Fieldmark__959_2208356899"/>
-            <w:bookmarkEnd w:id="53"/>
+            <w:bookmarkStart w:id="60" w:name="__Fieldmark__1334_3001179831"/>
+            <w:bookmarkStart w:id="61" w:name="__Fieldmark__1334_3001179831"/>
+            <w:bookmarkEnd w:id="61"/>
             <w:r>
               <w:rPr/>
             </w:r>
@@ -1441,15 +1434,14 @@
           </w:tcPr>
           <w:p>
             <w:pPr>
-              <w:pStyle w:val="Contenutotabella"/>
-              <w:widowControl w:val="false"/>
-              <w:rPr/>
-            </w:pPr>
-            <w:r>
-              <w:rPr/>
-              <w:t>Spettacolo o intrattenimento in aree delimitate o locali nell’ambito di manifestazioni pubbliche</w:t>
-              <w:br/>
-              <w:t>con capienza ≤ 5000 occupanti, esclusi quelli con capienza ≤ 1000 occupanti eserciti in orario 8-23.</w:t>
+              <w:pStyle w:val="TextBody"/>
+              <w:spacing w:lineRule="auto" w:line="276" w:before="0" w:after="140"/>
+              <w:jc w:val="both"/>
+              <w:rPr/>
+            </w:pPr>
+            <w:r>
+              <w:rPr/>
+              <w:t>Spettacolo o intrattenimento in aree delimitate o locali nell’ambito di manifestazioni pubbliche con capienza ≤ 5000 occupanti, esclusi quelli con capienza ≤ 1000 occupanti eserciti in orario 8-23.</w:t>
             </w:r>
           </w:p>
         </w:tc>
@@ -1458,7 +1450,15 @@
     <w:p>
       <w:pPr>
         <w:pStyle w:val="TextBody"/>
-        <w:spacing w:before="0" w:after="0"/>
+        <w:rPr/>
+      </w:pPr>
+      <w:r>
+        <w:rPr/>
+      </w:r>
+    </w:p>
+    <w:p>
+      <w:pPr>
+        <w:pStyle w:val="TextBody"/>
         <w:rPr/>
       </w:pPr>
       <w:r>
@@ -1474,10 +1474,15 @@
       </w:r>
       <w:r>
         <w:rPr/>
-        <w:t xml:space="preserve"> in merito all’attività:</w:t>
-        <w:tab/>
-        <w:br/>
-        <w:t>(art. 141, regio decreto 6 maggio 1940, n. 635)</w:t>
+        <w:t xml:space="preserve"> in merito all’attività </w:t>
+      </w:r>
+      <w:r>
+        <w:rPr/>
+        <w:t xml:space="preserve">ex </w:t>
+      </w:r>
+      <w:r>
+        <w:rPr/>
+        <w:t>art. 141, regio decreto 6 maggio 1940, n. 635:</w:t>
       </w:r>
     </w:p>
     <w:tbl>
@@ -1498,7 +1503,9 @@
         <w:gridCol w:w="8805"/>
       </w:tblGrid>
       <w:tr>
-        <w:trPr/>
+        <w:trPr>
+          <w:cantSplit w:val="true"/>
+        </w:trPr>
         <w:tc>
           <w:tcPr>
             <w:tcW w:w="837" w:type="dxa"/>
@@ -1506,8 +1513,8 @@
           </w:tcPr>
           <w:p>
             <w:pPr>
-              <w:pStyle w:val="Contenutotabella"/>
-              <w:widowControl w:val="false"/>
+              <w:pStyle w:val="TextBody"/>
+              <w:spacing w:before="0" w:after="140"/>
               <w:jc w:val="center"/>
               <w:rPr/>
             </w:pPr>
@@ -1531,9 +1538,9 @@
               <w:rPr/>
               <w:fldChar w:fldCharType="separate"/>
             </w:r>
-            <w:bookmarkStart w:id="54" w:name="__Fieldmark__983_2208356899"/>
-            <w:bookmarkStart w:id="55" w:name="__Fieldmark__983_2208356899"/>
-            <w:bookmarkEnd w:id="55"/>
+            <w:bookmarkStart w:id="62" w:name="__Fieldmark__1358_3001179831"/>
+            <w:bookmarkStart w:id="63" w:name="__Fieldmark__1358_3001179831"/>
+            <w:bookmarkEnd w:id="63"/>
             <w:r>
               <w:rPr/>
             </w:r>
@@ -1541,28 +1548,32 @@
               <w:rPr/>
               <w:fldChar w:fldCharType="end"/>
             </w:r>
-            <w:bookmarkStart w:id="56" w:name="__Fieldmark__320_3765483858"/>
-            <w:bookmarkStart w:id="57" w:name="__Fieldmark__245_2208356899"/>
-            <w:bookmarkStart w:id="58" w:name="__Fieldmark__2370_4095184655"/>
-            <w:bookmarkStart w:id="59" w:name="__Fieldmark__1642_2884195028"/>
-            <w:bookmarkStart w:id="60" w:name="__Fieldmark__139_3202536920"/>
-            <w:bookmarkStart w:id="61" w:name="__Fieldmark__4950_3765483858"/>
-            <w:bookmarkStart w:id="62" w:name="__Fieldmark__3904_3765483858"/>
-            <w:bookmarkStart w:id="63" w:name="__Fieldmark__5986_3765483858"/>
-            <w:bookmarkStart w:id="64" w:name="__Fieldmark__1972_3708920283"/>
-            <w:bookmarkStart w:id="65" w:name="__Fieldmark__1047_4095184655"/>
-            <w:bookmarkStart w:id="66" w:name="__Fieldmark__237_1307749316"/>
-            <w:bookmarkEnd w:id="56"/>
-            <w:bookmarkEnd w:id="57"/>
-            <w:bookmarkEnd w:id="58"/>
-            <w:bookmarkEnd w:id="59"/>
-            <w:bookmarkEnd w:id="60"/>
-            <w:bookmarkEnd w:id="61"/>
-            <w:bookmarkEnd w:id="62"/>
-            <w:bookmarkEnd w:id="63"/>
+            <w:bookmarkStart w:id="64" w:name="__Fieldmark__983_2208356899"/>
+            <w:bookmarkStart w:id="65" w:name="__Fieldmark__320_3765483858"/>
+            <w:bookmarkStart w:id="66" w:name="__Fieldmark__245_2208356899"/>
+            <w:bookmarkStart w:id="67" w:name="__Fieldmark__2370_4095184655"/>
+            <w:bookmarkStart w:id="68" w:name="__Fieldmark__1642_2884195028"/>
+            <w:bookmarkStart w:id="69" w:name="__Fieldmark__139_3202536920"/>
+            <w:bookmarkStart w:id="70" w:name="__Fieldmark__4950_3765483858"/>
+            <w:bookmarkStart w:id="71" w:name="__Fieldmark__3904_3765483858"/>
+            <w:bookmarkStart w:id="72" w:name="__Fieldmark__5986_3765483858"/>
+            <w:bookmarkStart w:id="73" w:name="__Fieldmark__1972_3708920283"/>
+            <w:bookmarkStart w:id="74" w:name="__Fieldmark__1047_4095184655"/>
+            <w:bookmarkStart w:id="75" w:name="__Fieldmark__237_1307749316"/>
+            <w:bookmarkStart w:id="76" w:name="__Fieldmark__433_3001179831"/>
             <w:bookmarkEnd w:id="64"/>
             <w:bookmarkEnd w:id="65"/>
             <w:bookmarkEnd w:id="66"/>
+            <w:bookmarkEnd w:id="67"/>
+            <w:bookmarkEnd w:id="68"/>
+            <w:bookmarkEnd w:id="69"/>
+            <w:bookmarkEnd w:id="70"/>
+            <w:bookmarkEnd w:id="71"/>
+            <w:bookmarkEnd w:id="72"/>
+            <w:bookmarkEnd w:id="73"/>
+            <w:bookmarkEnd w:id="74"/>
+            <w:bookmarkEnd w:id="75"/>
+            <w:bookmarkEnd w:id="76"/>
             <w:r>
               <w:rPr>
                 <w:lang w:val="it-IT"/>
@@ -1578,8 +1589,9 @@
           </w:tcPr>
           <w:p>
             <w:pPr>
-              <w:pStyle w:val="Contenutotabella"/>
-              <w:widowControl w:val="false"/>
+              <w:pStyle w:val="TextBody"/>
+              <w:spacing w:lineRule="auto" w:line="276" w:before="0" w:after="140"/>
+              <w:jc w:val="both"/>
               <w:rPr/>
             </w:pPr>
             <w:r>
@@ -1604,7 +1616,9 @@
         </w:tc>
       </w:tr>
       <w:tr>
-        <w:trPr/>
+        <w:trPr>
+          <w:cantSplit w:val="true"/>
+        </w:trPr>
         <w:tc>
           <w:tcPr>
             <w:tcW w:w="837" w:type="dxa"/>
@@ -1612,8 +1626,8 @@
           </w:tcPr>
           <w:p>
             <w:pPr>
-              <w:pStyle w:val="Contenutotabella"/>
-              <w:widowControl w:val="false"/>
+              <w:pStyle w:val="TextBody"/>
+              <w:spacing w:before="0" w:after="140"/>
               <w:jc w:val="center"/>
               <w:rPr/>
             </w:pPr>
@@ -1637,9 +1651,9 @@
               <w:rPr/>
               <w:fldChar w:fldCharType="separate"/>
             </w:r>
-            <w:bookmarkStart w:id="67" w:name="__Fieldmark__1024_2208356899"/>
-            <w:bookmarkStart w:id="68" w:name="__Fieldmark__1024_2208356899"/>
-            <w:bookmarkEnd w:id="68"/>
+            <w:bookmarkStart w:id="77" w:name="__Fieldmark__1405_3001179831"/>
+            <w:bookmarkStart w:id="78" w:name="__Fieldmark__1405_3001179831"/>
+            <w:bookmarkEnd w:id="78"/>
             <w:r>
               <w:rPr/>
             </w:r>
@@ -1656,8 +1670,9 @@
           </w:tcPr>
           <w:p>
             <w:pPr>
-              <w:pStyle w:val="Contenutotabella"/>
-              <w:widowControl w:val="false"/>
+              <w:pStyle w:val="TextBody"/>
+              <w:spacing w:lineRule="auto" w:line="276" w:before="0" w:after="140"/>
+              <w:jc w:val="both"/>
               <w:rPr/>
             </w:pPr>
             <w:r>
@@ -1682,7 +1697,9 @@
         </w:tc>
       </w:tr>
       <w:tr>
-        <w:trPr/>
+        <w:trPr>
+          <w:cantSplit w:val="true"/>
+        </w:trPr>
         <w:tc>
           <w:tcPr>
             <w:tcW w:w="837" w:type="dxa"/>
@@ -1690,8 +1707,8 @@
           </w:tcPr>
           <w:p>
             <w:pPr>
-              <w:pStyle w:val="Contenutotabella"/>
-              <w:widowControl w:val="false"/>
+              <w:pStyle w:val="TextBody"/>
+              <w:spacing w:before="0" w:after="140"/>
               <w:jc w:val="center"/>
               <w:rPr/>
             </w:pPr>
@@ -1715,9 +1732,9 @@
               <w:rPr/>
               <w:fldChar w:fldCharType="separate"/>
             </w:r>
-            <w:bookmarkStart w:id="69" w:name="__Fieldmark__1034_2208356899"/>
-            <w:bookmarkStart w:id="70" w:name="__Fieldmark__1034_2208356899"/>
-            <w:bookmarkEnd w:id="70"/>
+            <w:bookmarkStart w:id="79" w:name="__Fieldmark__1415_3001179831"/>
+            <w:bookmarkStart w:id="80" w:name="__Fieldmark__1415_3001179831"/>
+            <w:bookmarkEnd w:id="80"/>
             <w:r>
               <w:rPr/>
             </w:r>
@@ -1734,8 +1751,9 @@
           </w:tcPr>
           <w:p>
             <w:pPr>
-              <w:pStyle w:val="Contenutotabella"/>
-              <w:widowControl w:val="false"/>
+              <w:pStyle w:val="TextBody"/>
+              <w:spacing w:lineRule="auto" w:line="276" w:before="0" w:after="140"/>
+              <w:jc w:val="both"/>
               <w:rPr/>
             </w:pPr>
             <w:r>
@@ -1760,7 +1778,9 @@
         </w:tc>
       </w:tr>
       <w:tr>
-        <w:trPr/>
+        <w:trPr>
+          <w:cantSplit w:val="true"/>
+        </w:trPr>
         <w:tc>
           <w:tcPr>
             <w:tcW w:w="837" w:type="dxa"/>
@@ -1768,8 +1788,8 @@
           </w:tcPr>
           <w:p>
             <w:pPr>
-              <w:pStyle w:val="Contenutotabella"/>
-              <w:widowControl w:val="false"/>
+              <w:pStyle w:val="TextBody"/>
+              <w:spacing w:before="0" w:after="140"/>
               <w:jc w:val="center"/>
               <w:rPr/>
             </w:pPr>
@@ -1793,9 +1813,9 @@
               <w:rPr/>
               <w:fldChar w:fldCharType="separate"/>
             </w:r>
-            <w:bookmarkStart w:id="71" w:name="__Fieldmark__1044_2208356899"/>
-            <w:bookmarkStart w:id="72" w:name="__Fieldmark__1044_2208356899"/>
-            <w:bookmarkEnd w:id="72"/>
+            <w:bookmarkStart w:id="81" w:name="__Fieldmark__1425_3001179831"/>
+            <w:bookmarkStart w:id="82" w:name="__Fieldmark__1425_3001179831"/>
+            <w:bookmarkEnd w:id="82"/>
             <w:r>
               <w:rPr/>
             </w:r>
@@ -1812,15 +1832,14 @@
           </w:tcPr>
           <w:p>
             <w:pPr>
-              <w:pStyle w:val="Contenutotabella"/>
-              <w:widowControl w:val="false"/>
-              <w:rPr/>
-            </w:pPr>
-            <w:r>
-              <w:rPr/>
-              <w:t>[d] Accertare, ai sensi dell'articolo 4 del decreto legislativo 8 gennaio 1998, n. 3, anche avvalendosi di personale tecnico di altre amministrazioni pubbliche, gli aspetti tecnici di sicurezza e di igiene al fine della iscrizione nell'elenco di cui all'articolo 4 della legge 18 marzo 1968, n. 337</w:t>
-              <w:br/>
-              <w:t>(</w:t>
+              <w:pStyle w:val="TextBody"/>
+              <w:spacing w:lineRule="auto" w:line="276" w:before="0" w:after="140"/>
+              <w:jc w:val="both"/>
+              <w:rPr/>
+            </w:pPr>
+            <w:r>
+              <w:rPr/>
+              <w:t>[d] Accertare, ai sensi dell'articolo 4 del decreto legislativo 8 gennaio 1998, n. 3, anche avvalendosi di personale tecnico di altre amministrazioni pubbliche, gli aspetti tecnici di sicurezza e di igiene al fine della iscrizione nell'elenco di cui all'articolo 4 della legge 18 marzo 1968, n. 337 (</w:t>
             </w:r>
             <w:r>
               <w:rPr>
@@ -1837,7 +1856,9 @@
         </w:tc>
       </w:tr>
       <w:tr>
-        <w:trPr/>
+        <w:trPr>
+          <w:cantSplit w:val="true"/>
+        </w:trPr>
         <w:tc>
           <w:tcPr>
             <w:tcW w:w="837" w:type="dxa"/>
@@ -1845,8 +1866,8 @@
           </w:tcPr>
           <w:p>
             <w:pPr>
-              <w:pStyle w:val="Contenutotabella"/>
-              <w:widowControl w:val="false"/>
+              <w:pStyle w:val="TextBody"/>
+              <w:spacing w:before="0" w:after="140"/>
               <w:jc w:val="center"/>
               <w:rPr/>
             </w:pPr>
@@ -1870,9 +1891,9 @@
               <w:rPr/>
               <w:fldChar w:fldCharType="separate"/>
             </w:r>
-            <w:bookmarkStart w:id="73" w:name="__Fieldmark__1056_2208356899"/>
-            <w:bookmarkStart w:id="74" w:name="__Fieldmark__1056_2208356899"/>
-            <w:bookmarkEnd w:id="74"/>
+            <w:bookmarkStart w:id="83" w:name="__Fieldmark__1437_3001179831"/>
+            <w:bookmarkStart w:id="84" w:name="__Fieldmark__1437_3001179831"/>
+            <w:bookmarkEnd w:id="84"/>
             <w:r>
               <w:rPr/>
             </w:r>
@@ -1889,8 +1910,9 @@
           </w:tcPr>
           <w:p>
             <w:pPr>
-              <w:pStyle w:val="Contenutotabella"/>
-              <w:widowControl w:val="false"/>
+              <w:pStyle w:val="TextBody"/>
+              <w:spacing w:lineRule="auto" w:line="276" w:before="0" w:after="140"/>
+              <w:jc w:val="both"/>
               <w:rPr/>
             </w:pPr>
             <w:r>
@@ -1915,6 +1937,15 @@
         </w:tc>
       </w:tr>
     </w:tbl>
+    <w:p>
+      <w:pPr>
+        <w:pStyle w:val="TextBody"/>
+        <w:rPr/>
+      </w:pPr>
+      <w:r>
+        <w:rPr/>
+      </w:r>
+    </w:p>
     <w:p>
       <w:pPr>
         <w:pStyle w:val="TextBody"/>
@@ -1954,7 +1985,9 @@
         <w:gridCol w:w="8805"/>
       </w:tblGrid>
       <w:tr>
-        <w:trPr/>
+        <w:trPr>
+          <w:cantSplit w:val="true"/>
+        </w:trPr>
         <w:tc>
           <w:tcPr>
             <w:tcW w:w="837" w:type="dxa"/>
@@ -1962,8 +1995,8 @@
           </w:tcPr>
           <w:p>
             <w:pPr>
-              <w:pStyle w:val="Contenutotabella"/>
-              <w:widowControl w:val="false"/>
+              <w:pStyle w:val="TextBody"/>
+              <w:spacing w:before="0" w:after="140"/>
               <w:jc w:val="center"/>
               <w:rPr/>
             </w:pPr>
@@ -1980,8 +2013,9 @@
           </w:tcPr>
           <w:p>
             <w:pPr>
-              <w:pStyle w:val="Contenutotabella"/>
-              <w:widowControl w:val="false"/>
+              <w:pStyle w:val="TextBody"/>
+              <w:spacing w:lineRule="auto" w:line="276" w:before="0" w:after="140"/>
+              <w:jc w:val="both"/>
               <w:rPr/>
             </w:pPr>
             <w:r>
@@ -2020,7 +2054,9 @@
         </w:tc>
       </w:tr>
       <w:tr>
-        <w:trPr/>
+        <w:trPr>
+          <w:cantSplit w:val="true"/>
+        </w:trPr>
         <w:tc>
           <w:tcPr>
             <w:tcW w:w="837" w:type="dxa"/>
@@ -2028,8 +2064,110 @@
           </w:tcPr>
           <w:p>
             <w:pPr>
-              <w:pStyle w:val="Contenutotabella"/>
-              <w:widowControl w:val="false"/>
+              <w:pStyle w:val="TextBody"/>
+              <w:spacing w:before="0" w:after="140"/>
+              <w:jc w:val="center"/>
+              <w:rPr/>
+            </w:pPr>
+            <w:r>
+              <w:rPr/>
+              <w:t>X</w:t>
+            </w:r>
+          </w:p>
+        </w:tc>
+        <w:tc>
+          <w:tcPr>
+            <w:tcW w:w="8805" w:type="dxa"/>
+            <w:tcBorders/>
+          </w:tcPr>
+          <w:p>
+            <w:pPr>
+              <w:pStyle w:val="TextBody"/>
+              <w:spacing w:before="0" w:after="140"/>
+              <w:rPr/>
+            </w:pPr>
+            <w:r>
+              <w:rPr>
+                <w:b w:val="false"/>
+                <w:bCs w:val="false"/>
+                <w:i/>
+                <w:iCs/>
+                <w:lang w:val="it-IT"/>
+              </w:rPr>
+              <w:t>Sempre richiesto:</w:t>
+            </w:r>
+            <w:r>
+              <w:rPr>
+                <w:b w:val="false"/>
+                <w:bCs w:val="false"/>
+                <w:lang w:val="it-IT"/>
+              </w:rPr>
+              <w:t xml:space="preserve"> </w:t>
+            </w:r>
+            <w:r>
+              <w:rPr>
+                <w:b w:val="false"/>
+                <w:bCs w:val="false"/>
+                <w:lang w:val="it-IT"/>
+              </w:rPr>
+              <w:t xml:space="preserve">planimetria che </w:t>
+            </w:r>
+            <w:r>
+              <w:rPr>
+                <w:b w:val="false"/>
+                <w:bCs w:val="false"/>
+                <w:lang w:val="it-IT"/>
+              </w:rPr>
+              <w:t>specific</w:t>
+            </w:r>
+            <w:r>
+              <w:rPr>
+                <w:b w:val="false"/>
+                <w:bCs w:val="false"/>
+                <w:lang w:val="it-IT"/>
+              </w:rPr>
+              <w:t>hi</w:t>
+            </w:r>
+            <w:r>
+              <w:rPr>
+                <w:b w:val="false"/>
+                <w:bCs w:val="false"/>
+                <w:lang w:val="it-IT"/>
+              </w:rPr>
+              <w:t xml:space="preserve"> quale ambito dell’attività, delimitato e munito di controllo degli accessi, sia da intendersi </w:t>
+            </w:r>
+            <w:r>
+              <w:rPr>
+                <w:b/>
+                <w:bCs/>
+                <w:lang w:val="it-IT"/>
+              </w:rPr>
+              <w:t>pubblico spettacolo o intrattenimento</w:t>
+            </w:r>
+            <w:r>
+              <w:rPr>
+                <w:b w:val="false"/>
+                <w:bCs w:val="false"/>
+                <w:lang w:val="it-IT"/>
+              </w:rPr>
+              <w:t>, come definito per analogia all’articolo 1, comma 1 del decreto ministeriale 19 agosto 1996.</w:t>
+            </w:r>
+          </w:p>
+        </w:tc>
+      </w:tr>
+      <w:tr>
+        <w:trPr>
+          <w:cantSplit w:val="true"/>
+        </w:trPr>
+        <w:tc>
+          <w:tcPr>
+            <w:tcW w:w="837" w:type="dxa"/>
+            <w:tcBorders/>
+          </w:tcPr>
+          <w:p>
+            <w:pPr>
+              <w:pStyle w:val="TextBody"/>
+              <w:spacing w:before="0" w:after="140"/>
               <w:jc w:val="center"/>
               <w:rPr/>
             </w:pPr>
@@ -2053,9 +2191,9 @@
               <w:rPr/>
               <w:fldChar w:fldCharType="separate"/>
             </w:r>
-            <w:bookmarkStart w:id="75" w:name="__Fieldmark__1094_2208356899"/>
-            <w:bookmarkStart w:id="76" w:name="__Fieldmark__1094_2208356899"/>
-            <w:bookmarkEnd w:id="76"/>
+            <w:bookmarkStart w:id="85" w:name="__Fieldmark__1475_3001179831"/>
+            <w:bookmarkStart w:id="86" w:name="__Fieldmark__1475_3001179831"/>
+            <w:bookmarkEnd w:id="86"/>
             <w:r>
               <w:rPr/>
             </w:r>
@@ -2072,8 +2210,9 @@
           </w:tcPr>
           <w:p>
             <w:pPr>
-              <w:pStyle w:val="Contenutotabella"/>
-              <w:widowControl w:val="false"/>
+              <w:pStyle w:val="TextBody"/>
+              <w:spacing w:lineRule="auto" w:line="276" w:before="0" w:after="140"/>
+              <w:jc w:val="both"/>
               <w:rPr/>
             </w:pPr>
             <w:r>
@@ -2132,7 +2271,9 @@
         </w:tc>
       </w:tr>
       <w:tr>
-        <w:trPr/>
+        <w:trPr>
+          <w:cantSplit w:val="true"/>
+        </w:trPr>
         <w:tc>
           <w:tcPr>
             <w:tcW w:w="837" w:type="dxa"/>
@@ -2140,8 +2281,8 @@
           </w:tcPr>
           <w:p>
             <w:pPr>
-              <w:pStyle w:val="Contenutotabella"/>
-              <w:widowControl w:val="false"/>
+              <w:pStyle w:val="TextBody"/>
+              <w:spacing w:before="0" w:after="140"/>
               <w:jc w:val="center"/>
               <w:rPr/>
             </w:pPr>
@@ -2165,9 +2306,9 @@
               <w:rPr/>
               <w:fldChar w:fldCharType="separate"/>
             </w:r>
-            <w:bookmarkStart w:id="77" w:name="__Fieldmark__1107_2208356899"/>
-            <w:bookmarkStart w:id="78" w:name="__Fieldmark__1107_2208356899"/>
-            <w:bookmarkEnd w:id="78"/>
+            <w:bookmarkStart w:id="87" w:name="__Fieldmark__1488_3001179831"/>
+            <w:bookmarkStart w:id="88" w:name="__Fieldmark__1488_3001179831"/>
+            <w:bookmarkEnd w:id="88"/>
             <w:r>
               <w:rPr/>
             </w:r>
@@ -2184,11 +2325,8 @@
           </w:tcPr>
           <w:p>
             <w:pPr>
-              <w:pStyle w:val="Contenutotabella"/>
-              <w:widowControl w:val="false"/>
-              <w:rPr>
-                <w:lang w:val="it-IT"/>
-              </w:rPr>
+              <w:pStyle w:val="TextBody"/>
+              <w:rPr/>
             </w:pPr>
             <w:r>
               <w:rPr>
@@ -2216,7 +2354,16 @@
             <w:r>
               <w:rPr/>
               <w:t xml:space="preserve"> attestante il rispetto delle condizioni previste nella Circolare n. 11001/1/110/(10) del 18 luglio 2018.</w:t>
-              <w:br/>
+            </w:r>
+          </w:p>
+          <w:p>
+            <w:pPr>
+              <w:pStyle w:val="TextBody"/>
+              <w:spacing w:before="0" w:after="140"/>
+              <w:rPr/>
+            </w:pPr>
+            <w:r>
+              <w:rPr/>
               <w:t>(</w:t>
             </w:r>
             <w:hyperlink r:id="rId3">
@@ -2229,7 +2376,15 @@
             </w:hyperlink>
             <w:r>
               <w:rPr/>
-              <w:t xml:space="preserve">, già inviato con circolare Prefettura di Savona prot. 23763 del 20/9/2019) </w:t>
+              <w:t>, già inviato con circolare Prefettura di Savona prot. 23763 del 20 </w:t>
+            </w:r>
+            <w:r>
+              <w:rPr/>
+              <w:t xml:space="preserve">settembre </w:t>
+            </w:r>
+            <w:r>
+              <w:rPr/>
+              <w:t xml:space="preserve">2019) </w:t>
             </w:r>
           </w:p>
         </w:tc>
@@ -2244,10 +2399,7 @@
         </w:rPr>
       </w:pPr>
       <w:r>
-        <w:rPr>
-          <w:sz w:val="12"/>
-          <w:szCs w:val="12"/>
-        </w:rPr>
+        <w:rPr/>
       </w:r>
     </w:p>
     <w:tbl>
@@ -2276,8 +2428,8 @@
           </w:tcPr>
           <w:p>
             <w:pPr>
-              <w:pStyle w:val="Normal"/>
-              <w:widowControl w:val="false"/>
+              <w:pStyle w:val="TextBody"/>
+              <w:spacing w:before="0" w:after="140"/>
               <w:jc w:val="center"/>
               <w:rPr/>
             </w:pPr>
@@ -2293,30 +2445,16 @@
           </w:tcPr>
           <w:p>
             <w:pPr>
-              <w:pStyle w:val="Normal"/>
-              <w:widowControl w:val="false"/>
+              <w:pStyle w:val="TextBody"/>
+              <w:spacing w:before="0" w:after="140"/>
               <w:jc w:val="center"/>
               <w:rPr/>
             </w:pPr>
             <w:r>
               <w:rPr/>
               <w:t>Per l’Amministrazione procedente</w:t>
-            </w:r>
-          </w:p>
-          <w:p>
-            <w:pPr>
-              <w:pStyle w:val="Normal"/>
-              <w:widowControl w:val="false"/>
-              <w:jc w:val="center"/>
-              <w:rPr/>
-            </w:pPr>
-            <w:r>
-              <w:rPr/>
-              <w:t>…………………………………</w:t>
-            </w:r>
-            <w:r>
-              <w:rPr/>
-              <w:t>...</w:t>
+              <w:br/>
+              <w:t>…………………………………...</w:t>
             </w:r>
           </w:p>
         </w:tc>
@@ -2374,7 +2512,7 @@
     </w:r>
     <w:r>
       <w:rPr/>
-      <w:t>2</w:t>
+      <w:t>1</w:t>
     </w:r>
     <w:r>
       <w:rPr/>
@@ -2398,7 +2536,7 @@
     </w:r>
     <w:r>
       <w:rPr/>
-      <w:t>2</w:t>
+      <w:t>3</w:t>
     </w:r>
     <w:r>
       <w:rPr/>
@@ -2501,24 +2639,12 @@
       <w:rFonts w:ascii="OpenSymbol" w:hAnsi="OpenSymbol" w:eastAsia="OpenSymbol" w:cs="OpenSymbol"/>
     </w:rPr>
   </w:style>
-  <w:style w:type="character" w:styleId="Caratteridinumerazione">
-    <w:name w:val="Caratteri di numerazione"/>
-    <w:qFormat/>
-    <w:rPr/>
-  </w:style>
   <w:style w:type="character" w:styleId="InternetLink">
     <w:name w:val="Hyperlink"/>
     <w:rPr>
       <w:color w:val="000080"/>
       <w:u w:val="single"/>
       <w:lang w:val="zxx" w:eastAsia="zxx" w:bidi="zxx"/>
-    </w:rPr>
-  </w:style>
-  <w:style w:type="character" w:styleId="Bullets">
-    <w:name w:val="Bullets"/>
-    <w:qFormat/>
-    <w:rPr>
-      <w:rFonts w:ascii="OpenSymbol" w:hAnsi="OpenSymbol" w:eastAsia="OpenSymbol" w:cs="OpenSymbol"/>
     </w:rPr>
   </w:style>
   <w:style w:type="paragraph" w:styleId="Heading">
@@ -2615,9 +2741,7 @@
       <w:widowControl w:val="false"/>
       <w:suppressLineNumbers/>
     </w:pPr>
-    <w:rPr>
-      <w:sz w:val="21"/>
-    </w:rPr>
+    <w:rPr/>
   </w:style>
   <w:style w:type="paragraph" w:styleId="Titolotabella">
     <w:name w:val="Titolo tabella"/>

</xml_diff>

<commit_message>
Aggiornamento modelli CV per impianti sportivi
</commit_message>
<xml_diff>
--- a/modelli/CV_commissioni/CV11_REG.docx
+++ b/modelli/CV_commissioni/CV11_REG.docx
@@ -480,7 +480,6 @@
               <w:widowControl w:val="false"/>
               <w:rPr>
                 <w:b/>
-                <w:b/>
                 <w:bCs/>
               </w:rPr>
             </w:pPr>
@@ -496,6 +495,29 @@
                 <w:lang w:val="it-IT" w:eastAsia="zh-CN" w:bidi="hi-IN"/>
               </w:rPr>
               <w:t>Richiesta regolarizzazione commissione comunale di vigilanza</w:t>
+            </w:r>
+          </w:p>
+          <w:p>
+            <w:pPr>
+              <w:pStyle w:val="Normal"/>
+              <w:widowControl w:val="false"/>
+              <w:rPr>
+                <w:b/>
+                <w:bCs/>
+              </w:rPr>
+            </w:pPr>
+            <w:r>
+              <w:rPr>
+                <w:rFonts w:eastAsia="Noto Serif CJK SC" w:cs="Lohit Devanagari"/>
+                <w:b/>
+                <w:bCs/>
+                <w:color w:val="auto"/>
+                <w:kern w:val="2"/>
+                <w:sz w:val="24"/>
+                <w:szCs w:val="24"/>
+                <w:lang w:val="it-IT" w:eastAsia="zh-CN" w:bidi="hi-IN"/>
+              </w:rPr>
+              <w:t>per pubblico spettacolo</w:t>
             </w:r>
           </w:p>
           <w:p>
@@ -648,8 +670,8 @@
         <w:rPr/>
         <w:fldChar w:fldCharType="separate"/>
       </w:r>
-      <w:bookmarkStart w:id="0" w:name="__Fieldmark__1906_3033915229"/>
-      <w:bookmarkStart w:id="1" w:name="__Fieldmark__1906_3033915229"/>
+      <w:bookmarkStart w:id="0" w:name="Bookmark"/>
+      <w:bookmarkStart w:id="1" w:name="Bookmark"/>
       <w:bookmarkEnd w:id="1"/>
       <w:r>
         <w:rPr/>
@@ -658,43 +680,15 @@
         <w:rPr/>
         <w:fldChar w:fldCharType="end"/>
       </w:r>
-      <w:bookmarkStart w:id="2" w:name="__Fieldmark__584_3095106160"/>
-      <w:bookmarkStart w:id="3" w:name="__Fieldmark__194_3001179831"/>
-      <w:bookmarkStart w:id="4" w:name="__Fieldmark__1093_3001179831"/>
-      <w:bookmarkStart w:id="5" w:name="__Fieldmark__745_2208356899"/>
-      <w:bookmarkStart w:id="6" w:name="__Fieldmark__73_1307749316"/>
-      <w:bookmarkStart w:id="7" w:name="__Fieldmark__72_2208356899"/>
-      <w:bookmarkStart w:id="8" w:name="__Fieldmark__2215_4095184655"/>
-      <w:bookmarkStart w:id="9" w:name="__Fieldmark__1487_2884195028"/>
-      <w:bookmarkStart w:id="10" w:name="__Fieldmark__65_3202536920"/>
-      <w:bookmarkStart w:id="11" w:name="__Fieldmark__4882_3765483858"/>
-      <w:bookmarkStart w:id="12" w:name="__Fieldmark__1633_3765483858"/>
-      <w:bookmarkStart w:id="13" w:name="__Fieldmark__3813_3765483858"/>
-      <w:bookmarkStart w:id="14" w:name="__Fieldmark__5915_3765483858"/>
-      <w:bookmarkStart w:id="15" w:name="__Fieldmark__1846_3708920283"/>
-      <w:bookmarkStart w:id="16" w:name="__Fieldmark__895_4095184655"/>
-      <w:bookmarkStart w:id="17" w:name="__Fieldmark__373_3033915229"/>
-      <w:bookmarkEnd w:id="2"/>
-      <w:bookmarkEnd w:id="3"/>
-      <w:bookmarkEnd w:id="4"/>
-      <w:bookmarkEnd w:id="5"/>
-      <w:bookmarkEnd w:id="6"/>
-      <w:bookmarkEnd w:id="7"/>
-      <w:bookmarkEnd w:id="8"/>
-      <w:bookmarkEnd w:id="9"/>
-      <w:bookmarkEnd w:id="10"/>
-      <w:bookmarkEnd w:id="11"/>
-      <w:bookmarkEnd w:id="12"/>
-      <w:bookmarkEnd w:id="13"/>
-      <w:bookmarkEnd w:id="14"/>
-      <w:bookmarkEnd w:id="15"/>
-      <w:bookmarkEnd w:id="16"/>
-      <w:bookmarkEnd w:id="17"/>
+      <w:r>
+        <w:rPr/>
+        <w:t xml:space="preserve"> </w:t>
+      </w:r>
       <w:r>
         <w:rPr>
           <w:rStyle w:val="DamodificareEG"/>
         </w:rPr>
-        <w:t xml:space="preserve"> indicare lo </w:t>
+        <w:t xml:space="preserve">indicare lo </w:t>
       </w:r>
       <w:r>
         <w:rPr>
@@ -736,9 +730,9 @@
         <w:rPr/>
         <w:fldChar w:fldCharType="separate"/>
       </w:r>
-      <w:bookmarkStart w:id="18" w:name="__Fieldmark__1961_3033915229"/>
-      <w:bookmarkStart w:id="19" w:name="__Fieldmark__1961_3033915229"/>
-      <w:bookmarkEnd w:id="19"/>
+      <w:bookmarkStart w:id="2" w:name="Copia_di_Bookmark_1"/>
+      <w:bookmarkStart w:id="3" w:name="Copia_di_Bookmark_1"/>
+      <w:bookmarkEnd w:id="3"/>
       <w:r>
         <w:rPr/>
       </w:r>
@@ -746,45 +740,17 @@
         <w:rPr/>
         <w:fldChar w:fldCharType="end"/>
       </w:r>
-      <w:bookmarkStart w:id="20" w:name="__Fieldmark__683_3095106160"/>
-      <w:bookmarkStart w:id="21" w:name="__Fieldmark__5933_37654838581"/>
-      <w:bookmarkStart w:id="22" w:name="__Fieldmark__1186_3001179831"/>
-      <w:bookmarkStart w:id="23" w:name="__Fieldmark__1707_2208356899"/>
-      <w:bookmarkStart w:id="24" w:name="__Fieldmark__1868_37089202831"/>
-      <w:bookmarkStart w:id="25" w:name="__Fieldmark__109_22083568991"/>
-      <w:bookmarkStart w:id="26" w:name="__Fieldmark__2246_40951846551"/>
-      <w:bookmarkStart w:id="27" w:name="__Fieldmark__1512_28841950281"/>
-      <w:bookmarkStart w:id="28" w:name="__Fieldmark__84_32025369201"/>
-      <w:bookmarkStart w:id="29" w:name="__Fieldmark__4895_37654838581"/>
-      <w:bookmarkStart w:id="30" w:name="__Fieldmark__1632_37654838581"/>
-      <w:bookmarkStart w:id="31" w:name="__Fieldmark__3826_37654838581"/>
-      <w:bookmarkStart w:id="32" w:name="__Fieldmark__923_40951846551"/>
-      <w:bookmarkStart w:id="33" w:name="__Fieldmark__107_13077493161"/>
-      <w:bookmarkStart w:id="34" w:name="__Fieldmark__281_3001179831"/>
-      <w:bookmarkStart w:id="35" w:name="__Fieldmark__425_3033915229"/>
-      <w:bookmarkEnd w:id="20"/>
-      <w:bookmarkEnd w:id="21"/>
-      <w:bookmarkEnd w:id="22"/>
-      <w:bookmarkEnd w:id="23"/>
-      <w:bookmarkEnd w:id="24"/>
-      <w:bookmarkEnd w:id="25"/>
-      <w:bookmarkEnd w:id="26"/>
-      <w:bookmarkEnd w:id="27"/>
-      <w:bookmarkEnd w:id="28"/>
-      <w:bookmarkEnd w:id="29"/>
-      <w:bookmarkEnd w:id="30"/>
-      <w:bookmarkEnd w:id="31"/>
-      <w:bookmarkEnd w:id="32"/>
-      <w:bookmarkEnd w:id="33"/>
-      <w:bookmarkEnd w:id="34"/>
-      <w:bookmarkEnd w:id="35"/>
+      <w:r>
+        <w:rPr/>
+        <w:t xml:space="preserve"> </w:t>
+      </w:r>
       <w:r>
         <w:rPr>
           <w:rStyle w:val="DamodificareEG"/>
           <w:b w:val="false"/>
           <w:bCs w:val="false"/>
         </w:rPr>
-        <w:t xml:space="preserve"> [se LPS inserito in manifestazione pubblica] specificare quale ambito dell’attività, delimitato e munito di controllo degli accessi, sia da intendersi </w:t>
+        <w:t xml:space="preserve">[se LPS inserito in manifestazione pubblica] specificare quale ambito dell’attività, delimitato e munito di controllo degli accessi, sia da intendersi </w:t>
       </w:r>
       <w:r>
         <w:rPr>
@@ -844,9 +810,9 @@
         <w:rPr/>
         <w:fldChar w:fldCharType="separate"/>
       </w:r>
-      <w:bookmarkStart w:id="36" w:name="__Fieldmark__2018_3033915229"/>
-      <w:bookmarkStart w:id="37" w:name="__Fieldmark__2018_3033915229"/>
-      <w:bookmarkEnd w:id="37"/>
+      <w:bookmarkStart w:id="4" w:name="Copia_di_Bookmark_2"/>
+      <w:bookmarkStart w:id="5" w:name="Copia_di_Bookmark_2"/>
+      <w:bookmarkEnd w:id="5"/>
       <w:r>
         <w:rPr/>
       </w:r>
@@ -854,45 +820,17 @@
         <w:rPr/>
         <w:fldChar w:fldCharType="end"/>
       </w:r>
-      <w:bookmarkStart w:id="38" w:name="__Fieldmark__633_3095106160"/>
-      <w:bookmarkStart w:id="39" w:name="__Fieldmark__109_2208356899"/>
-      <w:bookmarkStart w:id="40" w:name="__Fieldmark__1139_3001179831"/>
-      <w:bookmarkStart w:id="41" w:name="__Fieldmark__785_2208356899"/>
-      <w:bookmarkStart w:id="42" w:name="__Fieldmark__1868_3708920283"/>
-      <w:bookmarkStart w:id="43" w:name="__Fieldmark__2246_4095184655"/>
-      <w:bookmarkStart w:id="44" w:name="__Fieldmark__1512_2884195028"/>
-      <w:bookmarkStart w:id="45" w:name="__Fieldmark__84_3202536920"/>
-      <w:bookmarkStart w:id="46" w:name="__Fieldmark__1632_3765483858"/>
-      <w:bookmarkStart w:id="47" w:name="__Fieldmark__4895_3765483858"/>
-      <w:bookmarkStart w:id="48" w:name="__Fieldmark__237_3001179831"/>
-      <w:bookmarkStart w:id="49" w:name="__Fieldmark__107_1307749316"/>
-      <w:bookmarkStart w:id="50" w:name="__Fieldmark__5933_3765483858"/>
-      <w:bookmarkStart w:id="51" w:name="__Fieldmark__3826_3765483858"/>
-      <w:bookmarkStart w:id="52" w:name="__Fieldmark__923_4095184655"/>
-      <w:bookmarkStart w:id="53" w:name="__Fieldmark__479_3033915229"/>
-      <w:bookmarkEnd w:id="38"/>
-      <w:bookmarkEnd w:id="39"/>
-      <w:bookmarkEnd w:id="40"/>
-      <w:bookmarkEnd w:id="41"/>
-      <w:bookmarkEnd w:id="42"/>
-      <w:bookmarkEnd w:id="43"/>
-      <w:bookmarkEnd w:id="44"/>
-      <w:bookmarkEnd w:id="45"/>
-      <w:bookmarkEnd w:id="46"/>
-      <w:bookmarkEnd w:id="47"/>
-      <w:bookmarkEnd w:id="48"/>
-      <w:bookmarkEnd w:id="49"/>
-      <w:bookmarkEnd w:id="50"/>
-      <w:bookmarkEnd w:id="51"/>
-      <w:bookmarkEnd w:id="52"/>
-      <w:bookmarkEnd w:id="53"/>
+      <w:r>
+        <w:rPr/>
+        <w:t xml:space="preserve"> </w:t>
+      </w:r>
       <w:r>
         <w:rPr>
           <w:rStyle w:val="DamodificareEG"/>
           <w:b w:val="false"/>
           <w:bCs w:val="false"/>
         </w:rPr>
-        <w:t xml:space="preserve"> [se attività non soggetta] inviare </w:t>
+        <w:t xml:space="preserve">[se attività non soggetta] inviare </w:t>
       </w:r>
       <w:r>
         <w:rPr>
@@ -936,9 +874,9 @@
         <w:rPr/>
         <w:fldChar w:fldCharType="separate"/>
       </w:r>
-      <w:bookmarkStart w:id="54" w:name="__Fieldmark__2073_3033915229"/>
-      <w:bookmarkStart w:id="55" w:name="__Fieldmark__2073_3033915229"/>
-      <w:bookmarkEnd w:id="55"/>
+      <w:bookmarkStart w:id="6" w:name="Copia_di_Bookmark_3"/>
+      <w:bookmarkStart w:id="7" w:name="Copia_di_Bookmark_3"/>
+      <w:bookmarkEnd w:id="7"/>
       <w:r>
         <w:rPr/>
       </w:r>
@@ -946,45 +884,25 @@
         <w:rPr/>
         <w:fldChar w:fldCharType="end"/>
       </w:r>
-      <w:bookmarkStart w:id="56" w:name="__Fieldmark__1652_3095106160"/>
-      <w:bookmarkStart w:id="57" w:name="__Fieldmark__109_22083568992"/>
-      <w:bookmarkStart w:id="58" w:name="__Fieldmark__1139_30011798311"/>
-      <w:bookmarkStart w:id="59" w:name="__Fieldmark__785_22083568991"/>
-      <w:bookmarkStart w:id="60" w:name="__Fieldmark__1868_37089202832"/>
-      <w:bookmarkStart w:id="61" w:name="__Fieldmark__2246_40951846552"/>
-      <w:bookmarkStart w:id="62" w:name="__Fieldmark__1512_28841950282"/>
-      <w:bookmarkStart w:id="63" w:name="__Fieldmark__84_32025369202"/>
-      <w:bookmarkStart w:id="64" w:name="__Fieldmark__1632_37654838582"/>
-      <w:bookmarkStart w:id="65" w:name="__Fieldmark__4895_37654838582"/>
-      <w:bookmarkStart w:id="66" w:name="__Fieldmark__237_30011798311"/>
-      <w:bookmarkStart w:id="67" w:name="__Fieldmark__107_13077493162"/>
-      <w:bookmarkStart w:id="68" w:name="__Fieldmark__5933_37654838582"/>
-      <w:bookmarkStart w:id="69" w:name="__Fieldmark__3826_37654838582"/>
-      <w:bookmarkStart w:id="70" w:name="__Fieldmark__923_40951846552"/>
-      <w:bookmarkStart w:id="71" w:name="__Fieldmark__533_3033915229"/>
-      <w:bookmarkEnd w:id="56"/>
-      <w:bookmarkEnd w:id="57"/>
-      <w:bookmarkEnd w:id="58"/>
-      <w:bookmarkEnd w:id="59"/>
-      <w:bookmarkEnd w:id="60"/>
-      <w:bookmarkEnd w:id="61"/>
-      <w:bookmarkEnd w:id="62"/>
-      <w:bookmarkEnd w:id="63"/>
-      <w:bookmarkEnd w:id="64"/>
-      <w:bookmarkEnd w:id="65"/>
-      <w:bookmarkEnd w:id="66"/>
-      <w:bookmarkEnd w:id="67"/>
-      <w:bookmarkEnd w:id="68"/>
-      <w:bookmarkEnd w:id="69"/>
-      <w:bookmarkEnd w:id="70"/>
-      <w:bookmarkEnd w:id="71"/>
+      <w:r>
+        <w:rPr/>
+        <w:t xml:space="preserve"> </w:t>
+      </w:r>
       <w:r>
         <w:rPr>
           <w:rStyle w:val="DamodificareEG"/>
           <w:b w:val="false"/>
           <w:bCs w:val="false"/>
         </w:rPr>
-        <w:t xml:space="preserve"> [se attività soggetta] </w:t>
+        <w:t>[s</w:t>
+      </w:r>
+      <w:r>
+        <w:rPr>
+          <w:rStyle w:val="DamodificareEG"/>
+          <w:b w:val="false"/>
+          <w:bCs w:val="false"/>
+        </w:rPr>
+        <w:t xml:space="preserve">e attività soggetta] </w:t>
       </w:r>
       <w:r>
         <w:rPr>
@@ -1262,16 +1180,15 @@
         <w:jc w:val="center"/>
         <w:rPr>
           <w:b/>
+          <w:bCs/>
+        </w:rPr>
+      </w:pPr>
+      <w:r>
+        <w:rPr>
           <w:b/>
           <w:bCs/>
         </w:rPr>
-      </w:pPr>
-      <w:r>
-        <w:rPr>
-          <w:b/>
-          <w:bCs/>
-        </w:rPr>
-        <w:t>Lista di controllo convocazione commissione comunale di vigilanza per il pubblico spettacolo</w:t>
+        <w:t>Lista di controllo convocazione commissione comunale di vigilanza per pubblico spettacolo</w:t>
       </w:r>
     </w:p>
     <w:p>
@@ -1327,6 +1244,188 @@
         <w:t>…………………………………………………………………………………………………………</w:t>
       </w:r>
     </w:p>
+    <w:tbl>
+      <w:tblPr>
+        <w:tblW w:w="9643" w:type="dxa"/>
+        <w:jc w:val="left"/>
+        <w:tblInd w:w="0" w:type="dxa"/>
+        <w:tblLayout w:type="fixed"/>
+        <w:tblCellMar>
+          <w:top w:w="55" w:type="dxa"/>
+          <w:left w:w="55" w:type="dxa"/>
+          <w:bottom w:w="55" w:type="dxa"/>
+          <w:right w:w="55" w:type="dxa"/>
+        </w:tblCellMar>
+      </w:tblPr>
+      <w:tblGrid>
+        <w:gridCol w:w="837"/>
+        <w:gridCol w:w="8806"/>
+      </w:tblGrid>
+      <w:tr>
+        <w:trPr>
+          <w:cantSplit w:val="true"/>
+        </w:trPr>
+        <w:tc>
+          <w:tcPr>
+            <w:tcW w:w="837" w:type="dxa"/>
+            <w:tcBorders/>
+          </w:tcPr>
+          <w:p>
+            <w:pPr>
+              <w:pStyle w:val="Corpodeltesto"/>
+              <w:widowControl w:val="false"/>
+              <w:spacing w:before="0" w:after="140"/>
+              <w:jc w:val="center"/>
+              <w:rPr/>
+            </w:pPr>
+            <w:r>
+              <w:fldChar w:fldCharType="begin">
+                <w:ffData>
+                  <w:name w:val=""/>
+                  <w:enabled/>
+                  <w:calcOnExit w:val="0"/>
+                  <w:checkBox>
+                    <w:sizeAuto/>
+                  </w:checkBox>
+                </w:ffData>
+              </w:fldChar>
+            </w:r>
+            <w:r>
+              <w:rPr/>
+              <w:instrText xml:space="preserve"> FORMCHECKBOX </w:instrText>
+            </w:r>
+            <w:r>
+              <w:rPr/>
+              <w:fldChar w:fldCharType="separate"/>
+            </w:r>
+            <w:bookmarkStart w:id="8" w:name="Copia_di_Copia_di_Bookmark_5_1"/>
+            <w:bookmarkStart w:id="9" w:name="Copia_di_Copia_di_Bookmark_5_1"/>
+            <w:bookmarkEnd w:id="9"/>
+            <w:r/>
+            <w:r>
+              <w:rPr/>
+              <w:fldChar w:fldCharType="end"/>
+            </w:r>
+            <w:r>
+              <w:rPr/>
+            </w:r>
+          </w:p>
+        </w:tc>
+        <w:tc>
+          <w:tcPr>
+            <w:tcW w:w="8806" w:type="dxa"/>
+            <w:tcBorders/>
+          </w:tcPr>
+          <w:p>
+            <w:pPr>
+              <w:pStyle w:val="Corpodeltesto"/>
+              <w:widowControl w:val="false"/>
+              <w:spacing w:lineRule="auto" w:line="276" w:before="0" w:after="140"/>
+              <w:jc w:val="both"/>
+              <w:rPr/>
+            </w:pPr>
+            <w:r>
+              <w:rPr/>
+              <w:t>Attività permanente</w:t>
+            </w:r>
+          </w:p>
+        </w:tc>
+      </w:tr>
+      <w:tr>
+        <w:trPr>
+          <w:cantSplit w:val="true"/>
+        </w:trPr>
+        <w:tc>
+          <w:tcPr>
+            <w:tcW w:w="837" w:type="dxa"/>
+            <w:tcBorders/>
+          </w:tcPr>
+          <w:p>
+            <w:pPr>
+              <w:pStyle w:val="Corpodeltesto"/>
+              <w:widowControl w:val="false"/>
+              <w:spacing w:before="0" w:after="140"/>
+              <w:jc w:val="center"/>
+              <w:rPr/>
+            </w:pPr>
+            <w:r>
+              <w:fldChar w:fldCharType="begin">
+                <w:ffData>
+                  <w:name w:val=""/>
+                  <w:enabled/>
+                  <w:calcOnExit w:val="0"/>
+                  <w:checkBox>
+                    <w:sizeAuto/>
+                  </w:checkBox>
+                </w:ffData>
+              </w:fldChar>
+            </w:r>
+            <w:r>
+              <w:rPr/>
+              <w:instrText xml:space="preserve"> FORMCHECKBOX </w:instrText>
+            </w:r>
+            <w:r>
+              <w:rPr/>
+              <w:fldChar w:fldCharType="separate"/>
+            </w:r>
+            <w:bookmarkStart w:id="10" w:name="Copia_di_Copia_di_Bookmark_6_1"/>
+            <w:bookmarkStart w:id="11" w:name="Copia_di_Copia_di_Bookmark_6_1"/>
+            <w:bookmarkEnd w:id="11"/>
+            <w:r/>
+            <w:r>
+              <w:rPr/>
+              <w:fldChar w:fldCharType="end"/>
+            </w:r>
+            <w:r>
+              <w:rPr/>
+            </w:r>
+          </w:p>
+        </w:tc>
+        <w:tc>
+          <w:tcPr>
+            <w:tcW w:w="8806" w:type="dxa"/>
+            <w:tcBorders/>
+          </w:tcPr>
+          <w:p>
+            <w:pPr>
+              <w:pStyle w:val="Corpodeltesto"/>
+              <w:widowControl w:val="false"/>
+              <w:spacing w:lineRule="auto" w:line="276" w:before="0" w:after="140"/>
+              <w:jc w:val="left"/>
+              <w:rPr/>
+            </w:pPr>
+            <w:r>
+              <w:rPr/>
+              <w:t>Attività temporanea, che si svolgerà nelle seguenti date ed orari: …………………………………………………………………………………………….</w:t>
+            </w:r>
+          </w:p>
+          <w:p>
+            <w:pPr>
+              <w:pStyle w:val="Corpodeltesto"/>
+              <w:spacing w:before="0" w:after="140"/>
+              <w:jc w:val="left"/>
+              <w:rPr/>
+            </w:pPr>
+            <w:r>
+              <w:rPr/>
+              <w:t xml:space="preserve">che costituisce ambito delimitato e munito di controllo degli accessi della manifestazione pubblica </w:t>
+            </w:r>
+            <w:r>
+              <w:rPr/>
+              <w:t>denominata</w:t>
+            </w:r>
+            <w:r>
+              <w:rPr/>
+              <w:t>:</w:t>
+            </w:r>
+            <w:r>
+              <w:rPr/>
+              <w:t xml:space="preserve"> …………………………………………………………………………………………….</w:t>
+            </w:r>
+          </w:p>
+        </w:tc>
+      </w:tr>
+    </w:tbl>
     <w:p>
       <w:pPr>
         <w:pStyle w:val="Corpodeltesto"/>
@@ -1334,7 +1433,6 @@
       </w:pPr>
       <w:r>
         <w:rPr/>
-        <w:t>che costituisce ambito delimitato e munito di controllo degli accessi della manifestazione pubblica:</w:t>
       </w:r>
     </w:p>
     <w:p>
@@ -1344,27 +1442,7 @@
       </w:pPr>
       <w:r>
         <w:rPr/>
-        <w:t xml:space="preserve">………………………………………………………………………………………………………… </w:t>
-      </w:r>
-    </w:p>
-    <w:p>
-      <w:pPr>
-        <w:pStyle w:val="Corpodeltesto"/>
-        <w:rPr/>
-      </w:pPr>
-      <w:r>
-        <w:rPr/>
-        <w:t>che si svolgerà nelle seguenti date ed orari: …………………………………………………………</w:t>
-      </w:r>
-    </w:p>
-    <w:p>
-      <w:pPr>
-        <w:pStyle w:val="Corpodeltesto"/>
-        <w:rPr/>
-      </w:pPr>
-      <w:r>
-        <w:rPr/>
-        <w:t xml:space="preserve">Per l’attività di pubblico spettacolo è richiesta capienza complessiva pari a n°……… occupanti, comunque &gt; 200 occupanti, e </w:t>
+        <w:t xml:space="preserve">Per l’attività di pubblico spettacolo è richiesta capienza complessiva pari a n°……… occupanti, comunque &gt; 200 occupanti (art. 141 regio decreto 6 maggio 1940, n. 635), e </w:t>
       </w:r>
       <w:r>
         <w:rPr>
@@ -1432,53 +1510,16 @@
               <w:rPr/>
               <w:fldChar w:fldCharType="separate"/>
             </w:r>
-            <w:bookmarkStart w:id="72" w:name="__Fieldmark__2167_3033915229"/>
-            <w:bookmarkStart w:id="73" w:name="__Fieldmark__2167_3033915229"/>
-            <w:bookmarkEnd w:id="73"/>
-            <w:r>
-              <w:rPr/>
-            </w:r>
+            <w:bookmarkStart w:id="12" w:name="Copia_di_Bookmark_4"/>
+            <w:bookmarkStart w:id="13" w:name="Copia_di_Bookmark_4"/>
+            <w:bookmarkEnd w:id="13"/>
+            <w:r/>
             <w:r>
               <w:rPr/>
               <w:fldChar w:fldCharType="end"/>
             </w:r>
-            <w:bookmarkStart w:id="74" w:name="__Fieldmark__774_3095106160"/>
-            <w:bookmarkStart w:id="75" w:name="__Fieldmark__3904_37654838581"/>
-            <w:bookmarkStart w:id="76" w:name="__Fieldmark__1287_3001179831"/>
-            <w:bookmarkStart w:id="77" w:name="__Fieldmark__918_2208356899"/>
-            <w:bookmarkStart w:id="78" w:name="__Fieldmark__1923_3708920283"/>
-            <w:bookmarkStart w:id="79" w:name="__Fieldmark__183_2208356899"/>
-            <w:bookmarkStart w:id="80" w:name="__Fieldmark__2314_4095184655"/>
-            <w:bookmarkStart w:id="81" w:name="__Fieldmark__1576_2884195028"/>
-            <w:bookmarkStart w:id="82" w:name="__Fieldmark__295_3202536920"/>
-            <w:bookmarkStart w:id="83" w:name="__Fieldmark__4950_37654838581"/>
-            <w:bookmarkStart w:id="84" w:name="__Fieldmark__5986_37654838581"/>
-            <w:bookmarkStart w:id="85" w:name="__Fieldmark__992_4095184655"/>
-            <w:bookmarkStart w:id="86" w:name="__Fieldmark__178_1307749316"/>
-            <w:bookmarkStart w:id="87" w:name="__Fieldmark__320_37654838581"/>
-            <w:bookmarkStart w:id="88" w:name="__Fieldmark__365_3001179831"/>
-            <w:bookmarkStart w:id="89" w:name="__Fieldmark__628_3033915229"/>
-            <w:bookmarkEnd w:id="74"/>
-            <w:bookmarkEnd w:id="75"/>
-            <w:bookmarkEnd w:id="76"/>
-            <w:bookmarkEnd w:id="77"/>
-            <w:bookmarkEnd w:id="78"/>
-            <w:bookmarkEnd w:id="79"/>
-            <w:bookmarkEnd w:id="80"/>
-            <w:bookmarkEnd w:id="81"/>
-            <w:bookmarkEnd w:id="82"/>
-            <w:bookmarkEnd w:id="83"/>
-            <w:bookmarkEnd w:id="84"/>
-            <w:bookmarkEnd w:id="85"/>
-            <w:bookmarkEnd w:id="86"/>
-            <w:bookmarkEnd w:id="87"/>
-            <w:bookmarkEnd w:id="88"/>
-            <w:bookmarkEnd w:id="89"/>
-            <w:r>
-              <w:rPr>
-                <w:lang w:val="it-IT"/>
-              </w:rPr>
-              <w:t xml:space="preserve"> </w:t>
+            <w:r>
+              <w:rPr/>
             </w:r>
           </w:p>
         </w:tc>
@@ -1497,9 +1538,7 @@
             </w:pPr>
             <w:r>
               <w:rPr/>
-              <w:t>Locali cinematografici o teatrali, spettacoli viaggianti con capienza ≤ 1300 occupanti,</w:t>
-              <w:br/>
-              <w:t>esclusi quelli con capienza ≤ 1000 occupanti eserciti in orario 8-23.</w:t>
+              <w:t>Locali cinematografici o teatrali, spettacoli viaggianti con capienza ≤ 1300 occupanti</w:t>
             </w:r>
           </w:p>
         </w:tc>
@@ -1541,9 +1580,9 @@
               <w:rPr/>
               <w:fldChar w:fldCharType="separate"/>
             </w:r>
-            <w:bookmarkStart w:id="90" w:name="__Fieldmark__2223_3033915229"/>
-            <w:bookmarkStart w:id="91" w:name="__Fieldmark__2223_3033915229"/>
-            <w:bookmarkEnd w:id="91"/>
+            <w:bookmarkStart w:id="14" w:name="Copia_di_Bookmark_5"/>
+            <w:bookmarkStart w:id="15" w:name="Copia_di_Bookmark_5"/>
+            <w:bookmarkEnd w:id="15"/>
             <w:r/>
             <w:r>
               <w:rPr/>
@@ -1569,7 +1608,7 @@
             </w:pPr>
             <w:r>
               <w:rPr/>
-              <w:t>Spettacolo o intrattenimento in aree delimitate o locali nell’ambito di manifestazioni pubbliche con capienza ≤ 5000 occupanti, esclusi quelli con capienza ≤ 1000 occupanti eserciti in orario 8-23.</w:t>
+              <w:t>Spettacolo o intrattenimento in aree delimitate o locali nell’ambito di manifestazioni pubbliche con capienza ≤ 5000 occupanti</w:t>
             </w:r>
           </w:p>
         </w:tc>
@@ -1582,6 +1621,16 @@
       </w:pPr>
       <w:r>
         <w:rPr/>
+      </w:r>
+    </w:p>
+    <w:p>
+      <w:pPr>
+        <w:pStyle w:val="Corpodeltesto"/>
+        <w:rPr/>
+      </w:pPr>
+      <w:r>
+        <w:rPr/>
+        <w:t>con esclusione degli spettacoli dal vivo con capienza ≤ 1000 occupanti, che comprendono attività culturali quali il teatro, la musica, la danza e il musical nonché le proiezioni cinematografiche, che si svolgono in un orario compreso tra le ore 8.00 e le ore 1.00 del giorno seguente (art. 38 bis decreto legge n. 76/2020).</w:t>
       </w:r>
     </w:p>
     <w:p>
@@ -1659,9 +1708,9 @@
               <w:rPr/>
               <w:fldChar w:fldCharType="separate"/>
             </w:r>
-            <w:bookmarkStart w:id="92" w:name="__Fieldmark__2242_3033915229"/>
-            <w:bookmarkStart w:id="93" w:name="__Fieldmark__2242_3033915229"/>
-            <w:bookmarkEnd w:id="93"/>
+            <w:bookmarkStart w:id="16" w:name="Copia_di_Bookmark_6"/>
+            <w:bookmarkStart w:id="17" w:name="Copia_di_Bookmark_6"/>
+            <w:bookmarkEnd w:id="17"/>
             <w:r>
               <w:rPr/>
             </w:r>
@@ -1669,38 +1718,40 @@
               <w:rPr/>
               <w:fldChar w:fldCharType="end"/>
             </w:r>
-            <w:bookmarkStart w:id="94" w:name="__Fieldmark__845_3095106160"/>
-            <w:bookmarkStart w:id="95" w:name="__Fieldmark__433_3001179831"/>
-            <w:bookmarkStart w:id="96" w:name="__Fieldmark__1358_3001179831"/>
-            <w:bookmarkStart w:id="97" w:name="__Fieldmark__983_2208356899"/>
-            <w:bookmarkStart w:id="98" w:name="__Fieldmark__320_3765483858"/>
-            <w:bookmarkStart w:id="99" w:name="__Fieldmark__245_2208356899"/>
-            <w:bookmarkStart w:id="100" w:name="__Fieldmark__2370_4095184655"/>
-            <w:bookmarkStart w:id="101" w:name="__Fieldmark__1642_2884195028"/>
-            <w:bookmarkStart w:id="102" w:name="__Fieldmark__139_3202536920"/>
-            <w:bookmarkStart w:id="103" w:name="__Fieldmark__4950_3765483858"/>
-            <w:bookmarkStart w:id="104" w:name="__Fieldmark__3904_3765483858"/>
-            <w:bookmarkStart w:id="105" w:name="__Fieldmark__5986_3765483858"/>
-            <w:bookmarkStart w:id="106" w:name="__Fieldmark__1972_3708920283"/>
-            <w:bookmarkStart w:id="107" w:name="__Fieldmark__1047_4095184655"/>
-            <w:bookmarkStart w:id="108" w:name="__Fieldmark__237_1307749316"/>
-            <w:bookmarkStart w:id="109" w:name="__Fieldmark__700_3033915229"/>
-            <w:bookmarkEnd w:id="94"/>
-            <w:bookmarkEnd w:id="95"/>
-            <w:bookmarkEnd w:id="96"/>
-            <w:bookmarkEnd w:id="97"/>
-            <w:bookmarkEnd w:id="98"/>
-            <w:bookmarkEnd w:id="99"/>
-            <w:bookmarkEnd w:id="100"/>
-            <w:bookmarkEnd w:id="101"/>
-            <w:bookmarkEnd w:id="102"/>
-            <w:bookmarkEnd w:id="103"/>
-            <w:bookmarkEnd w:id="104"/>
-            <w:bookmarkEnd w:id="105"/>
-            <w:bookmarkEnd w:id="106"/>
-            <w:bookmarkEnd w:id="107"/>
-            <w:bookmarkEnd w:id="108"/>
-            <w:bookmarkEnd w:id="109"/>
+            <w:bookmarkStart w:id="18" w:name="__Fieldmark__700_3033915229"/>
+            <w:bookmarkStart w:id="19" w:name="__Fieldmark__237_1307749316"/>
+            <w:bookmarkStart w:id="20" w:name="__Fieldmark__1047_4095184655"/>
+            <w:bookmarkStart w:id="21" w:name="__Fieldmark__1972_3708920283"/>
+            <w:bookmarkStart w:id="22" w:name="__Fieldmark__5986_3765483858"/>
+            <w:bookmarkStart w:id="23" w:name="__Fieldmark__3904_3765483858"/>
+            <w:bookmarkStart w:id="24" w:name="__Fieldmark__4950_3765483858"/>
+            <w:bookmarkStart w:id="25" w:name="__Fieldmark__139_3202536920"/>
+            <w:bookmarkStart w:id="26" w:name="__Fieldmark__1642_2884195028"/>
+            <w:bookmarkStart w:id="27" w:name="__Fieldmark__2370_4095184655"/>
+            <w:bookmarkStart w:id="28" w:name="__Fieldmark__245_2208356899"/>
+            <w:bookmarkStart w:id="29" w:name="__Fieldmark__320_3765483858"/>
+            <w:bookmarkStart w:id="30" w:name="__Fieldmark__983_2208356899"/>
+            <w:bookmarkStart w:id="31" w:name="__Fieldmark__1358_3001179831"/>
+            <w:bookmarkStart w:id="32" w:name="__Fieldmark__433_3001179831"/>
+            <w:bookmarkStart w:id="33" w:name="__Fieldmark__845_3095106160"/>
+            <w:bookmarkStart w:id="34" w:name="__Fieldmark__2242_3033915229"/>
+            <w:bookmarkEnd w:id="18"/>
+            <w:bookmarkEnd w:id="19"/>
+            <w:bookmarkEnd w:id="20"/>
+            <w:bookmarkEnd w:id="21"/>
+            <w:bookmarkEnd w:id="22"/>
+            <w:bookmarkEnd w:id="23"/>
+            <w:bookmarkEnd w:id="24"/>
+            <w:bookmarkEnd w:id="25"/>
+            <w:bookmarkEnd w:id="26"/>
+            <w:bookmarkEnd w:id="27"/>
+            <w:bookmarkEnd w:id="28"/>
+            <w:bookmarkEnd w:id="29"/>
+            <w:bookmarkEnd w:id="30"/>
+            <w:bookmarkEnd w:id="31"/>
+            <w:bookmarkEnd w:id="32"/>
+            <w:bookmarkEnd w:id="33"/>
+            <w:bookmarkEnd w:id="34"/>
             <w:r>
               <w:rPr>
                 <w:lang w:val="it-IT"/>
@@ -1780,9 +1831,9 @@
               <w:rPr/>
               <w:fldChar w:fldCharType="separate"/>
             </w:r>
-            <w:bookmarkStart w:id="110" w:name="__Fieldmark__2298_3033915229"/>
-            <w:bookmarkStart w:id="111" w:name="__Fieldmark__2298_3033915229"/>
-            <w:bookmarkEnd w:id="111"/>
+            <w:bookmarkStart w:id="35" w:name="Copia_di_Bookmark_7"/>
+            <w:bookmarkStart w:id="36" w:name="Copia_di_Bookmark_7"/>
+            <w:bookmarkEnd w:id="36"/>
             <w:r/>
             <w:r>
               <w:rPr/>
@@ -1864,9 +1915,9 @@
               <w:rPr/>
               <w:fldChar w:fldCharType="separate"/>
             </w:r>
-            <w:bookmarkStart w:id="112" w:name="__Fieldmark__2308_3033915229"/>
-            <w:bookmarkStart w:id="113" w:name="__Fieldmark__2308_3033915229"/>
-            <w:bookmarkEnd w:id="113"/>
+            <w:bookmarkStart w:id="37" w:name="Copia_di_Bookmark_8"/>
+            <w:bookmarkStart w:id="38" w:name="Copia_di_Bookmark_8"/>
+            <w:bookmarkEnd w:id="38"/>
             <w:r/>
             <w:r>
               <w:rPr/>
@@ -1948,9 +1999,9 @@
               <w:rPr/>
               <w:fldChar w:fldCharType="separate"/>
             </w:r>
-            <w:bookmarkStart w:id="114" w:name="__Fieldmark__2318_3033915229"/>
-            <w:bookmarkStart w:id="115" w:name="__Fieldmark__2318_3033915229"/>
-            <w:bookmarkEnd w:id="115"/>
+            <w:bookmarkStart w:id="39" w:name="Copia_di_Bookmark_9"/>
+            <w:bookmarkStart w:id="40" w:name="Copia_di_Bookmark_9"/>
+            <w:bookmarkEnd w:id="40"/>
             <w:r/>
             <w:r>
               <w:rPr/>
@@ -2029,9 +2080,9 @@
               <w:rPr/>
               <w:fldChar w:fldCharType="separate"/>
             </w:r>
-            <w:bookmarkStart w:id="116" w:name="__Fieldmark__2328_3033915229"/>
-            <w:bookmarkStart w:id="117" w:name="__Fieldmark__2328_3033915229"/>
-            <w:bookmarkEnd w:id="117"/>
+            <w:bookmarkStart w:id="41" w:name="Copia_di_Bookmark_10"/>
+            <w:bookmarkStart w:id="42" w:name="Copia_di_Bookmark_10"/>
+            <w:bookmarkEnd w:id="42"/>
             <w:r/>
             <w:r>
               <w:rPr/>
@@ -2304,9 +2355,9 @@
               <w:rPr/>
               <w:fldChar w:fldCharType="separate"/>
             </w:r>
-            <w:bookmarkStart w:id="118" w:name="__Fieldmark__2371_3033915229"/>
-            <w:bookmarkStart w:id="119" w:name="__Fieldmark__2371_3033915229"/>
-            <w:bookmarkEnd w:id="119"/>
+            <w:bookmarkStart w:id="43" w:name="Copia_di_Bookmark_11"/>
+            <w:bookmarkStart w:id="44" w:name="Copia_di_Bookmark_11"/>
+            <w:bookmarkEnd w:id="44"/>
             <w:r/>
             <w:r>
               <w:rPr/>
@@ -2597,7 +2648,7 @@
     <w:pPr>
       <w:widowControl/>
       <w:suppressAutoHyphens w:val="true"/>
-      <w:overflowPunct w:val="true"/>
+      <w:overflowPunct w:val="false"/>
       <w:bidi w:val="0"/>
       <w:spacing w:before="0" w:after="0"/>
       <w:jc w:val="left"/>

</xml_diff>

<commit_message>
Aggiornamento CV11_REG per dettagli su competenza CCV
</commit_message>
<xml_diff>
--- a/modelli/CV_commissioni/CV11_REG.docx
+++ b/modelli/CV_commissioni/CV11_REG.docx
@@ -2,6 +2,15 @@
 <file path=word/document.xml><?xml version="1.0" encoding="utf-8"?>
 <w:document xmlns:o="urn:schemas-microsoft-com:office:office" xmlns:r="http://schemas.openxmlformats.org/officeDocument/2006/relationships" xmlns:v="urn:schemas-microsoft-com:vml" xmlns:w="http://schemas.openxmlformats.org/wordprocessingml/2006/main" xmlns:w10="urn:schemas-microsoft-com:office:word" xmlns:wp="http://schemas.openxmlformats.org/drawingml/2006/wordprocessingDrawing" xmlns:wps="http://schemas.microsoft.com/office/word/2010/wordprocessingShape" xmlns:wpg="http://schemas.microsoft.com/office/word/2010/wordprocessingGroup" xmlns:mc="http://schemas.openxmlformats.org/markup-compatibility/2006" xmlns:wp14="http://schemas.microsoft.com/office/word/2010/wordprocessingDrawing" xmlns:w14="http://schemas.microsoft.com/office/word/2010/wordml" xmlns:w15="http://schemas.microsoft.com/office/word/2012/wordml" mc:Ignorable="w14 wp14 w15">
   <w:body>
+    <w:p>
+      <w:pPr>
+        <w:pStyle w:val="Normal"/>
+        <w:rPr/>
+      </w:pPr>
+      <w:r>
+        <w:rPr/>
+      </w:r>
+    </w:p>
     <w:tbl>
       <w:tblPr>
         <w:tblW w:w="9638" w:type="dxa"/>
@@ -754,9 +763,15 @@
         <w:fldChar w:fldCharType="end"/>
       </w:r>
       <w:bookmarkStart w:id="4" w:name="Bookmark_Copy_2_Copy_1"/>
-      <w:bookmarkStart w:id="5" w:name="Bookmark_Copy_2"/>
+      <w:bookmarkStart w:id="5" w:name="Bookmark_Copy_2_Copy_1_Copy_1"/>
+      <w:bookmarkStart w:id="6" w:name="Bookmark_Copy_2_Copy_1_Copy_1"/>
+      <w:bookmarkStart w:id="7" w:name="Bookmark_Copy_2_Copy_1"/>
+      <w:bookmarkStart w:id="8" w:name="Bookmark_Copy_2"/>
       <w:bookmarkEnd w:id="4"/>
       <w:bookmarkEnd w:id="5"/>
+      <w:bookmarkEnd w:id="6"/>
+      <w:bookmarkEnd w:id="7"/>
+      <w:bookmarkEnd w:id="8"/>
       <w:r>
         <w:rPr/>
         <w:t xml:space="preserve"> </w:t>
@@ -827,9 +842,9 @@
         <w:rPr/>
         <w:fldChar w:fldCharType="separate"/>
       </w:r>
-      <w:bookmarkStart w:id="6" w:name="Bookmark_Copy_3"/>
-      <w:bookmarkStart w:id="7" w:name="Bookmark_Copy_3"/>
-      <w:bookmarkEnd w:id="7"/>
+      <w:bookmarkStart w:id="9" w:name="Bookmark_Copy_3"/>
+      <w:bookmarkStart w:id="10" w:name="Bookmark_Copy_3"/>
+      <w:bookmarkEnd w:id="10"/>
       <w:r>
         <w:rPr/>
       </w:r>
@@ -837,10 +852,16 @@
         <w:rPr/>
         <w:fldChar w:fldCharType="end"/>
       </w:r>
-      <w:bookmarkStart w:id="8" w:name="Bookmark_Copy_3_Copy_1"/>
-      <w:bookmarkStart w:id="9" w:name="Bookmark_Copy_3"/>
-      <w:bookmarkEnd w:id="8"/>
-      <w:bookmarkEnd w:id="9"/>
+      <w:bookmarkStart w:id="11" w:name="Bookmark_Copy_3_Copy_1"/>
+      <w:bookmarkStart w:id="12" w:name="Bookmark_Copy_3_Copy_1_Copy_1"/>
+      <w:bookmarkStart w:id="13" w:name="Bookmark_Copy_3_Copy_1_Copy_1"/>
+      <w:bookmarkStart w:id="14" w:name="Bookmark_Copy_3_Copy_1"/>
+      <w:bookmarkStart w:id="15" w:name="Bookmark_Copy_3"/>
+      <w:bookmarkEnd w:id="11"/>
+      <w:bookmarkEnd w:id="12"/>
+      <w:bookmarkEnd w:id="13"/>
+      <w:bookmarkEnd w:id="14"/>
+      <w:bookmarkEnd w:id="15"/>
       <w:r>
         <w:rPr/>
         <w:t xml:space="preserve"> </w:t>
@@ -901,9 +922,9 @@
         </w:rPr>
         <w:fldChar w:fldCharType="separate"/>
       </w:r>
-      <w:bookmarkStart w:id="10" w:name="Bookmark_Copy_5_Copy_1"/>
-      <w:bookmarkStart w:id="11" w:name="Bookmark_Copy_5_Copy_1"/>
-      <w:bookmarkEnd w:id="11"/>
+      <w:bookmarkStart w:id="16" w:name="Bookmark_Copy_5_Copy_1"/>
+      <w:bookmarkStart w:id="17" w:name="Bookmark_Copy_5_Copy_1"/>
+      <w:bookmarkEnd w:id="17"/>
       <w:r>
         <w:rPr>
           <w:sz w:val="24"/>
@@ -917,10 +938,16 @@
         </w:rPr>
         <w:fldChar w:fldCharType="end"/>
       </w:r>
-      <w:bookmarkStart w:id="12" w:name="Bookmark_Copy_5_Copy_1_Copy_1"/>
-      <w:bookmarkStart w:id="13" w:name="Bookmark_Copy_5_Copy_1"/>
-      <w:bookmarkEnd w:id="12"/>
-      <w:bookmarkEnd w:id="13"/>
+      <w:bookmarkStart w:id="18" w:name="Bookmark_Copy_5_Copy_1_Copy_1"/>
+      <w:bookmarkStart w:id="19" w:name="Bookmark_Copy_5_Copy_1_Copy_1_Copy_1"/>
+      <w:bookmarkStart w:id="20" w:name="Bookmark_Copy_5_Copy_1_Copy_1_Copy_1"/>
+      <w:bookmarkStart w:id="21" w:name="Bookmark_Copy_5_Copy_1_Copy_1"/>
+      <w:bookmarkStart w:id="22" w:name="Bookmark_Copy_5_Copy_1"/>
+      <w:bookmarkEnd w:id="18"/>
+      <w:bookmarkEnd w:id="19"/>
+      <w:bookmarkEnd w:id="20"/>
+      <w:bookmarkEnd w:id="21"/>
+      <w:bookmarkEnd w:id="22"/>
       <w:r>
         <w:rPr>
           <w:rStyle w:val="DamodificareEG"/>
@@ -992,9 +1019,9 @@
         </w:rPr>
         <w:fldChar w:fldCharType="separate"/>
       </w:r>
-      <w:bookmarkStart w:id="14" w:name="Bookmark_Copy_2_Copy_1_Copy_1"/>
-      <w:bookmarkStart w:id="15" w:name="Bookmark_Copy_2_Copy_1_Copy_1"/>
-      <w:bookmarkEnd w:id="15"/>
+      <w:bookmarkStart w:id="23" w:name="Bookmark_Copy_2_Copy_1_Copy_1"/>
+      <w:bookmarkStart w:id="24" w:name="Bookmark_Copy_2_Copy_1_Copy_1"/>
+      <w:bookmarkEnd w:id="24"/>
       <w:r>
         <w:rPr>
           <w:sz w:val="24"/>
@@ -1008,10 +1035,16 @@
         </w:rPr>
         <w:fldChar w:fldCharType="end"/>
       </w:r>
-      <w:bookmarkStart w:id="16" w:name="Bookmark_Copy_2_Copy_1_Copy_1_Copy_1"/>
-      <w:bookmarkStart w:id="17" w:name="Bookmark_Copy_2_Copy_1_Copy_1"/>
-      <w:bookmarkEnd w:id="16"/>
-      <w:bookmarkEnd w:id="17"/>
+      <w:bookmarkStart w:id="25" w:name="Bookmark_Copy_2_Copy_1_Copy_1_Copy_2"/>
+      <w:bookmarkStart w:id="26" w:name="Bookmark_Copy_2_Copy_1_Copy_1_Copy_1_Cop"/>
+      <w:bookmarkStart w:id="27" w:name="Bookmark_Copy_2_Copy_1_Copy_1_Copy_1_Cop"/>
+      <w:bookmarkStart w:id="28" w:name="Bookmark_Copy_2_Copy_1_Copy_1_Copy_1"/>
+      <w:bookmarkStart w:id="29" w:name="Bookmark_Copy_2_Copy_1_Copy_1_Copy_1"/>
+      <w:bookmarkEnd w:id="25"/>
+      <w:bookmarkEnd w:id="26"/>
+      <w:bookmarkEnd w:id="27"/>
+      <w:bookmarkEnd w:id="28"/>
+      <w:bookmarkEnd w:id="29"/>
       <w:r>
         <w:rPr>
           <w:rStyle w:val="DamodificareEG"/>
@@ -1281,7 +1314,17 @@
       </w:pPr>
       <w:r>
         <w:rPr/>
-        <w:t xml:space="preserve">Si dichiara che la commissione di vigilanza per il pubblico spettacolo (art. 80 TULPS) è convocata in data …… / …… / …… alle ore … : …  presso: ………………………………………………… al fine dell’espressione del parere tecnico </w:t>
+        <w:t>Si dichiara che la commissione di vigilanza per il pubblico spettacolo</w:t>
+      </w:r>
+      <w:r>
+        <w:rPr>
+          <w:rStyle w:val="FootnoteReference"/>
+        </w:rPr>
+        <w:footnoteReference w:id="2"/>
+      </w:r>
+      <w:r>
+        <w:rPr/>
+        <w:t xml:space="preserve"> è convocata in data …… / …… / …… alle ore … : …  presso: ………………………………………………… al fine dell’espressione del parere tecnico </w:t>
       </w:r>
       <w:r>
         <w:rPr>
@@ -1303,7 +1346,17 @@
       </w:r>
       <w:r>
         <w:rPr/>
-        <w:t xml:space="preserve"> da parte del Sindaco (art. 68 TULPS) per la seguente </w:t>
+        <w:t xml:space="preserve"> da parte del Sindaco</w:t>
+      </w:r>
+      <w:r>
+        <w:rPr>
+          <w:rStyle w:val="FootnoteReference"/>
+        </w:rPr>
+        <w:footnoteReference w:id="3"/>
+      </w:r>
+      <w:r>
+        <w:rPr/>
+        <w:t xml:space="preserve"> per la seguente </w:t>
       </w:r>
       <w:r>
         <w:rPr>
@@ -1381,9 +1434,9 @@
               <w:rPr/>
               <w:fldChar w:fldCharType="separate"/>
             </w:r>
-            <w:bookmarkStart w:id="18" w:name="Bookmark_Copy_5"/>
-            <w:bookmarkStart w:id="19" w:name="Bookmark_Copy_5"/>
-            <w:bookmarkEnd w:id="19"/>
+            <w:bookmarkStart w:id="30" w:name="Bookmark_Copy_5"/>
+            <w:bookmarkStart w:id="31" w:name="Bookmark_Copy_5"/>
+            <w:bookmarkEnd w:id="31"/>
             <w:r/>
             <w:r>
               <w:rPr/>
@@ -1451,9 +1504,9 @@
               <w:rPr/>
               <w:fldChar w:fldCharType="separate"/>
             </w:r>
-            <w:bookmarkStart w:id="20" w:name="Bookmark_Copy_6"/>
-            <w:bookmarkStart w:id="21" w:name="Bookmark_Copy_6"/>
-            <w:bookmarkEnd w:id="21"/>
+            <w:bookmarkStart w:id="32" w:name="Bookmark_Copy_6"/>
+            <w:bookmarkStart w:id="33" w:name="Bookmark_Copy_6"/>
+            <w:bookmarkEnd w:id="33"/>
             <w:r/>
             <w:r>
               <w:rPr/>
@@ -1514,7 +1567,17 @@
       </w:pPr>
       <w:r>
         <w:rPr/>
-        <w:t xml:space="preserve">Per l’attività di pubblico spettacolo è richiesta capienza complessiva pari a n°……… occupanti, comunque &gt; 200 occupanti (art. 141 regio decreto 6 maggio 1940, n. 635), e </w:t>
+        <w:t>Per l’attività di pubblico spettacolo è richiesta capienza complessiva pari a n°……… occupanti, comunque &gt; 200 occupanti</w:t>
+      </w:r>
+      <w:r>
+        <w:rPr>
+          <w:rStyle w:val="FootnoteReference"/>
+        </w:rPr>
+        <w:footnoteReference w:id="4"/>
+      </w:r>
+      <w:r>
+        <w:rPr/>
+        <w:t xml:space="preserve">, e </w:t>
       </w:r>
       <w:r>
         <w:rPr>
@@ -1582,9 +1645,9 @@
               <w:rPr/>
               <w:fldChar w:fldCharType="separate"/>
             </w:r>
-            <w:bookmarkStart w:id="22" w:name="Bookmark_Copy_7"/>
-            <w:bookmarkStart w:id="23" w:name="Bookmark_Copy_7"/>
-            <w:bookmarkEnd w:id="23"/>
+            <w:bookmarkStart w:id="34" w:name="Bookmark_Copy_7"/>
+            <w:bookmarkStart w:id="35" w:name="Bookmark_Copy_7"/>
+            <w:bookmarkEnd w:id="35"/>
             <w:r/>
             <w:r>
               <w:rPr/>
@@ -1611,6 +1674,12 @@
             <w:r>
               <w:rPr/>
               <w:t>Locali cinematografici o teatrali, spettacoli viaggianti con capienza ≤ 1300 occupanti</w:t>
+            </w:r>
+            <w:r>
+              <w:rPr>
+                <w:rStyle w:val="FootnoteReference"/>
+              </w:rPr>
+              <w:footnoteReference w:id="5"/>
             </w:r>
           </w:p>
         </w:tc>
@@ -1652,9 +1721,9 @@
               <w:rPr/>
               <w:fldChar w:fldCharType="separate"/>
             </w:r>
-            <w:bookmarkStart w:id="24" w:name="Bookmark_Copy_8"/>
-            <w:bookmarkStart w:id="25" w:name="Bookmark_Copy_8"/>
-            <w:bookmarkEnd w:id="25"/>
+            <w:bookmarkStart w:id="36" w:name="Bookmark_Copy_8"/>
+            <w:bookmarkStart w:id="37" w:name="Bookmark_Copy_8"/>
+            <w:bookmarkEnd w:id="37"/>
             <w:r/>
             <w:r>
               <w:rPr/>
@@ -1682,6 +1751,12 @@
               <w:rPr/>
               <w:t>Spettacolo o intrattenimento in aree delimitate o locali nell’ambito di manifestazioni pubbliche con capienza ≤ 5000 occupanti</w:t>
             </w:r>
+            <w:r>
+              <w:rPr>
+                <w:rStyle w:val="FootnoteReference"/>
+              </w:rPr>
+              <w:footnoteReference w:id="6"/>
+            </w:r>
           </w:p>
         </w:tc>
       </w:tr>
@@ -1693,21 +1768,60 @@
       </w:pPr>
       <w:r>
         <w:rPr/>
+        <w:t>con esclusione di:</w:t>
       </w:r>
     </w:p>
     <w:p>
       <w:pPr>
         <w:pStyle w:val="BodyText"/>
-        <w:rPr/>
-      </w:pPr>
-      <w:r>
-        <w:rPr/>
-        <w:t>con esclusione degli spettacoli dal vivo con capienza ≤ 1000 occupanti, che comprendono attività culturali quali il teatro, la musica, la danza e il musical nonché le proiezioni cinematografiche, che si svolgono in un orario compreso tra le ore 8.00 e le ore 1.00 del giorno seguente (art. 38 bis decreto legge n. 76/2020).</w:t>
+        <w:numPr>
+          <w:ilvl w:val="0"/>
+          <w:numId w:val="1"/>
+        </w:numPr>
+        <w:rPr/>
+      </w:pPr>
+      <w:r>
+        <w:rPr/>
+        <w:t>spettacoli dal vivo con capienza ≤ 1000 occupanti, che comprendono attività culturali quali il teatro, la musica, la danza e il musical nonché le proiezioni cinematografiche, che si svolgono in un orario compreso tra le ore 8.00 e le ore 1.00 del giorno seguente, tranne casi in cui sussistono vincoli ambientali, paesaggistici o culturali nel luogo in cui si svolge lo spettacolo in oggetto</w:t>
+      </w:r>
+      <w:r>
+        <w:rPr>
+          <w:rStyle w:val="FootnoteReference"/>
+        </w:rPr>
+        <w:footnoteReference w:id="7"/>
+      </w:r>
+      <w:r>
+        <w:rPr/>
+        <w:t>;</w:t>
       </w:r>
     </w:p>
     <w:p>
       <w:pPr>
         <w:pStyle w:val="BodyText"/>
+        <w:numPr>
+          <w:ilvl w:val="0"/>
+          <w:numId w:val="1"/>
+        </w:numPr>
+        <w:rPr/>
+      </w:pPr>
+      <w:r>
+        <w:rPr/>
+        <w:t>parchi di divertimento e per attrezzature da divertimento meccaniche o elettromeccaniche che comportano sollecitazioni fisiche degli spettatori o del pubblico partecipante ai giochi superiori ai livelli indicati con decreto del Ministro dell’Interno di concerto con il Ministro della sanità</w:t>
+      </w:r>
+      <w:r>
+        <w:rPr>
+          <w:rStyle w:val="FootnoteReference"/>
+        </w:rPr>
+        <w:footnoteReference w:id="8"/>
+      </w:r>
+      <w:r>
+        <w:rPr/>
+        <w:t>.</w:t>
+      </w:r>
+    </w:p>
+    <w:p>
+      <w:pPr>
+        <w:pStyle w:val="BodyText"/>
         <w:rPr/>
       </w:pPr>
       <w:r>
@@ -1723,7 +1837,17 @@
       </w:r>
       <w:r>
         <w:rPr/>
-        <w:t xml:space="preserve"> in merito all’attività ex art. 141, regio decreto 6 maggio 1940, n. 635:</w:t>
+        <w:t xml:space="preserve"> in merito all’attività</w:t>
+      </w:r>
+      <w:r>
+        <w:rPr>
+          <w:rStyle w:val="FootnoteReference"/>
+        </w:rPr>
+        <w:footnoteReference w:id="9"/>
+      </w:r>
+      <w:r>
+        <w:rPr/>
+        <w:t>:</w:t>
       </w:r>
     </w:p>
     <w:tbl>
@@ -1740,8 +1864,8 @@
         </w:tblCellMar>
       </w:tblPr>
       <w:tblGrid>
-        <w:gridCol w:w="837"/>
-        <w:gridCol w:w="8805"/>
+        <w:gridCol w:w="1636"/>
+        <w:gridCol w:w="8006"/>
       </w:tblGrid>
       <w:tr>
         <w:trPr>
@@ -1749,7 +1873,7 @@
         </w:trPr>
         <w:tc>
           <w:tcPr>
-            <w:tcW w:w="837" w:type="dxa"/>
+            <w:tcW w:w="1636" w:type="dxa"/>
             <w:tcBorders/>
           </w:tcPr>
           <w:p>
@@ -1757,10 +1881,8 @@
               <w:pStyle w:val="BodyText"/>
               <w:widowControl w:val="false"/>
               <w:spacing w:before="0" w:after="140"/>
-              <w:jc w:val="center"/>
-              <w:rPr>
-                <w:lang w:val="it-IT"/>
-              </w:rPr>
+              <w:jc w:val="left"/>
+              <w:rPr/>
             </w:pPr>
             <w:r>
               <w:fldChar w:fldCharType="begin">
@@ -1782,22 +1904,27 @@
               <w:rPr/>
               <w:fldChar w:fldCharType="separate"/>
             </w:r>
-            <w:bookmarkStart w:id="26" w:name="Bookmark_Copy_9"/>
-            <w:bookmarkStart w:id="27" w:name="Bookmark_Copy_9"/>
-            <w:bookmarkEnd w:id="27"/>
-            <w:r/>
+            <w:bookmarkStart w:id="38" w:name="Bookmark_Copy_9"/>
+            <w:bookmarkStart w:id="39" w:name="Bookmark_Copy_9"/>
+            <w:bookmarkEnd w:id="39"/>
+            <w:r>
+              <w:rPr/>
+            </w:r>
             <w:r>
               <w:rPr/>
               <w:fldChar w:fldCharType="end"/>
             </w:r>
-            <w:r>
-              <w:rPr/>
+            <w:bookmarkStart w:id="40" w:name="Bookmark_Copy_9"/>
+            <w:bookmarkEnd w:id="40"/>
+            <w:r>
+              <w:rPr/>
+              <w:t xml:space="preserve"> Parere</w:t>
             </w:r>
           </w:p>
         </w:tc>
         <w:tc>
           <w:tcPr>
-            <w:tcW w:w="8805" w:type="dxa"/>
+            <w:tcW w:w="8006" w:type="dxa"/>
             <w:tcBorders/>
           </w:tcPr>
           <w:p>
@@ -1835,7 +1962,7 @@
         </w:trPr>
         <w:tc>
           <w:tcPr>
-            <w:tcW w:w="837" w:type="dxa"/>
+            <w:tcW w:w="1636" w:type="dxa"/>
             <w:tcBorders/>
           </w:tcPr>
           <w:p>
@@ -1843,7 +1970,7 @@
               <w:pStyle w:val="BodyText"/>
               <w:widowControl w:val="false"/>
               <w:spacing w:before="0" w:after="140"/>
-              <w:jc w:val="center"/>
+              <w:jc w:val="left"/>
               <w:rPr/>
             </w:pPr>
             <w:r>
@@ -1866,22 +1993,27 @@
               <w:rPr/>
               <w:fldChar w:fldCharType="separate"/>
             </w:r>
-            <w:bookmarkStart w:id="28" w:name="Bookmark_Copy_10"/>
-            <w:bookmarkStart w:id="29" w:name="Bookmark_Copy_10"/>
-            <w:bookmarkEnd w:id="29"/>
-            <w:r/>
+            <w:bookmarkStart w:id="41" w:name="Bookmark_Copy_10"/>
+            <w:bookmarkStart w:id="42" w:name="Bookmark_Copy_10"/>
+            <w:bookmarkEnd w:id="42"/>
+            <w:r>
+              <w:rPr/>
+            </w:r>
             <w:r>
               <w:rPr/>
               <w:fldChar w:fldCharType="end"/>
             </w:r>
-            <w:r>
-              <w:rPr/>
+            <w:bookmarkStart w:id="43" w:name="Bookmark_Copy_10"/>
+            <w:bookmarkEnd w:id="43"/>
+            <w:r>
+              <w:rPr/>
+              <w:t xml:space="preserve"> Sopralluogo</w:t>
             </w:r>
           </w:p>
         </w:tc>
         <w:tc>
           <w:tcPr>
-            <w:tcW w:w="8805" w:type="dxa"/>
+            <w:tcW w:w="8006" w:type="dxa"/>
             <w:tcBorders/>
           </w:tcPr>
           <w:p>
@@ -1909,6 +2041,33 @@
             <w:r>
               <w:rPr/>
               <w:t xml:space="preserve"> di solidità, di sicurezza e di igiene dei locali stessi o degli impianti ed indicare le misure e le cautele ritenute necessarie sia nell'interesse dell'igiene che della prevenzione degli infortuni.</w:t>
+            </w:r>
+          </w:p>
+          <w:p>
+            <w:pPr>
+              <w:pStyle w:val="BodyText"/>
+              <w:widowControl w:val="false"/>
+              <w:spacing w:lineRule="auto" w:line="276" w:before="0" w:after="140"/>
+              <w:jc w:val="both"/>
+              <w:rPr/>
+            </w:pPr>
+            <w:r>
+              <w:rPr>
+                <w:b w:val="false"/>
+                <w:bCs w:val="false"/>
+              </w:rPr>
+              <w:t xml:space="preserve">[c] </w:t>
+            </w:r>
+            <w:r>
+              <w:rPr>
+                <w:b/>
+                <w:bCs/>
+              </w:rPr>
+              <w:t>Accertare la conformità</w:t>
+            </w:r>
+            <w:r>
+              <w:rPr/>
+              <w:t xml:space="preserve"> alle disposizioni vigenti e la visibilità delle scritte e degli avvisi per il pubblico prescritti per la sicurezza e per l'incolumità pubblica.</w:t>
             </w:r>
           </w:p>
         </w:tc>
@@ -1919,7 +2078,7 @@
         </w:trPr>
         <w:tc>
           <w:tcPr>
-            <w:tcW w:w="837" w:type="dxa"/>
+            <w:tcW w:w="1636" w:type="dxa"/>
             <w:tcBorders/>
           </w:tcPr>
           <w:p>
@@ -1927,91 +2086,7 @@
               <w:pStyle w:val="BodyText"/>
               <w:widowControl w:val="false"/>
               <w:spacing w:before="0" w:after="140"/>
-              <w:jc w:val="center"/>
-              <w:rPr/>
-            </w:pPr>
-            <w:r>
-              <w:fldChar w:fldCharType="begin">
-                <w:ffData>
-                  <w:name w:val="Bookmark Copy 11"/>
-                  <w:enabled/>
-                  <w:calcOnExit w:val="0"/>
-                  <w:checkBox>
-                    <w:sizeAuto/>
-                  </w:checkBox>
-                </w:ffData>
-              </w:fldChar>
-            </w:r>
-            <w:r>
-              <w:rPr/>
-              <w:instrText xml:space="preserve"> FORMCHECKBOX </w:instrText>
-            </w:r>
-            <w:r>
-              <w:rPr/>
-              <w:fldChar w:fldCharType="separate"/>
-            </w:r>
-            <w:bookmarkStart w:id="30" w:name="Bookmark_Copy_11"/>
-            <w:bookmarkStart w:id="31" w:name="Bookmark_Copy_11"/>
-            <w:bookmarkEnd w:id="31"/>
-            <w:r/>
-            <w:r>
-              <w:rPr/>
-              <w:fldChar w:fldCharType="end"/>
-            </w:r>
-            <w:r>
-              <w:rPr/>
-            </w:r>
-          </w:p>
-        </w:tc>
-        <w:tc>
-          <w:tcPr>
-            <w:tcW w:w="8805" w:type="dxa"/>
-            <w:tcBorders/>
-          </w:tcPr>
-          <w:p>
-            <w:pPr>
-              <w:pStyle w:val="BodyText"/>
-              <w:widowControl w:val="false"/>
-              <w:spacing w:lineRule="auto" w:line="276" w:before="0" w:after="140"/>
-              <w:jc w:val="both"/>
-              <w:rPr/>
-            </w:pPr>
-            <w:r>
-              <w:rPr>
-                <w:b w:val="false"/>
-                <w:bCs w:val="false"/>
-              </w:rPr>
-              <w:t xml:space="preserve">[c] </w:t>
-            </w:r>
-            <w:r>
-              <w:rPr>
-                <w:b/>
-                <w:bCs/>
-              </w:rPr>
-              <w:t>Accertare la conformità</w:t>
-            </w:r>
-            <w:r>
-              <w:rPr/>
-              <w:t xml:space="preserve"> alle disposizioni vigenti e la visibilità delle scritte e degli avvisi per il pubblico prescritti per la sicurezza e per l'incolumità pubblica.</w:t>
-            </w:r>
-          </w:p>
-        </w:tc>
-      </w:tr>
-      <w:tr>
-        <w:trPr>
-          <w:cantSplit w:val="true"/>
-        </w:trPr>
-        <w:tc>
-          <w:tcPr>
-            <w:tcW w:w="837" w:type="dxa"/>
-            <w:tcBorders/>
-          </w:tcPr>
-          <w:p>
-            <w:pPr>
-              <w:pStyle w:val="BodyText"/>
-              <w:widowControl w:val="false"/>
-              <w:spacing w:before="0" w:after="140"/>
-              <w:jc w:val="center"/>
+              <w:jc w:val="left"/>
               <w:rPr/>
             </w:pPr>
             <w:r>
@@ -2034,22 +2109,27 @@
               <w:rPr/>
               <w:fldChar w:fldCharType="separate"/>
             </w:r>
-            <w:bookmarkStart w:id="32" w:name="Bookmark_Copy_12"/>
-            <w:bookmarkStart w:id="33" w:name="Bookmark_Copy_12"/>
-            <w:bookmarkEnd w:id="33"/>
-            <w:r/>
+            <w:bookmarkStart w:id="44" w:name="Bookmark_Copy_12"/>
+            <w:bookmarkStart w:id="45" w:name="Bookmark_Copy_12"/>
+            <w:bookmarkEnd w:id="45"/>
+            <w:r>
+              <w:rPr/>
+            </w:r>
             <w:r>
               <w:rPr/>
               <w:fldChar w:fldCharType="end"/>
             </w:r>
-            <w:r>
-              <w:rPr/>
+            <w:bookmarkStart w:id="46" w:name="Bookmark_Copy_12"/>
+            <w:bookmarkEnd w:id="46"/>
+            <w:r>
+              <w:rPr/>
+              <w:t xml:space="preserve"> Codice id.</w:t>
             </w:r>
           </w:p>
         </w:tc>
         <w:tc>
           <w:tcPr>
-            <w:tcW w:w="8805" w:type="dxa"/>
+            <w:tcW w:w="8006" w:type="dxa"/>
             <w:tcBorders/>
           </w:tcPr>
           <w:p>
@@ -2084,7 +2164,7 @@
         </w:trPr>
         <w:tc>
           <w:tcPr>
-            <w:tcW w:w="837" w:type="dxa"/>
+            <w:tcW w:w="1636" w:type="dxa"/>
             <w:tcBorders/>
           </w:tcPr>
           <w:p>
@@ -2092,7 +2172,7 @@
               <w:pStyle w:val="BodyText"/>
               <w:widowControl w:val="false"/>
               <w:spacing w:before="0" w:after="140"/>
-              <w:jc w:val="center"/>
+              <w:jc w:val="left"/>
               <w:rPr/>
             </w:pPr>
             <w:r>
@@ -2115,22 +2195,27 @@
               <w:rPr/>
               <w:fldChar w:fldCharType="separate"/>
             </w:r>
-            <w:bookmarkStart w:id="34" w:name="Bookmark_Copy_13"/>
-            <w:bookmarkStart w:id="35" w:name="Bookmark_Copy_13"/>
-            <w:bookmarkEnd w:id="35"/>
-            <w:r/>
+            <w:bookmarkStart w:id="47" w:name="Bookmark_Copy_13"/>
+            <w:bookmarkStart w:id="48" w:name="Bookmark_Copy_13"/>
+            <w:bookmarkEnd w:id="48"/>
+            <w:r>
+              <w:rPr/>
+            </w:r>
             <w:r>
               <w:rPr/>
               <w:fldChar w:fldCharType="end"/>
             </w:r>
-            <w:r>
-              <w:rPr/>
+            <w:bookmarkStart w:id="49" w:name="Bookmark_Copy_13"/>
+            <w:bookmarkEnd w:id="49"/>
+            <w:r>
+              <w:rPr/>
+              <w:t xml:space="preserve"> Ispezione</w:t>
             </w:r>
           </w:p>
         </w:tc>
         <w:tc>
           <w:tcPr>
-            <w:tcW w:w="8805" w:type="dxa"/>
+            <w:tcW w:w="8006" w:type="dxa"/>
             <w:tcBorders/>
           </w:tcPr>
           <w:p>
@@ -2390,9 +2475,9 @@
               <w:rPr/>
               <w:fldChar w:fldCharType="separate"/>
             </w:r>
-            <w:bookmarkStart w:id="36" w:name="Bookmark_Copy_14"/>
-            <w:bookmarkStart w:id="37" w:name="Bookmark_Copy_14"/>
-            <w:bookmarkEnd w:id="37"/>
+            <w:bookmarkStart w:id="50" w:name="Bookmark_Copy_14"/>
+            <w:bookmarkStart w:id="51" w:name="Bookmark_Copy_14"/>
+            <w:bookmarkEnd w:id="51"/>
             <w:r/>
             <w:r>
               <w:rPr/>
@@ -2560,6 +2645,9 @@
     </w:p>
     <w:sectPr>
       <w:footerReference w:type="default" r:id="rId3"/>
+      <w:footnotePr>
+        <w:numFmt w:val="decimal"/>
+      </w:footnotePr>
       <w:type w:val="nextPage"/>
       <w:pgSz w:w="11906" w:h="16838"/>
       <w:pgMar w:left="1134" w:right="1134" w:gutter="0" w:header="0" w:top="1134" w:footer="1134" w:bottom="1693"/>
@@ -2597,7 +2685,7 @@
     </w:r>
     <w:r>
       <w:rPr/>
-      <w:t>4</w:t>
+      <w:t>5</w:t>
     </w:r>
     <w:r>
       <w:rPr/>
@@ -2621,7 +2709,7 @@
     </w:r>
     <w:r>
       <w:rPr/>
-      <w:t>4</w:t>
+      <w:t>5</w:t>
     </w:r>
     <w:r>
       <w:rPr/>
@@ -2657,6 +2745,471 @@
 </w:ftr>
 </file>
 
+<file path=word/footnotes.xml><?xml version="1.0" encoding="utf-8"?>
+<w:footnotes xmlns:o="urn:schemas-microsoft-com:office:office" xmlns:r="http://schemas.openxmlformats.org/officeDocument/2006/relationships" xmlns:v="urn:schemas-microsoft-com:vml" xmlns:w="http://schemas.openxmlformats.org/wordprocessingml/2006/main" xmlns:w10="urn:schemas-microsoft-com:office:word" xmlns:wp="http://schemas.openxmlformats.org/drawingml/2006/wordprocessingDrawing" xmlns:wps="http://schemas.microsoft.com/office/word/2010/wordprocessingShape" xmlns:wpg="http://schemas.microsoft.com/office/word/2010/wordprocessingGroup" xmlns:mc="http://schemas.openxmlformats.org/markup-compatibility/2006" xmlns:wp14="http://schemas.microsoft.com/office/word/2010/wordprocessingDrawing" xmlns:w14="http://schemas.microsoft.com/office/word/2010/wordml" xmlns:w15="http://schemas.microsoft.com/office/word/2012/wordml" mc:Ignorable="w14 wp14 w15">
+  <w:footnote w:id="0" w:type="separator">
+    <w:p>
+      <w:pPr>
+        <w:rPr>
+          <w:sz w:val="12"/>
+        </w:rPr>
+      </w:pPr>
+      <w:r>
+        <w:separator/>
+      </w:r>
+    </w:p>
+  </w:footnote>
+  <w:footnote w:id="1" w:type="continuationSeparator">
+    <w:p>
+      <w:pPr>
+        <w:rPr>
+          <w:sz w:val="12"/>
+        </w:rPr>
+      </w:pPr>
+      <w:r>
+        <w:continuationSeparator/>
+      </w:r>
+    </w:p>
+  </w:footnote>
+  <w:footnote w:id="2">
+    <w:p>
+      <w:pPr>
+        <w:pStyle w:val="FootnoteText"/>
+        <w:rPr/>
+      </w:pPr>
+      <w:r>
+        <w:rPr>
+          <w:rStyle w:val="FootnoteCharacters"/>
+        </w:rPr>
+        <w:footnoteRef/>
+      </w:r>
+      <w:r>
+        <w:rPr/>
+        <w:tab/>
+        <w:t>Come definita dall’art. 80 TULPS (regio decreto 18 giugno 1931 , n. 773) e dagli artt. 141, 141-bis, 142 Reg. TULPS (regio decreto 6 maggio 1940, n. 635).</w:t>
+      </w:r>
+    </w:p>
+  </w:footnote>
+  <w:footnote w:id="3">
+    <w:p>
+      <w:pPr>
+        <w:pStyle w:val="FootnoteText"/>
+        <w:rPr/>
+      </w:pPr>
+      <w:r>
+        <w:rPr>
+          <w:rStyle w:val="FootnoteCharacters"/>
+        </w:rPr>
+        <w:footnoteRef/>
+      </w:r>
+      <w:r>
+        <w:rPr/>
+        <w:tab/>
+        <w:t>Ai sensi dell’art. 68 TULPS.</w:t>
+      </w:r>
+    </w:p>
+  </w:footnote>
+  <w:footnote w:id="4">
+    <w:p>
+      <w:pPr>
+        <w:pStyle w:val="FootnoteText"/>
+        <w:bidi w:val="0"/>
+        <w:rPr/>
+      </w:pPr>
+      <w:r>
+        <w:rPr>
+          <w:rStyle w:val="FootnoteCharacters"/>
+        </w:rPr>
+        <w:footnoteRef/>
+      </w:r>
+      <w:r>
+        <w:rPr/>
+        <w:tab/>
+        <w:t xml:space="preserve">Secondo comma 2, art. 141 Reg. TULPS, per locali ed impianti con capienza complessiva ≤ 200 persone il parere, le verifiche e gli accertamenti della commissione di vigilanza sono sostituiti da relazione tecnica di professionista. Inoltre, secondo artt. 68 e 69 TULPS, per eventi ≤ 200 partecipanti che si svolgono entro le ore 24 del giorno di inizio, la licenza è sostituita </w:t>
+      </w:r>
+      <w:r>
+        <w:rPr/>
+        <w:t>da</w:t>
+      </w:r>
+      <w:r>
+        <w:rPr/>
+        <w:t xml:space="preserve"> SCIA.</w:t>
+      </w:r>
+    </w:p>
+  </w:footnote>
+  <w:footnote w:id="5">
+    <w:p>
+      <w:pPr>
+        <w:pStyle w:val="FootnoteText"/>
+        <w:rPr/>
+      </w:pPr>
+      <w:r>
+        <w:rPr>
+          <w:rStyle w:val="FootnoteCharacters"/>
+        </w:rPr>
+        <w:footnoteRef/>
+      </w:r>
+      <w:r>
+        <w:rPr/>
+        <w:tab/>
+        <w:t>Secondo comma 9, art. 142 Reg. TULPS, capienze superiori di competenza della commissione provinciale.</w:t>
+      </w:r>
+    </w:p>
+  </w:footnote>
+  <w:footnote w:id="6">
+    <w:p>
+      <w:pPr>
+        <w:pStyle w:val="FootnoteText"/>
+        <w:rPr/>
+      </w:pPr>
+      <w:r>
+        <w:rPr>
+          <w:rStyle w:val="FootnoteCharacters"/>
+        </w:rPr>
+        <w:footnoteRef/>
+      </w:r>
+      <w:r>
+        <w:rPr/>
+        <w:tab/>
+        <w:t>Secondo comma 9, art. 142 Reg. TULPS, capienze superiori di competenza della commissione provinciale.</w:t>
+      </w:r>
+    </w:p>
+  </w:footnote>
+  <w:footnote w:id="7">
+    <w:p>
+      <w:pPr>
+        <w:pStyle w:val="FootnoteText"/>
+        <w:rPr/>
+      </w:pPr>
+      <w:r>
+        <w:rPr>
+          <w:rStyle w:val="FootnoteCharacters"/>
+        </w:rPr>
+        <w:footnoteRef/>
+      </w:r>
+      <w:r>
+        <w:rPr/>
+        <w:tab/>
+        <w:t xml:space="preserve">Secondo art. 38 bis decreto legge n. 76/2020, fino al 31 dicembre 2023 la licenza è sostituita </w:t>
+      </w:r>
+      <w:r>
+        <w:rPr/>
+        <w:t>da</w:t>
+      </w:r>
+      <w:r>
+        <w:rPr/>
+        <w:t xml:space="preserve"> SCIA.</w:t>
+      </w:r>
+    </w:p>
+  </w:footnote>
+  <w:footnote w:id="8">
+    <w:p>
+      <w:pPr>
+        <w:pStyle w:val="FootnoteText"/>
+        <w:rPr/>
+      </w:pPr>
+      <w:r>
+        <w:rPr>
+          <w:rStyle w:val="FootnoteCharacters"/>
+        </w:rPr>
+        <w:footnoteRef/>
+      </w:r>
+      <w:r>
+        <w:rPr/>
+        <w:tab/>
+        <w:t>Secondo comma 9, art. 142 Reg. TULPS, di competenza della commissione provinciale.</w:t>
+      </w:r>
+    </w:p>
+  </w:footnote>
+  <w:footnote w:id="9">
+    <w:p>
+      <w:pPr>
+        <w:pStyle w:val="FootnoteText"/>
+        <w:rPr/>
+      </w:pPr>
+      <w:r>
+        <w:rPr>
+          <w:rStyle w:val="FootnoteCharacters"/>
+        </w:rPr>
+        <w:footnoteRef/>
+      </w:r>
+      <w:r>
+        <w:rPr/>
+        <w:tab/>
+        <w:t>Secondo art. 141, Reg. TULPS.</w:t>
+      </w:r>
+    </w:p>
+  </w:footnote>
+</w:footnotes>
+</file>
+
+<file path=word/numbering.xml><?xml version="1.0" encoding="utf-8"?>
+<w:numbering xmlns:w="http://schemas.openxmlformats.org/wordprocessingml/2006/main" xmlns:o="urn:schemas-microsoft-com:office:office" xmlns:r="http://schemas.openxmlformats.org/officeDocument/2006/relationships" xmlns:v="urn:schemas-microsoft-com:vml" xmlns:mc="http://schemas.openxmlformats.org/markup-compatibility/2006" xmlns:w14="http://schemas.microsoft.com/office/word/2010/wordml" mc:Ignorable="w14">
+  <w:abstractNum w:abstractNumId="1">
+    <w:lvl w:ilvl="0">
+      <w:start w:val="1"/>
+      <w:numFmt w:val="bullet"/>
+      <w:lvlText w:val=""/>
+      <w:lvlJc w:val="left"/>
+      <w:pPr>
+        <w:tabs>
+          <w:tab w:val="num" w:pos="720"/>
+        </w:tabs>
+        <w:ind w:left="720" w:hanging="360"/>
+      </w:pPr>
+      <w:rPr>
+        <w:rFonts w:ascii="Symbol" w:hAnsi="Symbol" w:cs="Symbol" w:hint="default"/>
+      </w:rPr>
+    </w:lvl>
+    <w:lvl w:ilvl="1">
+      <w:start w:val="1"/>
+      <w:numFmt w:val="bullet"/>
+      <w:lvlText w:val="◦"/>
+      <w:lvlJc w:val="left"/>
+      <w:pPr>
+        <w:tabs>
+          <w:tab w:val="num" w:pos="1080"/>
+        </w:tabs>
+        <w:ind w:left="1080" w:hanging="360"/>
+      </w:pPr>
+      <w:rPr>
+        <w:rFonts w:ascii="OpenSymbol" w:hAnsi="OpenSymbol" w:cs="OpenSymbol" w:hint="default"/>
+      </w:rPr>
+    </w:lvl>
+    <w:lvl w:ilvl="2">
+      <w:start w:val="1"/>
+      <w:numFmt w:val="bullet"/>
+      <w:lvlText w:val="▪"/>
+      <w:lvlJc w:val="left"/>
+      <w:pPr>
+        <w:tabs>
+          <w:tab w:val="num" w:pos="1440"/>
+        </w:tabs>
+        <w:ind w:left="1440" w:hanging="360"/>
+      </w:pPr>
+      <w:rPr>
+        <w:rFonts w:ascii="OpenSymbol" w:hAnsi="OpenSymbol" w:cs="OpenSymbol" w:hint="default"/>
+      </w:rPr>
+    </w:lvl>
+    <w:lvl w:ilvl="3">
+      <w:start w:val="1"/>
+      <w:numFmt w:val="bullet"/>
+      <w:lvlText w:val=""/>
+      <w:lvlJc w:val="left"/>
+      <w:pPr>
+        <w:tabs>
+          <w:tab w:val="num" w:pos="1800"/>
+        </w:tabs>
+        <w:ind w:left="1800" w:hanging="360"/>
+      </w:pPr>
+      <w:rPr>
+        <w:rFonts w:ascii="Symbol" w:hAnsi="Symbol" w:cs="Symbol" w:hint="default"/>
+      </w:rPr>
+    </w:lvl>
+    <w:lvl w:ilvl="4">
+      <w:start w:val="1"/>
+      <w:numFmt w:val="bullet"/>
+      <w:lvlText w:val="◦"/>
+      <w:lvlJc w:val="left"/>
+      <w:pPr>
+        <w:tabs>
+          <w:tab w:val="num" w:pos="2160"/>
+        </w:tabs>
+        <w:ind w:left="2160" w:hanging="360"/>
+      </w:pPr>
+      <w:rPr>
+        <w:rFonts w:ascii="OpenSymbol" w:hAnsi="OpenSymbol" w:cs="OpenSymbol" w:hint="default"/>
+      </w:rPr>
+    </w:lvl>
+    <w:lvl w:ilvl="5">
+      <w:start w:val="1"/>
+      <w:numFmt w:val="bullet"/>
+      <w:lvlText w:val="▪"/>
+      <w:lvlJc w:val="left"/>
+      <w:pPr>
+        <w:tabs>
+          <w:tab w:val="num" w:pos="2520"/>
+        </w:tabs>
+        <w:ind w:left="2520" w:hanging="360"/>
+      </w:pPr>
+      <w:rPr>
+        <w:rFonts w:ascii="OpenSymbol" w:hAnsi="OpenSymbol" w:cs="OpenSymbol" w:hint="default"/>
+      </w:rPr>
+    </w:lvl>
+    <w:lvl w:ilvl="6">
+      <w:start w:val="1"/>
+      <w:numFmt w:val="bullet"/>
+      <w:lvlText w:val=""/>
+      <w:lvlJc w:val="left"/>
+      <w:pPr>
+        <w:tabs>
+          <w:tab w:val="num" w:pos="2880"/>
+        </w:tabs>
+        <w:ind w:left="2880" w:hanging="360"/>
+      </w:pPr>
+      <w:rPr>
+        <w:rFonts w:ascii="Symbol" w:hAnsi="Symbol" w:cs="Symbol" w:hint="default"/>
+      </w:rPr>
+    </w:lvl>
+    <w:lvl w:ilvl="7">
+      <w:start w:val="1"/>
+      <w:numFmt w:val="bullet"/>
+      <w:lvlText w:val="◦"/>
+      <w:lvlJc w:val="left"/>
+      <w:pPr>
+        <w:tabs>
+          <w:tab w:val="num" w:pos="3240"/>
+        </w:tabs>
+        <w:ind w:left="3240" w:hanging="360"/>
+      </w:pPr>
+      <w:rPr>
+        <w:rFonts w:ascii="OpenSymbol" w:hAnsi="OpenSymbol" w:cs="OpenSymbol" w:hint="default"/>
+      </w:rPr>
+    </w:lvl>
+    <w:lvl w:ilvl="8">
+      <w:start w:val="1"/>
+      <w:numFmt w:val="bullet"/>
+      <w:lvlText w:val="▪"/>
+      <w:lvlJc w:val="left"/>
+      <w:pPr>
+        <w:tabs>
+          <w:tab w:val="num" w:pos="3600"/>
+        </w:tabs>
+        <w:ind w:left="3600" w:hanging="360"/>
+      </w:pPr>
+      <w:rPr>
+        <w:rFonts w:ascii="OpenSymbol" w:hAnsi="OpenSymbol" w:cs="OpenSymbol" w:hint="default"/>
+      </w:rPr>
+    </w:lvl>
+  </w:abstractNum>
+  <w:abstractNum w:abstractNumId="2">
+    <w:lvl w:ilvl="0">
+      <w:start w:val="1"/>
+      <w:numFmt w:val="none"/>
+      <w:suff w:val="nothing"/>
+      <w:lvlText w:val=""/>
+      <w:lvlJc w:val="left"/>
+      <w:pPr>
+        <w:tabs>
+          <w:tab w:val="num" w:pos="0"/>
+        </w:tabs>
+        <w:ind w:left="0" w:hanging="0"/>
+      </w:pPr>
+    </w:lvl>
+    <w:lvl w:ilvl="1">
+      <w:start w:val="1"/>
+      <w:numFmt w:val="none"/>
+      <w:suff w:val="nothing"/>
+      <w:lvlText w:val=""/>
+      <w:lvlJc w:val="left"/>
+      <w:pPr>
+        <w:tabs>
+          <w:tab w:val="num" w:pos="0"/>
+        </w:tabs>
+        <w:ind w:left="0" w:hanging="0"/>
+      </w:pPr>
+    </w:lvl>
+    <w:lvl w:ilvl="2">
+      <w:start w:val="1"/>
+      <w:numFmt w:val="none"/>
+      <w:suff w:val="nothing"/>
+      <w:lvlText w:val=""/>
+      <w:lvlJc w:val="left"/>
+      <w:pPr>
+        <w:tabs>
+          <w:tab w:val="num" w:pos="0"/>
+        </w:tabs>
+        <w:ind w:left="0" w:hanging="0"/>
+      </w:pPr>
+    </w:lvl>
+    <w:lvl w:ilvl="3">
+      <w:start w:val="1"/>
+      <w:numFmt w:val="none"/>
+      <w:suff w:val="nothing"/>
+      <w:lvlText w:val=""/>
+      <w:lvlJc w:val="left"/>
+      <w:pPr>
+        <w:tabs>
+          <w:tab w:val="num" w:pos="0"/>
+        </w:tabs>
+        <w:ind w:left="0" w:hanging="0"/>
+      </w:pPr>
+    </w:lvl>
+    <w:lvl w:ilvl="4">
+      <w:start w:val="1"/>
+      <w:numFmt w:val="none"/>
+      <w:suff w:val="nothing"/>
+      <w:lvlText w:val=""/>
+      <w:lvlJc w:val="left"/>
+      <w:pPr>
+        <w:tabs>
+          <w:tab w:val="num" w:pos="0"/>
+        </w:tabs>
+        <w:ind w:left="0" w:hanging="0"/>
+      </w:pPr>
+    </w:lvl>
+    <w:lvl w:ilvl="5">
+      <w:start w:val="1"/>
+      <w:numFmt w:val="none"/>
+      <w:suff w:val="nothing"/>
+      <w:lvlText w:val=""/>
+      <w:lvlJc w:val="left"/>
+      <w:pPr>
+        <w:tabs>
+          <w:tab w:val="num" w:pos="0"/>
+        </w:tabs>
+        <w:ind w:left="0" w:hanging="0"/>
+      </w:pPr>
+    </w:lvl>
+    <w:lvl w:ilvl="6">
+      <w:start w:val="1"/>
+      <w:numFmt w:val="none"/>
+      <w:suff w:val="nothing"/>
+      <w:lvlText w:val=""/>
+      <w:lvlJc w:val="left"/>
+      <w:pPr>
+        <w:tabs>
+          <w:tab w:val="num" w:pos="0"/>
+        </w:tabs>
+        <w:ind w:left="0" w:hanging="0"/>
+      </w:pPr>
+    </w:lvl>
+    <w:lvl w:ilvl="7">
+      <w:start w:val="1"/>
+      <w:numFmt w:val="none"/>
+      <w:suff w:val="nothing"/>
+      <w:lvlText w:val=""/>
+      <w:lvlJc w:val="left"/>
+      <w:pPr>
+        <w:tabs>
+          <w:tab w:val="num" w:pos="0"/>
+        </w:tabs>
+        <w:ind w:left="0" w:hanging="0"/>
+      </w:pPr>
+    </w:lvl>
+    <w:lvl w:ilvl="8">
+      <w:start w:val="1"/>
+      <w:numFmt w:val="none"/>
+      <w:suff w:val="nothing"/>
+      <w:lvlText w:val=""/>
+      <w:lvlJc w:val="left"/>
+      <w:pPr>
+        <w:tabs>
+          <w:tab w:val="num" w:pos="0"/>
+        </w:tabs>
+        <w:ind w:left="0" w:hanging="0"/>
+      </w:pPr>
+    </w:lvl>
+  </w:abstractNum>
+  <w:num w:numId="1">
+    <w:abstractNumId w:val="1"/>
+  </w:num>
+  <w:num w:numId="2">
+    <w:abstractNumId w:val="2"/>
+  </w:num>
+</w:numbering>
+</file>
+
 <file path=word/styles.xml><?xml version="1.0" encoding="utf-8"?>
 <w:styles xmlns:w="http://schemas.openxmlformats.org/wordprocessingml/2006/main" xmlns:w14="http://schemas.microsoft.com/office/word/2010/wordml" xmlns:mc="http://schemas.openxmlformats.org/markup-compatibility/2006" mc:Ignorable="w14">
   <w:docDefaults>
@@ -2681,7 +3234,7 @@
     <w:pPr>
       <w:widowControl/>
       <w:suppressAutoHyphens w:val="true"/>
-      <w:overflowPunct w:val="true"/>
+      <w:overflowPunct w:val="false"/>
       <w:bidi w:val="0"/>
       <w:spacing w:before="0" w:after="0"/>
       <w:jc w:val="left"/>
@@ -2729,6 +3282,39 @@
     <w:rPr>
       <w:color w:val="800000"/>
       <w:u w:val="single"/>
+    </w:rPr>
+  </w:style>
+  <w:style w:type="character" w:styleId="Bullets">
+    <w:name w:val="Bullets"/>
+    <w:qFormat/>
+    <w:rPr>
+      <w:rFonts w:ascii="OpenSymbol" w:hAnsi="OpenSymbol" w:eastAsia="OpenSymbol" w:cs="OpenSymbol"/>
+    </w:rPr>
+  </w:style>
+  <w:style w:type="character" w:styleId="FootnoteCharacters">
+    <w:name w:val="Footnote Characters"/>
+    <w:qFormat/>
+    <w:rPr>
+      <w:vertAlign w:val="superscript"/>
+    </w:rPr>
+  </w:style>
+  <w:style w:type="character" w:styleId="FootnoteReference">
+    <w:name w:val="Footnote Reference"/>
+    <w:rPr>
+      <w:vertAlign w:val="superscript"/>
+    </w:rPr>
+  </w:style>
+  <w:style w:type="character" w:styleId="EndnoteCharacters">
+    <w:name w:val="Endnote Characters"/>
+    <w:qFormat/>
+    <w:rPr>
+      <w:vertAlign w:val="superscript"/>
+    </w:rPr>
+  </w:style>
+  <w:style w:type="character" w:styleId="EndnoteReference">
+    <w:name w:val="Endnote Reference"/>
+    <w:rPr>
+      <w:vertAlign w:val="superscript"/>
     </w:rPr>
   </w:style>
   <w:style w:type="paragraph" w:styleId="Heading">
@@ -2887,6 +3473,41 @@
     </w:pPr>
     <w:rPr/>
   </w:style>
+  <w:style w:type="paragraph" w:styleId="FootnoteText">
+    <w:name w:val="Footnote Text"/>
+    <w:basedOn w:val="Normal"/>
+    <w:pPr>
+      <w:suppressLineNumbers/>
+      <w:ind w:hanging="340" w:left="340"/>
+    </w:pPr>
+    <w:rPr>
+      <w:sz w:val="20"/>
+      <w:szCs w:val="20"/>
+    </w:rPr>
+  </w:style>
+  <w:style w:type="paragraph" w:styleId="TableContents">
+    <w:name w:val="Table Contents"/>
+    <w:basedOn w:val="Normal"/>
+    <w:qFormat/>
+    <w:pPr>
+      <w:widowControl w:val="false"/>
+      <w:suppressLineNumbers/>
+    </w:pPr>
+    <w:rPr/>
+  </w:style>
+  <w:style w:type="paragraph" w:styleId="TableHeading">
+    <w:name w:val="Table Heading"/>
+    <w:basedOn w:val="TableContents"/>
+    <w:qFormat/>
+    <w:pPr>
+      <w:suppressLineNumbers/>
+      <w:jc w:val="center"/>
+    </w:pPr>
+    <w:rPr>
+      <w:b/>
+      <w:bCs/>
+    </w:rPr>
+  </w:style>
 </w:styles>
 </file>
 

</xml_diff>

<commit_message>
Aggiunta regolarizzazione nuova attività a CV11 e CV12, se non è stato ottenuto parere favorevole
</commit_message>
<xml_diff>
--- a/modelli/CV_commissioni/CV11_REG.docx
+++ b/modelli/CV_commissioni/CV11_REG.docx
@@ -762,16 +762,6 @@
         <w:rPr/>
         <w:fldChar w:fldCharType="end"/>
       </w:r>
-      <w:bookmarkStart w:id="4" w:name="Bookmark_Copy_2_Copy_1"/>
-      <w:bookmarkStart w:id="5" w:name="Bookmark_Copy_2_Copy_1_Copy_1"/>
-      <w:bookmarkStart w:id="6" w:name="Bookmark_Copy_2_Copy_1_Copy_1"/>
-      <w:bookmarkStart w:id="7" w:name="Bookmark_Copy_2_Copy_1"/>
-      <w:bookmarkStart w:id="8" w:name="Bookmark_Copy_2"/>
-      <w:bookmarkEnd w:id="4"/>
-      <w:bookmarkEnd w:id="5"/>
-      <w:bookmarkEnd w:id="6"/>
-      <w:bookmarkEnd w:id="7"/>
-      <w:bookmarkEnd w:id="8"/>
       <w:r>
         <w:rPr/>
         <w:t xml:space="preserve"> </w:t>
@@ -842,9 +832,9 @@
         <w:rPr/>
         <w:fldChar w:fldCharType="separate"/>
       </w:r>
-      <w:bookmarkStart w:id="9" w:name="Bookmark_Copy_3"/>
-      <w:bookmarkStart w:id="10" w:name="Bookmark_Copy_3"/>
-      <w:bookmarkEnd w:id="10"/>
+      <w:bookmarkStart w:id="4" w:name="Bookmark_Copy_3"/>
+      <w:bookmarkStart w:id="5" w:name="Bookmark_Copy_3"/>
+      <w:bookmarkEnd w:id="5"/>
       <w:r>
         <w:rPr/>
       </w:r>
@@ -852,16 +842,6 @@
         <w:rPr/>
         <w:fldChar w:fldCharType="end"/>
       </w:r>
-      <w:bookmarkStart w:id="11" w:name="Bookmark_Copy_3_Copy_1"/>
-      <w:bookmarkStart w:id="12" w:name="Bookmark_Copy_3_Copy_1_Copy_1"/>
-      <w:bookmarkStart w:id="13" w:name="Bookmark_Copy_3_Copy_1_Copy_1"/>
-      <w:bookmarkStart w:id="14" w:name="Bookmark_Copy_3_Copy_1"/>
-      <w:bookmarkStart w:id="15" w:name="Bookmark_Copy_3"/>
-      <w:bookmarkEnd w:id="11"/>
-      <w:bookmarkEnd w:id="12"/>
-      <w:bookmarkEnd w:id="13"/>
-      <w:bookmarkEnd w:id="14"/>
-      <w:bookmarkEnd w:id="15"/>
       <w:r>
         <w:rPr/>
         <w:t xml:space="preserve"> </w:t>
@@ -889,6 +869,159 @@
           <w:lang w:val="it-IT"/>
         </w:rPr>
         <w:t xml:space="preserve"> attestante la rispondenza dell’attività alla regola dell’arte, in accordo o in analogia a quanto previsto dal DM 7 agosto 2012 per i procedimenti di prevenzione incendi;</w:t>
+      </w:r>
+    </w:p>
+    <w:p>
+      <w:pPr>
+        <w:pStyle w:val="BodyText"/>
+        <w:bidi w:val="0"/>
+        <w:rPr/>
+      </w:pPr>
+      <w:r>
+        <w:fldChar w:fldCharType="begin">
+          <w:ffData>
+            <w:name w:val="Bookmark Copy 3 Copy 1"/>
+            <w:enabled/>
+            <w:calcOnExit w:val="0"/>
+            <w:checkBox>
+              <w:sizeAuto/>
+            </w:checkBox>
+          </w:ffData>
+        </w:fldChar>
+      </w:r>
+      <w:r>
+        <w:rPr>
+          <w:rStyle w:val="DamodificareEG"/>
+          <w:lang w:val="it-IT"/>
+        </w:rPr>
+        <w:instrText xml:space="preserve"> FORMCHECKBOX </w:instrText>
+      </w:r>
+      <w:r>
+        <w:rPr>
+          <w:rStyle w:val="DamodificareEG"/>
+          <w:lang w:val="it-IT"/>
+        </w:rPr>
+        <w:fldChar w:fldCharType="separate"/>
+      </w:r>
+      <w:bookmarkStart w:id="6" w:name="Bookmark_Copy_3_Copy_1"/>
+      <w:bookmarkStart w:id="7" w:name="Bookmark_Copy_3_Copy_1"/>
+      <w:bookmarkEnd w:id="7"/>
+      <w:r>
+        <w:rPr>
+          <w:rStyle w:val="DamodificareEG"/>
+          <w:lang w:val="it-IT"/>
+        </w:rPr>
+      </w:r>
+      <w:r>
+        <w:rPr>
+          <w:rStyle w:val="DamodificareEG"/>
+          <w:lang w:val="it-IT"/>
+        </w:rPr>
+        <w:fldChar w:fldCharType="end"/>
+      </w:r>
+      <w:bookmarkStart w:id="8" w:name="Bookmark_Copy_3_Copy_1"/>
+      <w:bookmarkEnd w:id="8"/>
+      <w:r>
+        <w:rPr>
+          <w:rStyle w:val="DamodificareEG"/>
+          <w:lang w:val="it-IT"/>
+        </w:rPr>
+        <w:t xml:space="preserve"> </w:t>
+      </w:r>
+      <w:r>
+        <w:rPr>
+          <w:rStyle w:val="DamodificareEG"/>
+          <w:b w:val="false"/>
+          <w:bCs w:val="false"/>
+          <w:lang w:val="it-IT"/>
+        </w:rPr>
+        <w:t xml:space="preserve">[se </w:t>
+      </w:r>
+      <w:r>
+        <w:rPr>
+          <w:rStyle w:val="DamodificareEG"/>
+          <w:b w:val="false"/>
+          <w:bCs w:val="false"/>
+          <w:lang w:val="it-IT"/>
+        </w:rPr>
+        <w:t xml:space="preserve">nuova </w:t>
+      </w:r>
+      <w:r>
+        <w:rPr>
+          <w:rStyle w:val="DamodificareEG"/>
+          <w:b w:val="false"/>
+          <w:bCs w:val="false"/>
+          <w:lang w:val="it-IT"/>
+        </w:rPr>
+        <w:t xml:space="preserve">attività soggetta] </w:t>
+      </w:r>
+      <w:r>
+        <w:rPr>
+          <w:rStyle w:val="DamodificareEG"/>
+          <w:rFonts w:eastAsia="Noto Serif CJK SC" w:cs="Lohit Devanagari"/>
+          <w:b w:val="false"/>
+          <w:bCs w:val="false"/>
+          <w:kern w:val="2"/>
+          <w:sz w:val="24"/>
+          <w:szCs w:val="24"/>
+          <w:lang w:val="it-IT" w:eastAsia="zh-CN" w:bidi="hi-IN"/>
+        </w:rPr>
+        <w:t xml:space="preserve">il responsabile dell’attività non ha </w:t>
+      </w:r>
+      <w:r>
+        <w:rPr>
+          <w:rStyle w:val="DamodificareEG"/>
+          <w:rFonts w:eastAsia="Noto Serif CJK SC" w:cs="Lohit Devanagari"/>
+          <w:b w:val="false"/>
+          <w:bCs w:val="false"/>
+          <w:kern w:val="2"/>
+          <w:sz w:val="24"/>
+          <w:szCs w:val="24"/>
+          <w:lang w:val="it-IT" w:eastAsia="zh-CN" w:bidi="hi-IN"/>
+        </w:rPr>
+        <w:t xml:space="preserve">ottenuto parere favorevole al </w:t>
+      </w:r>
+      <w:r>
+        <w:rPr>
+          <w:rStyle w:val="DamodificareEG"/>
+          <w:rFonts w:eastAsia="Noto Serif CJK SC" w:cs="Lohit Devanagari"/>
+          <w:b/>
+          <w:bCs/>
+          <w:kern w:val="2"/>
+          <w:sz w:val="24"/>
+          <w:szCs w:val="24"/>
+          <w:lang w:val="it-IT" w:eastAsia="zh-CN" w:bidi="hi-IN"/>
+        </w:rPr>
+        <w:t>progetto di sicurezza antincen</w:t>
+      </w:r>
+      <w:r>
+        <w:rPr>
+          <w:rStyle w:val="DamodificareEG"/>
+          <w:b/>
+          <w:bCs/>
+          <w:lang w:val="it-IT" w:eastAsia="zh-CN" w:bidi="hi-IN"/>
+        </w:rPr>
+        <w:t>dio</w:t>
+      </w:r>
+      <w:r>
+        <w:rPr>
+          <w:rStyle w:val="DamodificareEG"/>
+          <w:lang w:val="it-IT" w:eastAsia="zh-CN" w:bidi="hi-IN"/>
+        </w:rPr>
+        <w:t xml:space="preserve"> per le a</w:t>
+      </w:r>
+      <w:r>
+        <w:rPr>
+          <w:rStyle w:val="DamodificareEG"/>
+          <w:rFonts w:eastAsia="Noto Serif CJK SC" w:cs="Lohit Devanagari"/>
+          <w:b w:val="false"/>
+          <w:bCs w:val="false"/>
+          <w:kern w:val="2"/>
+          <w:sz w:val="24"/>
+          <w:szCs w:val="24"/>
+          <w:lang w:val="it-IT" w:eastAsia="zh-CN" w:bidi="hi-IN"/>
+        </w:rPr>
+        <w:t>ttività soggette di cui al DPR 151/11;</w:t>
       </w:r>
     </w:p>
     <w:p>
@@ -922,9 +1055,9 @@
         </w:rPr>
         <w:fldChar w:fldCharType="separate"/>
       </w:r>
-      <w:bookmarkStart w:id="16" w:name="Bookmark_Copy_5_Copy_1"/>
-      <w:bookmarkStart w:id="17" w:name="Bookmark_Copy_5_Copy_1"/>
-      <w:bookmarkEnd w:id="17"/>
+      <w:bookmarkStart w:id="9" w:name="Bookmark_Copy_5_Copy_1"/>
+      <w:bookmarkStart w:id="10" w:name="Bookmark_Copy_5_Copy_1"/>
+      <w:bookmarkEnd w:id="10"/>
       <w:r>
         <w:rPr>
           <w:sz w:val="24"/>
@@ -938,16 +1071,13 @@
         </w:rPr>
         <w:fldChar w:fldCharType="end"/>
       </w:r>
-      <w:bookmarkStart w:id="18" w:name="Bookmark_Copy_5_Copy_1_Copy_1"/>
-      <w:bookmarkStart w:id="19" w:name="Bookmark_Copy_5_Copy_1_Copy_1_Copy_1"/>
-      <w:bookmarkStart w:id="20" w:name="Bookmark_Copy_5_Copy_1_Copy_1_Copy_1"/>
-      <w:bookmarkStart w:id="21" w:name="Bookmark_Copy_5_Copy_1_Copy_1"/>
-      <w:bookmarkStart w:id="22" w:name="Bookmark_Copy_5_Copy_1"/>
-      <w:bookmarkEnd w:id="18"/>
-      <w:bookmarkEnd w:id="19"/>
-      <w:bookmarkEnd w:id="20"/>
-      <w:bookmarkEnd w:id="21"/>
-      <w:bookmarkEnd w:id="22"/>
+      <w:r>
+        <w:rPr>
+          <w:sz w:val="24"/>
+          <w:szCs w:val="24"/>
+        </w:rPr>
+        <w:t xml:space="preserve"> </w:t>
+      </w:r>
       <w:r>
         <w:rPr>
           <w:rStyle w:val="DamodificareEG"/>
@@ -959,7 +1089,33 @@
           <w:szCs w:val="24"/>
           <w:lang w:val="it-IT" w:eastAsia="zh-CN" w:bidi="hi-IN"/>
         </w:rPr>
-        <w:t xml:space="preserve"> [se attività soggetta] il responsabile dell’attività non ha presentato </w:t>
+        <w:t xml:space="preserve">[se attività soggetta </w:t>
+      </w:r>
+      <w:r>
+        <w:rPr>
+          <w:rStyle w:val="DamodificareEG"/>
+          <w:rFonts w:eastAsia="Noto Serif CJK SC" w:cs="Lohit Devanagari"/>
+          <w:b w:val="false"/>
+          <w:bCs w:val="false"/>
+          <w:kern w:val="2"/>
+          <w:sz w:val="24"/>
+          <w:szCs w:val="24"/>
+          <w:lang w:val="it-IT" w:eastAsia="zh-CN" w:bidi="hi-IN"/>
+        </w:rPr>
+        <w:t>in esercizio</w:t>
+      </w:r>
+      <w:r>
+        <w:rPr>
+          <w:rStyle w:val="DamodificareEG"/>
+          <w:rFonts w:eastAsia="Noto Serif CJK SC" w:cs="Lohit Devanagari"/>
+          <w:b w:val="false"/>
+          <w:bCs w:val="false"/>
+          <w:kern w:val="2"/>
+          <w:sz w:val="24"/>
+          <w:szCs w:val="24"/>
+          <w:lang w:val="it-IT" w:eastAsia="zh-CN" w:bidi="hi-IN"/>
+        </w:rPr>
+        <w:t xml:space="preserve">] il responsabile dell’attività non ha presentato </w:t>
       </w:r>
       <w:r>
         <w:rPr>
@@ -985,7 +1141,20 @@
           <w:szCs w:val="24"/>
           <w:lang w:val="it-IT" w:eastAsia="zh-CN" w:bidi="hi-IN"/>
         </w:rPr>
-        <w:t>delle attività soggette di cui al DPR 151/11;</w:t>
+        <w:t xml:space="preserve">per le </w:t>
+      </w:r>
+      <w:r>
+        <w:rPr>
+          <w:rStyle w:val="DamodificareEG"/>
+          <w:rFonts w:eastAsia="Noto Serif CJK SC" w:cs="Lohit Devanagari"/>
+          <w:b w:val="false"/>
+          <w:bCs w:val="false"/>
+          <w:kern w:val="2"/>
+          <w:sz w:val="24"/>
+          <w:szCs w:val="24"/>
+          <w:lang w:val="it-IT" w:eastAsia="zh-CN" w:bidi="hi-IN"/>
+        </w:rPr>
+        <w:t>attività soggette di cui al DPR 151/11;</w:t>
       </w:r>
     </w:p>
     <w:p>
@@ -1019,9 +1188,9 @@
         </w:rPr>
         <w:fldChar w:fldCharType="separate"/>
       </w:r>
-      <w:bookmarkStart w:id="23" w:name="Bookmark_Copy_2_Copy_1_Copy_1"/>
-      <w:bookmarkStart w:id="24" w:name="Bookmark_Copy_2_Copy_1_Copy_1"/>
-      <w:bookmarkEnd w:id="24"/>
+      <w:bookmarkStart w:id="11" w:name="Bookmark_Copy_2_Copy_1_Copy_1"/>
+      <w:bookmarkStart w:id="12" w:name="Bookmark_Copy_2_Copy_1_Copy_1"/>
+      <w:bookmarkEnd w:id="12"/>
       <w:r>
         <w:rPr>
           <w:sz w:val="24"/>
@@ -1035,16 +1204,13 @@
         </w:rPr>
         <w:fldChar w:fldCharType="end"/>
       </w:r>
-      <w:bookmarkStart w:id="25" w:name="Bookmark_Copy_2_Copy_1_Copy_1_Copy_2"/>
-      <w:bookmarkStart w:id="26" w:name="Bookmark_Copy_2_Copy_1_Copy_1_Copy_1_Cop"/>
-      <w:bookmarkStart w:id="27" w:name="Bookmark_Copy_2_Copy_1_Copy_1_Copy_1_Cop"/>
-      <w:bookmarkStart w:id="28" w:name="Bookmark_Copy_2_Copy_1_Copy_1_Copy_1"/>
-      <w:bookmarkStart w:id="29" w:name="Bookmark_Copy_2_Copy_1_Copy_1_Copy_1"/>
-      <w:bookmarkEnd w:id="25"/>
-      <w:bookmarkEnd w:id="26"/>
-      <w:bookmarkEnd w:id="27"/>
-      <w:bookmarkEnd w:id="28"/>
-      <w:bookmarkEnd w:id="29"/>
+      <w:r>
+        <w:rPr>
+          <w:sz w:val="24"/>
+          <w:szCs w:val="24"/>
+        </w:rPr>
+        <w:t xml:space="preserve"> </w:t>
+      </w:r>
       <w:r>
         <w:rPr>
           <w:rStyle w:val="DamodificareEG"/>
@@ -1056,7 +1222,7 @@
           <w:szCs w:val="24"/>
           <w:lang w:val="it-IT" w:eastAsia="zh-CN" w:bidi="hi-IN"/>
         </w:rPr>
-        <w:t xml:space="preserve"> i documenti digitali allegati risultano illeggibili per eccessiva dimensione, errato formato dei dati o per modalità d’invio.</w:t>
+        <w:t>i documenti digitali allegati risultano illeggibili per eccessiva dimensione, errato formato dei dati o per modalità d’invio.</w:t>
       </w:r>
     </w:p>
     <w:p>
@@ -1434,9 +1600,9 @@
               <w:rPr/>
               <w:fldChar w:fldCharType="separate"/>
             </w:r>
-            <w:bookmarkStart w:id="30" w:name="Bookmark_Copy_5"/>
-            <w:bookmarkStart w:id="31" w:name="Bookmark_Copy_5"/>
-            <w:bookmarkEnd w:id="31"/>
+            <w:bookmarkStart w:id="13" w:name="Bookmark_Copy_5"/>
+            <w:bookmarkStart w:id="14" w:name="Bookmark_Copy_5"/>
+            <w:bookmarkEnd w:id="14"/>
             <w:r/>
             <w:r>
               <w:rPr/>
@@ -1504,9 +1670,9 @@
               <w:rPr/>
               <w:fldChar w:fldCharType="separate"/>
             </w:r>
-            <w:bookmarkStart w:id="32" w:name="Bookmark_Copy_6"/>
-            <w:bookmarkStart w:id="33" w:name="Bookmark_Copy_6"/>
-            <w:bookmarkEnd w:id="33"/>
+            <w:bookmarkStart w:id="15" w:name="Bookmark_Copy_6"/>
+            <w:bookmarkStart w:id="16" w:name="Bookmark_Copy_6"/>
+            <w:bookmarkEnd w:id="16"/>
             <w:r/>
             <w:r>
               <w:rPr/>
@@ -1645,9 +1811,9 @@
               <w:rPr/>
               <w:fldChar w:fldCharType="separate"/>
             </w:r>
-            <w:bookmarkStart w:id="34" w:name="Bookmark_Copy_7"/>
-            <w:bookmarkStart w:id="35" w:name="Bookmark_Copy_7"/>
-            <w:bookmarkEnd w:id="35"/>
+            <w:bookmarkStart w:id="17" w:name="Bookmark_Copy_7"/>
+            <w:bookmarkStart w:id="18" w:name="Bookmark_Copy_7"/>
+            <w:bookmarkEnd w:id="18"/>
             <w:r/>
             <w:r>
               <w:rPr/>
@@ -1721,9 +1887,9 @@
               <w:rPr/>
               <w:fldChar w:fldCharType="separate"/>
             </w:r>
-            <w:bookmarkStart w:id="36" w:name="Bookmark_Copy_8"/>
-            <w:bookmarkStart w:id="37" w:name="Bookmark_Copy_8"/>
-            <w:bookmarkEnd w:id="37"/>
+            <w:bookmarkStart w:id="19" w:name="Bookmark_Copy_8"/>
+            <w:bookmarkStart w:id="20" w:name="Bookmark_Copy_8"/>
+            <w:bookmarkEnd w:id="20"/>
             <w:r/>
             <w:r>
               <w:rPr/>
@@ -1904,9 +2070,9 @@
               <w:rPr/>
               <w:fldChar w:fldCharType="separate"/>
             </w:r>
-            <w:bookmarkStart w:id="38" w:name="Bookmark_Copy_9"/>
-            <w:bookmarkStart w:id="39" w:name="Bookmark_Copy_9"/>
-            <w:bookmarkEnd w:id="39"/>
+            <w:bookmarkStart w:id="21" w:name="Bookmark_Copy_9"/>
+            <w:bookmarkStart w:id="22" w:name="Bookmark_Copy_9"/>
+            <w:bookmarkEnd w:id="22"/>
             <w:r>
               <w:rPr/>
             </w:r>
@@ -1914,8 +2080,10 @@
               <w:rPr/>
               <w:fldChar w:fldCharType="end"/>
             </w:r>
-            <w:bookmarkStart w:id="40" w:name="Bookmark_Copy_9"/>
-            <w:bookmarkEnd w:id="40"/>
+            <w:bookmarkStart w:id="23" w:name="Bookmark_Copy_9"/>
+            <w:bookmarkStart w:id="24" w:name="Bookmark_Copy_9_Copy_1"/>
+            <w:bookmarkEnd w:id="23"/>
+            <w:bookmarkEnd w:id="24"/>
             <w:r>
               <w:rPr/>
               <w:t xml:space="preserve"> Parere</w:t>
@@ -1993,9 +2161,9 @@
               <w:rPr/>
               <w:fldChar w:fldCharType="separate"/>
             </w:r>
-            <w:bookmarkStart w:id="41" w:name="Bookmark_Copy_10"/>
-            <w:bookmarkStart w:id="42" w:name="Bookmark_Copy_10"/>
-            <w:bookmarkEnd w:id="42"/>
+            <w:bookmarkStart w:id="25" w:name="Bookmark_Copy_10"/>
+            <w:bookmarkStart w:id="26" w:name="Bookmark_Copy_10"/>
+            <w:bookmarkEnd w:id="26"/>
             <w:r>
               <w:rPr/>
             </w:r>
@@ -2003,8 +2171,10 @@
               <w:rPr/>
               <w:fldChar w:fldCharType="end"/>
             </w:r>
-            <w:bookmarkStart w:id="43" w:name="Bookmark_Copy_10"/>
-            <w:bookmarkEnd w:id="43"/>
+            <w:bookmarkStart w:id="27" w:name="Bookmark_Copy_10_Copy_1"/>
+            <w:bookmarkStart w:id="28" w:name="Bookmark_Copy_10"/>
+            <w:bookmarkEnd w:id="27"/>
+            <w:bookmarkEnd w:id="28"/>
             <w:r>
               <w:rPr/>
               <w:t xml:space="preserve"> Sopralluogo</w:t>
@@ -2109,9 +2279,9 @@
               <w:rPr/>
               <w:fldChar w:fldCharType="separate"/>
             </w:r>
-            <w:bookmarkStart w:id="44" w:name="Bookmark_Copy_12"/>
-            <w:bookmarkStart w:id="45" w:name="Bookmark_Copy_12"/>
-            <w:bookmarkEnd w:id="45"/>
+            <w:bookmarkStart w:id="29" w:name="Bookmark_Copy_12"/>
+            <w:bookmarkStart w:id="30" w:name="Bookmark_Copy_12"/>
+            <w:bookmarkEnd w:id="30"/>
             <w:r>
               <w:rPr/>
             </w:r>
@@ -2119,8 +2289,10 @@
               <w:rPr/>
               <w:fldChar w:fldCharType="end"/>
             </w:r>
-            <w:bookmarkStart w:id="46" w:name="Bookmark_Copy_12"/>
-            <w:bookmarkEnd w:id="46"/>
+            <w:bookmarkStart w:id="31" w:name="Bookmark_Copy_12_Copy_1"/>
+            <w:bookmarkStart w:id="32" w:name="Bookmark_Copy_12"/>
+            <w:bookmarkEnd w:id="31"/>
+            <w:bookmarkEnd w:id="32"/>
             <w:r>
               <w:rPr/>
               <w:t xml:space="preserve"> Codice id.</w:t>
@@ -2195,9 +2367,9 @@
               <w:rPr/>
               <w:fldChar w:fldCharType="separate"/>
             </w:r>
-            <w:bookmarkStart w:id="47" w:name="Bookmark_Copy_13"/>
-            <w:bookmarkStart w:id="48" w:name="Bookmark_Copy_13"/>
-            <w:bookmarkEnd w:id="48"/>
+            <w:bookmarkStart w:id="33" w:name="Bookmark_Copy_13"/>
+            <w:bookmarkStart w:id="34" w:name="Bookmark_Copy_13"/>
+            <w:bookmarkEnd w:id="34"/>
             <w:r>
               <w:rPr/>
             </w:r>
@@ -2205,8 +2377,10 @@
               <w:rPr/>
               <w:fldChar w:fldCharType="end"/>
             </w:r>
-            <w:bookmarkStart w:id="49" w:name="Bookmark_Copy_13"/>
-            <w:bookmarkEnd w:id="49"/>
+            <w:bookmarkStart w:id="35" w:name="Bookmark_Copy_13_Copy_1"/>
+            <w:bookmarkStart w:id="36" w:name="Bookmark_Copy_13"/>
+            <w:bookmarkEnd w:id="35"/>
+            <w:bookmarkEnd w:id="36"/>
             <w:r>
               <w:rPr/>
               <w:t xml:space="preserve"> Ispezione</w:t>
@@ -2475,9 +2649,9 @@
               <w:rPr/>
               <w:fldChar w:fldCharType="separate"/>
             </w:r>
-            <w:bookmarkStart w:id="50" w:name="Bookmark_Copy_14"/>
-            <w:bookmarkStart w:id="51" w:name="Bookmark_Copy_14"/>
-            <w:bookmarkEnd w:id="51"/>
+            <w:bookmarkStart w:id="37" w:name="Bookmark_Copy_14"/>
+            <w:bookmarkStart w:id="38" w:name="Bookmark_Copy_14"/>
+            <w:bookmarkEnd w:id="38"/>
             <w:r/>
             <w:r>
               <w:rPr/>
@@ -2825,15 +2999,7 @@
       <w:r>
         <w:rPr/>
         <w:tab/>
-        <w:t xml:space="preserve">Secondo comma 2, art. 141 Reg. TULPS, per locali ed impianti con capienza complessiva ≤ 200 persone il parere, le verifiche e gli accertamenti della commissione di vigilanza sono sostituiti da relazione tecnica di professionista. Inoltre, secondo artt. 68 e 69 TULPS, per eventi ≤ 200 partecipanti che si svolgono entro le ore 24 del giorno di inizio, la licenza è sostituita </w:t>
-      </w:r>
-      <w:r>
-        <w:rPr/>
-        <w:t>da</w:t>
-      </w:r>
-      <w:r>
-        <w:rPr/>
-        <w:t xml:space="preserve"> SCIA.</w:t>
+        <w:t>Secondo comma 2, art. 141 Reg. TULPS, per locali ed impianti con capienza complessiva ≤ 200 persone il parere, le verifiche e gli accertamenti della commissione di vigilanza sono sostituiti da relazione tecnica di professionista. Inoltre, secondo artt. 68 e 69 TULPS, per eventi ≤ 200 partecipanti che si svolgono entro le ore 24 del giorno di inizio, la licenza è sostituita da SCIA.</w:t>
       </w:r>
     </w:p>
   </w:footnote>
@@ -2890,15 +3056,7 @@
       <w:r>
         <w:rPr/>
         <w:tab/>
-        <w:t xml:space="preserve">Secondo art. 38 bis decreto legge n. 76/2020, fino al 31 dicembre 2023 la licenza è sostituita </w:t>
-      </w:r>
-      <w:r>
-        <w:rPr/>
-        <w:t>da</w:t>
-      </w:r>
-      <w:r>
-        <w:rPr/>
-        <w:t xml:space="preserve"> SCIA.</w:t>
+        <w:t>Secondo art. 38 bis decreto legge n. 76/2020, fino al 31 dicembre 2023 la licenza è sostituita da SCIA.</w:t>
       </w:r>
     </w:p>
   </w:footnote>
@@ -3234,7 +3392,7 @@
     <w:pPr>
       <w:widowControl/>
       <w:suppressAutoHyphens w:val="true"/>
-      <w:overflowPunct w:val="false"/>
+      <w:overflowPunct w:val="true"/>
       <w:bidi w:val="0"/>
       <w:spacing w:before="0" w:after="0"/>
       <w:jc w:val="left"/>

</xml_diff>

<commit_message>
Aggiorna per milleproroghe 2024
</commit_message>
<xml_diff>
--- a/modelli/CV_commissioni/CV11_REG.docx
+++ b/modelli/CV_commissioni/CV11_REG.docx
@@ -762,6 +762,8 @@
         <w:rPr/>
         <w:fldChar w:fldCharType="end"/>
       </w:r>
+      <w:bookmarkStart w:id="4" w:name="Bookmark_Copy_2"/>
+      <w:bookmarkEnd w:id="4"/>
       <w:r>
         <w:rPr/>
         <w:t xml:space="preserve"> </w:t>
@@ -832,9 +834,9 @@
         <w:rPr/>
         <w:fldChar w:fldCharType="separate"/>
       </w:r>
-      <w:bookmarkStart w:id="4" w:name="Bookmark_Copy_3"/>
       <w:bookmarkStart w:id="5" w:name="Bookmark_Copy_3"/>
-      <w:bookmarkEnd w:id="5"/>
+      <w:bookmarkStart w:id="6" w:name="Bookmark_Copy_3"/>
+      <w:bookmarkEnd w:id="6"/>
       <w:r>
         <w:rPr/>
       </w:r>
@@ -842,6 +844,8 @@
         <w:rPr/>
         <w:fldChar w:fldCharType="end"/>
       </w:r>
+      <w:bookmarkStart w:id="7" w:name="Bookmark_Copy_3"/>
+      <w:bookmarkEnd w:id="7"/>
       <w:r>
         <w:rPr/>
         <w:t xml:space="preserve"> </w:t>
@@ -903,9 +907,9 @@
         </w:rPr>
         <w:fldChar w:fldCharType="separate"/>
       </w:r>
-      <w:bookmarkStart w:id="6" w:name="Bookmark_Copy_3_Copy_1"/>
-      <w:bookmarkStart w:id="7" w:name="Bookmark_Copy_3_Copy_1"/>
-      <w:bookmarkEnd w:id="7"/>
+      <w:bookmarkStart w:id="8" w:name="Bookmark_Copy_3_Copy_1"/>
+      <w:bookmarkStart w:id="9" w:name="Bookmark_Copy_3_Copy_1"/>
+      <w:bookmarkEnd w:id="9"/>
       <w:r>
         <w:rPr>
           <w:rStyle w:val="DamodificareEG"/>
@@ -919,8 +923,10 @@
         </w:rPr>
         <w:fldChar w:fldCharType="end"/>
       </w:r>
-      <w:bookmarkStart w:id="8" w:name="Bookmark_Copy_3_Copy_1"/>
-      <w:bookmarkEnd w:id="8"/>
+      <w:bookmarkStart w:id="10" w:name="Bookmark_Copy_3_Copy_1_Copy_1"/>
+      <w:bookmarkStart w:id="11" w:name="Bookmark_Copy_3_Copy_1"/>
+      <w:bookmarkEnd w:id="10"/>
+      <w:bookmarkEnd w:id="11"/>
       <w:r>
         <w:rPr>
           <w:rStyle w:val="DamodificareEG"/>
@@ -935,25 +941,7 @@
           <w:bCs w:val="false"/>
           <w:lang w:val="it-IT"/>
         </w:rPr>
-        <w:t xml:space="preserve">[se </w:t>
-      </w:r>
-      <w:r>
-        <w:rPr>
-          <w:rStyle w:val="DamodificareEG"/>
-          <w:b w:val="false"/>
-          <w:bCs w:val="false"/>
-          <w:lang w:val="it-IT"/>
-        </w:rPr>
-        <w:t xml:space="preserve">nuova </w:t>
-      </w:r>
-      <w:r>
-        <w:rPr>
-          <w:rStyle w:val="DamodificareEG"/>
-          <w:b w:val="false"/>
-          <w:bCs w:val="false"/>
-          <w:lang w:val="it-IT"/>
-        </w:rPr>
-        <w:t xml:space="preserve">attività soggetta] </w:t>
+        <w:t xml:space="preserve">[se nuova attività soggetta] </w:t>
       </w:r>
       <w:r>
         <w:rPr>
@@ -966,20 +954,7 @@
           <w:szCs w:val="24"/>
           <w:lang w:val="it-IT" w:eastAsia="zh-CN" w:bidi="hi-IN"/>
         </w:rPr>
-        <w:t xml:space="preserve">il responsabile dell’attività non ha </w:t>
-      </w:r>
-      <w:r>
-        <w:rPr>
-          <w:rStyle w:val="DamodificareEG"/>
-          <w:rFonts w:eastAsia="Noto Serif CJK SC" w:cs="Lohit Devanagari"/>
-          <w:b w:val="false"/>
-          <w:bCs w:val="false"/>
-          <w:kern w:val="2"/>
-          <w:sz w:val="24"/>
-          <w:szCs w:val="24"/>
-          <w:lang w:val="it-IT" w:eastAsia="zh-CN" w:bidi="hi-IN"/>
-        </w:rPr>
-        <w:t xml:space="preserve">ottenuto parere favorevole al </w:t>
+        <w:t xml:space="preserve">il responsabile dell’attività non ha ottenuto parere favorevole al </w:t>
       </w:r>
       <w:r>
         <w:rPr>
@@ -1055,9 +1030,9 @@
         </w:rPr>
         <w:fldChar w:fldCharType="separate"/>
       </w:r>
-      <w:bookmarkStart w:id="9" w:name="Bookmark_Copy_5_Copy_1"/>
-      <w:bookmarkStart w:id="10" w:name="Bookmark_Copy_5_Copy_1"/>
-      <w:bookmarkEnd w:id="10"/>
+      <w:bookmarkStart w:id="12" w:name="Bookmark_Copy_5_Copy_1"/>
+      <w:bookmarkStart w:id="13" w:name="Bookmark_Copy_5_Copy_1"/>
+      <w:bookmarkEnd w:id="13"/>
       <w:r>
         <w:rPr>
           <w:sz w:val="24"/>
@@ -1071,6 +1046,8 @@
         </w:rPr>
         <w:fldChar w:fldCharType="end"/>
       </w:r>
+      <w:bookmarkStart w:id="14" w:name="Bookmark_Copy_5_Copy_1"/>
+      <w:bookmarkEnd w:id="14"/>
       <w:r>
         <w:rPr>
           <w:sz w:val="24"/>
@@ -1089,7 +1066,20 @@
           <w:szCs w:val="24"/>
           <w:lang w:val="it-IT" w:eastAsia="zh-CN" w:bidi="hi-IN"/>
         </w:rPr>
-        <w:t xml:space="preserve">[se attività soggetta </w:t>
+        <w:t xml:space="preserve">[se attività soggetta in esercizio] il responsabile dell’attività non ha presentato </w:t>
+      </w:r>
+      <w:r>
+        <w:rPr>
+          <w:rStyle w:val="DamodificareEG"/>
+          <w:rFonts w:eastAsia="Noto Serif CJK SC" w:cs="Lohit Devanagari"/>
+          <w:b/>
+          <w:bCs/>
+          <w:kern w:val="2"/>
+          <w:sz w:val="24"/>
+          <w:szCs w:val="24"/>
+          <w:lang w:val="it-IT" w:eastAsia="zh-CN" w:bidi="hi-IN"/>
+        </w:rPr>
+        <w:t xml:space="preserve">SCIA o rinnovo della conformità antincendio </w:t>
       </w:r>
       <w:r>
         <w:rPr>
@@ -1102,59 +1092,7 @@
           <w:szCs w:val="24"/>
           <w:lang w:val="it-IT" w:eastAsia="zh-CN" w:bidi="hi-IN"/>
         </w:rPr>
-        <w:t>in esercizio</w:t>
-      </w:r>
-      <w:r>
-        <w:rPr>
-          <w:rStyle w:val="DamodificareEG"/>
-          <w:rFonts w:eastAsia="Noto Serif CJK SC" w:cs="Lohit Devanagari"/>
-          <w:b w:val="false"/>
-          <w:bCs w:val="false"/>
-          <w:kern w:val="2"/>
-          <w:sz w:val="24"/>
-          <w:szCs w:val="24"/>
-          <w:lang w:val="it-IT" w:eastAsia="zh-CN" w:bidi="hi-IN"/>
-        </w:rPr>
-        <w:t xml:space="preserve">] il responsabile dell’attività non ha presentato </w:t>
-      </w:r>
-      <w:r>
-        <w:rPr>
-          <w:rStyle w:val="DamodificareEG"/>
-          <w:rFonts w:eastAsia="Noto Serif CJK SC" w:cs="Lohit Devanagari"/>
-          <w:b/>
-          <w:bCs/>
-          <w:kern w:val="2"/>
-          <w:sz w:val="24"/>
-          <w:szCs w:val="24"/>
-          <w:lang w:val="it-IT" w:eastAsia="zh-CN" w:bidi="hi-IN"/>
-        </w:rPr>
-        <w:t xml:space="preserve">SCIA o rinnovo della conformità antincendio </w:t>
-      </w:r>
-      <w:r>
-        <w:rPr>
-          <w:rStyle w:val="DamodificareEG"/>
-          <w:rFonts w:eastAsia="Noto Serif CJK SC" w:cs="Lohit Devanagari"/>
-          <w:b w:val="false"/>
-          <w:bCs w:val="false"/>
-          <w:kern w:val="2"/>
-          <w:sz w:val="24"/>
-          <w:szCs w:val="24"/>
-          <w:lang w:val="it-IT" w:eastAsia="zh-CN" w:bidi="hi-IN"/>
-        </w:rPr>
-        <w:t xml:space="preserve">per le </w:t>
-      </w:r>
-      <w:r>
-        <w:rPr>
-          <w:rStyle w:val="DamodificareEG"/>
-          <w:rFonts w:eastAsia="Noto Serif CJK SC" w:cs="Lohit Devanagari"/>
-          <w:b w:val="false"/>
-          <w:bCs w:val="false"/>
-          <w:kern w:val="2"/>
-          <w:sz w:val="24"/>
-          <w:szCs w:val="24"/>
-          <w:lang w:val="it-IT" w:eastAsia="zh-CN" w:bidi="hi-IN"/>
-        </w:rPr>
-        <w:t>attività soggette di cui al DPR 151/11;</w:t>
+        <w:t>per le attività soggette di cui al DPR 151/11;</w:t>
       </w:r>
     </w:p>
     <w:p>
@@ -1188,9 +1126,9 @@
         </w:rPr>
         <w:fldChar w:fldCharType="separate"/>
       </w:r>
-      <w:bookmarkStart w:id="11" w:name="Bookmark_Copy_2_Copy_1_Copy_1"/>
-      <w:bookmarkStart w:id="12" w:name="Bookmark_Copy_2_Copy_1_Copy_1"/>
-      <w:bookmarkEnd w:id="12"/>
+      <w:bookmarkStart w:id="15" w:name="Bookmark_Copy_2_Copy_1_Copy_1"/>
+      <w:bookmarkStart w:id="16" w:name="Bookmark_Copy_2_Copy_1_Copy_1"/>
+      <w:bookmarkEnd w:id="16"/>
       <w:r>
         <w:rPr>
           <w:sz w:val="24"/>
@@ -1204,6 +1142,8 @@
         </w:rPr>
         <w:fldChar w:fldCharType="end"/>
       </w:r>
+      <w:bookmarkStart w:id="17" w:name="Bookmark_Copy_2_Copy_1_Copy_1"/>
+      <w:bookmarkEnd w:id="17"/>
       <w:r>
         <w:rPr>
           <w:sz w:val="24"/>
@@ -1600,9 +1540,9 @@
               <w:rPr/>
               <w:fldChar w:fldCharType="separate"/>
             </w:r>
-            <w:bookmarkStart w:id="13" w:name="Bookmark_Copy_5"/>
-            <w:bookmarkStart w:id="14" w:name="Bookmark_Copy_5"/>
-            <w:bookmarkEnd w:id="14"/>
+            <w:bookmarkStart w:id="18" w:name="Bookmark_Copy_5"/>
+            <w:bookmarkStart w:id="19" w:name="Bookmark_Copy_5"/>
+            <w:bookmarkEnd w:id="19"/>
             <w:r/>
             <w:r>
               <w:rPr/>
@@ -1670,9 +1610,9 @@
               <w:rPr/>
               <w:fldChar w:fldCharType="separate"/>
             </w:r>
-            <w:bookmarkStart w:id="15" w:name="Bookmark_Copy_6"/>
-            <w:bookmarkStart w:id="16" w:name="Bookmark_Copy_6"/>
-            <w:bookmarkEnd w:id="16"/>
+            <w:bookmarkStart w:id="20" w:name="Bookmark_Copy_6"/>
+            <w:bookmarkStart w:id="21" w:name="Bookmark_Copy_6"/>
+            <w:bookmarkEnd w:id="21"/>
             <w:r/>
             <w:r>
               <w:rPr/>
@@ -1811,9 +1751,9 @@
               <w:rPr/>
               <w:fldChar w:fldCharType="separate"/>
             </w:r>
-            <w:bookmarkStart w:id="17" w:name="Bookmark_Copy_7"/>
-            <w:bookmarkStart w:id="18" w:name="Bookmark_Copy_7"/>
-            <w:bookmarkEnd w:id="18"/>
+            <w:bookmarkStart w:id="22" w:name="Bookmark_Copy_7"/>
+            <w:bookmarkStart w:id="23" w:name="Bookmark_Copy_7"/>
+            <w:bookmarkEnd w:id="23"/>
             <w:r/>
             <w:r>
               <w:rPr/>
@@ -1887,9 +1827,9 @@
               <w:rPr/>
               <w:fldChar w:fldCharType="separate"/>
             </w:r>
-            <w:bookmarkStart w:id="19" w:name="Bookmark_Copy_8"/>
-            <w:bookmarkStart w:id="20" w:name="Bookmark_Copy_8"/>
-            <w:bookmarkEnd w:id="20"/>
+            <w:bookmarkStart w:id="24" w:name="Bookmark_Copy_8"/>
+            <w:bookmarkStart w:id="25" w:name="Bookmark_Copy_8"/>
+            <w:bookmarkEnd w:id="25"/>
             <w:r/>
             <w:r>
               <w:rPr/>
@@ -1948,7 +1888,15 @@
       </w:pPr>
       <w:r>
         <w:rPr/>
-        <w:t>spettacoli dal vivo con capienza ≤ 1000 occupanti, che comprendono attività culturali quali il teatro, la musica, la danza e il musical nonché le proiezioni cinematografiche, che si svolgono in un orario compreso tra le ore 8.00 e le ore 1.00 del giorno seguente, tranne casi in cui sussistono vincoli ambientali, paesaggistici o culturali nel luogo in cui si svolge lo spettacolo in oggetto</w:t>
+        <w:t>spettacoli dal vivo con capienza ≤ </w:t>
+      </w:r>
+      <w:r>
+        <w:rPr/>
+        <w:t>2</w:t>
+      </w:r>
+      <w:r>
+        <w:rPr/>
+        <w:t>000 occupanti, che comprendono attività culturali quali il teatro, la musica, la danza e il musical nonché le proiezioni cinematografiche, che si svolgono in un orario compreso tra le ore 8.00 e le ore 1.00 del giorno seguente, tranne casi in cui sussistono vincoli ambientali, paesaggistici o culturali nel luogo in cui si svolge lo spettacolo in oggetto</w:t>
       </w:r>
       <w:r>
         <w:rPr>
@@ -2070,9 +2018,9 @@
               <w:rPr/>
               <w:fldChar w:fldCharType="separate"/>
             </w:r>
-            <w:bookmarkStart w:id="21" w:name="Bookmark_Copy_9"/>
-            <w:bookmarkStart w:id="22" w:name="Bookmark_Copy_9"/>
-            <w:bookmarkEnd w:id="22"/>
+            <w:bookmarkStart w:id="26" w:name="Bookmark_Copy_9"/>
+            <w:bookmarkStart w:id="27" w:name="Bookmark_Copy_9"/>
+            <w:bookmarkEnd w:id="27"/>
             <w:r>
               <w:rPr/>
             </w:r>
@@ -2080,10 +2028,12 @@
               <w:rPr/>
               <w:fldChar w:fldCharType="end"/>
             </w:r>
-            <w:bookmarkStart w:id="23" w:name="Bookmark_Copy_9"/>
-            <w:bookmarkStart w:id="24" w:name="Bookmark_Copy_9_Copy_1"/>
-            <w:bookmarkEnd w:id="23"/>
-            <w:bookmarkEnd w:id="24"/>
+            <w:bookmarkStart w:id="28" w:name="Bookmark_Copy_9_Copy_1"/>
+            <w:bookmarkStart w:id="29" w:name="Bookmark_Copy_9_Copy_1"/>
+            <w:bookmarkStart w:id="30" w:name="Bookmark_Copy_9"/>
+            <w:bookmarkEnd w:id="28"/>
+            <w:bookmarkEnd w:id="29"/>
+            <w:bookmarkEnd w:id="30"/>
             <w:r>
               <w:rPr/>
               <w:t xml:space="preserve"> Parere</w:t>
@@ -2161,9 +2111,9 @@
               <w:rPr/>
               <w:fldChar w:fldCharType="separate"/>
             </w:r>
-            <w:bookmarkStart w:id="25" w:name="Bookmark_Copy_10"/>
-            <w:bookmarkStart w:id="26" w:name="Bookmark_Copy_10"/>
-            <w:bookmarkEnd w:id="26"/>
+            <w:bookmarkStart w:id="31" w:name="Bookmark_Copy_10"/>
+            <w:bookmarkStart w:id="32" w:name="Bookmark_Copy_10"/>
+            <w:bookmarkEnd w:id="32"/>
             <w:r>
               <w:rPr/>
             </w:r>
@@ -2171,10 +2121,12 @@
               <w:rPr/>
               <w:fldChar w:fldCharType="end"/>
             </w:r>
-            <w:bookmarkStart w:id="27" w:name="Bookmark_Copy_10_Copy_1"/>
-            <w:bookmarkStart w:id="28" w:name="Bookmark_Copy_10"/>
-            <w:bookmarkEnd w:id="27"/>
-            <w:bookmarkEnd w:id="28"/>
+            <w:bookmarkStart w:id="33" w:name="Bookmark_Copy_10_Copy_1"/>
+            <w:bookmarkStart w:id="34" w:name="Bookmark_Copy_10_Copy_1"/>
+            <w:bookmarkStart w:id="35" w:name="Bookmark_Copy_10"/>
+            <w:bookmarkEnd w:id="33"/>
+            <w:bookmarkEnd w:id="34"/>
+            <w:bookmarkEnd w:id="35"/>
             <w:r>
               <w:rPr/>
               <w:t xml:space="preserve"> Sopralluogo</w:t>
@@ -2279,9 +2231,9 @@
               <w:rPr/>
               <w:fldChar w:fldCharType="separate"/>
             </w:r>
-            <w:bookmarkStart w:id="29" w:name="Bookmark_Copy_12"/>
-            <w:bookmarkStart w:id="30" w:name="Bookmark_Copy_12"/>
-            <w:bookmarkEnd w:id="30"/>
+            <w:bookmarkStart w:id="36" w:name="Bookmark_Copy_12"/>
+            <w:bookmarkStart w:id="37" w:name="Bookmark_Copy_12"/>
+            <w:bookmarkEnd w:id="37"/>
             <w:r>
               <w:rPr/>
             </w:r>
@@ -2289,10 +2241,12 @@
               <w:rPr/>
               <w:fldChar w:fldCharType="end"/>
             </w:r>
-            <w:bookmarkStart w:id="31" w:name="Bookmark_Copy_12_Copy_1"/>
-            <w:bookmarkStart w:id="32" w:name="Bookmark_Copy_12"/>
-            <w:bookmarkEnd w:id="31"/>
-            <w:bookmarkEnd w:id="32"/>
+            <w:bookmarkStart w:id="38" w:name="Bookmark_Copy_12_Copy_1"/>
+            <w:bookmarkStart w:id="39" w:name="Bookmark_Copy_12_Copy_1"/>
+            <w:bookmarkStart w:id="40" w:name="Bookmark_Copy_12"/>
+            <w:bookmarkEnd w:id="38"/>
+            <w:bookmarkEnd w:id="39"/>
+            <w:bookmarkEnd w:id="40"/>
             <w:r>
               <w:rPr/>
               <w:t xml:space="preserve"> Codice id.</w:t>
@@ -2367,9 +2321,9 @@
               <w:rPr/>
               <w:fldChar w:fldCharType="separate"/>
             </w:r>
-            <w:bookmarkStart w:id="33" w:name="Bookmark_Copy_13"/>
-            <w:bookmarkStart w:id="34" w:name="Bookmark_Copy_13"/>
-            <w:bookmarkEnd w:id="34"/>
+            <w:bookmarkStart w:id="41" w:name="Bookmark_Copy_13"/>
+            <w:bookmarkStart w:id="42" w:name="Bookmark_Copy_13"/>
+            <w:bookmarkEnd w:id="42"/>
             <w:r>
               <w:rPr/>
             </w:r>
@@ -2377,10 +2331,12 @@
               <w:rPr/>
               <w:fldChar w:fldCharType="end"/>
             </w:r>
-            <w:bookmarkStart w:id="35" w:name="Bookmark_Copy_13_Copy_1"/>
-            <w:bookmarkStart w:id="36" w:name="Bookmark_Copy_13"/>
-            <w:bookmarkEnd w:id="35"/>
-            <w:bookmarkEnd w:id="36"/>
+            <w:bookmarkStart w:id="43" w:name="Bookmark_Copy_13_Copy_1"/>
+            <w:bookmarkStart w:id="44" w:name="Bookmark_Copy_13_Copy_1"/>
+            <w:bookmarkStart w:id="45" w:name="Bookmark_Copy_13"/>
+            <w:bookmarkEnd w:id="43"/>
+            <w:bookmarkEnd w:id="44"/>
+            <w:bookmarkEnd w:id="45"/>
             <w:r>
               <w:rPr/>
               <w:t xml:space="preserve"> Ispezione</w:t>
@@ -2649,9 +2605,9 @@
               <w:rPr/>
               <w:fldChar w:fldCharType="separate"/>
             </w:r>
-            <w:bookmarkStart w:id="37" w:name="Bookmark_Copy_14"/>
-            <w:bookmarkStart w:id="38" w:name="Bookmark_Copy_14"/>
-            <w:bookmarkEnd w:id="38"/>
+            <w:bookmarkStart w:id="46" w:name="Bookmark_Copy_14"/>
+            <w:bookmarkStart w:id="47" w:name="Bookmark_Copy_14"/>
+            <w:bookmarkEnd w:id="47"/>
             <w:r/>
             <w:r>
               <w:rPr/>
@@ -2818,7 +2774,9 @@
       </w:r>
     </w:p>
     <w:sectPr>
-      <w:footerReference w:type="default" r:id="rId3"/>
+      <w:footerReference w:type="even" r:id="rId3"/>
+      <w:footerReference w:type="default" r:id="rId4"/>
+      <w:footerReference w:type="first" r:id="rId5"/>
       <w:footnotePr>
         <w:numFmt w:val="decimal"/>
       </w:footnotePr>
@@ -2843,6 +2801,105 @@
     </w:pPr>
     <w:r>
       <w:rPr/>
+    </w:r>
+  </w:p>
+</w:ftr>
+</file>
+
+<file path=word/footer2.xml><?xml version="1.0" encoding="utf-8"?>
+<w:ftr xmlns:o="urn:schemas-microsoft-com:office:office" xmlns:r="http://schemas.openxmlformats.org/officeDocument/2006/relationships" xmlns:v="urn:schemas-microsoft-com:vml" xmlns:w="http://schemas.openxmlformats.org/wordprocessingml/2006/main" xmlns:w10="urn:schemas-microsoft-com:office:word" xmlns:wp="http://schemas.openxmlformats.org/drawingml/2006/wordprocessingDrawing" xmlns:wps="http://schemas.microsoft.com/office/word/2010/wordprocessingShape" xmlns:wpg="http://schemas.microsoft.com/office/word/2010/wordprocessingGroup" xmlns:mc="http://schemas.openxmlformats.org/markup-compatibility/2006" xmlns:wp14="http://schemas.microsoft.com/office/word/2010/wordprocessingDrawing" xmlns:w14="http://schemas.microsoft.com/office/word/2010/wordml" xmlns:w15="http://schemas.microsoft.com/office/word/2012/wordml" mc:Ignorable="w14 wp14 w15">
+  <w:p>
+    <w:pPr>
+      <w:pStyle w:val="Footer"/>
+      <w:rPr/>
+    </w:pPr>
+    <w:r>
+      <w:rPr/>
+      <w:t xml:space="preserve">Pagina </w:t>
+    </w:r>
+    <w:r>
+      <w:rPr/>
+      <w:fldChar w:fldCharType="begin"/>
+    </w:r>
+    <w:r>
+      <w:rPr/>
+      <w:instrText xml:space="preserve"> PAGE </w:instrText>
+    </w:r>
+    <w:r>
+      <w:rPr/>
+      <w:fldChar w:fldCharType="separate"/>
+    </w:r>
+    <w:r>
+      <w:rPr/>
+      <w:t>5</w:t>
+    </w:r>
+    <w:r>
+      <w:rPr/>
+      <w:fldChar w:fldCharType="end"/>
+    </w:r>
+    <w:r>
+      <w:rPr/>
+      <w:t xml:space="preserve"> di </w:t>
+    </w:r>
+    <w:r>
+      <w:rPr/>
+      <w:fldChar w:fldCharType="begin"/>
+    </w:r>
+    <w:r>
+      <w:rPr/>
+      <w:instrText xml:space="preserve"> NUMPAGES </w:instrText>
+    </w:r>
+    <w:r>
+      <w:rPr/>
+      <w:fldChar w:fldCharType="separate"/>
+    </w:r>
+    <w:r>
+      <w:rPr/>
+      <w:t>5</w:t>
+    </w:r>
+    <w:r>
+      <w:rPr/>
+      <w:fldChar w:fldCharType="end"/>
+    </w:r>
+  </w:p>
+  <w:p>
+    <w:pPr>
+      <w:pStyle w:val="Footer"/>
+      <w:rPr/>
+    </w:pPr>
+    <w:r>
+      <w:rPr/>
+      <w:fldChar w:fldCharType="begin"/>
+    </w:r>
+    <w:r>
+      <w:rPr/>
+      <w:instrText xml:space="preserve"> FILENAME </w:instrText>
+    </w:r>
+    <w:r>
+      <w:rPr/>
+      <w:fldChar w:fldCharType="separate"/>
+    </w:r>
+    <w:r>
+      <w:rPr/>
+      <w:t>CV11_REG.docx</w:t>
+    </w:r>
+    <w:r>
+      <w:rPr/>
+      <w:fldChar w:fldCharType="end"/>
+    </w:r>
+  </w:p>
+</w:ftr>
+</file>
+
+<file path=word/footer3.xml><?xml version="1.0" encoding="utf-8"?>
+<w:ftr xmlns:o="urn:schemas-microsoft-com:office:office" xmlns:r="http://schemas.openxmlformats.org/officeDocument/2006/relationships" xmlns:v="urn:schemas-microsoft-com:vml" xmlns:w="http://schemas.openxmlformats.org/wordprocessingml/2006/main" xmlns:w10="urn:schemas-microsoft-com:office:word" xmlns:wp="http://schemas.openxmlformats.org/drawingml/2006/wordprocessingDrawing" xmlns:wps="http://schemas.microsoft.com/office/word/2010/wordprocessingShape" xmlns:wpg="http://schemas.microsoft.com/office/word/2010/wordprocessingGroup" xmlns:mc="http://schemas.openxmlformats.org/markup-compatibility/2006" xmlns:wp14="http://schemas.microsoft.com/office/word/2010/wordprocessingDrawing" xmlns:w14="http://schemas.microsoft.com/office/word/2010/wordml" xmlns:w15="http://schemas.microsoft.com/office/word/2012/wordml" mc:Ignorable="w14 wp14 w15">
+  <w:p>
+    <w:pPr>
+      <w:pStyle w:val="Footer"/>
+      <w:rPr/>
+    </w:pPr>
+    <w:r>
+      <w:rPr/>
       <w:t xml:space="preserve">Pagina </w:t>
     </w:r>
     <w:r>
@@ -3056,7 +3113,15 @@
       <w:r>
         <w:rPr/>
         <w:tab/>
-        <w:t>Secondo art. 38 bis decreto legge n. 76/2020, fino al 31 dicembre 2023 la licenza è sostituita da SCIA.</w:t>
+        <w:t xml:space="preserve">Secondo art. 38 bis decreto legge n. 76/2020, fino al 31 dicembre </w:t>
+      </w:r>
+      <w:r>
+        <w:rPr/>
+        <w:t>2024</w:t>
+      </w:r>
+      <w:r>
+        <w:rPr/>
+        <w:t xml:space="preserve"> la licenza è sostituita da SCIA.</w:t>
       </w:r>
     </w:p>
   </w:footnote>
@@ -3392,7 +3457,7 @@
     <w:pPr>
       <w:widowControl/>
       <w:suppressAutoHyphens w:val="true"/>
-      <w:overflowPunct w:val="true"/>
+      <w:overflowPunct w:val="false"/>
       <w:bidi w:val="0"/>
       <w:spacing w:before="0" w:after="0"/>
       <w:jc w:val="left"/>

</xml_diff>